<commit_message>
1st version of Methods TODO written
</commit_message>
<xml_diff>
--- a/Documentation/Методы для реализации.docx
+++ b/Documentation/Методы для реализации.docx
@@ -5,17 +5,141 @@
     <w:p>
       <w:pPr>
         <w:pStyle w:val="1"/>
-      </w:pPr>
-      <w:r>
-        <w:t>Методы ядра</w:t>
+        <w:jc w:val="both"/>
+      </w:pPr>
+      <w:r>
+        <w:t>Функции ядра</w:t>
+      </w:r>
+    </w:p>
+    <w:p>
+      <w:pPr>
+        <w:pStyle w:val="a3"/>
+        <w:numPr>
+          <w:ilvl w:val="0"/>
+          <w:numId w:val="9"/>
+        </w:numPr>
+        <w:jc w:val="both"/>
+        <w:rPr>
+          <w:highlight w:val="green"/>
+        </w:rPr>
+      </w:pPr>
+      <w:r>
+        <w:rPr>
+          <w:highlight w:val="green"/>
+        </w:rPr>
+        <w:t xml:space="preserve">Написать функцию </w:t>
+      </w:r>
+      <w:proofErr w:type="spellStart"/>
+      <w:r>
+        <w:rPr>
+          <w:highlight w:val="green"/>
+          <w:lang w:val="en-US"/>
+        </w:rPr>
+        <w:t>createRawDataRec</w:t>
+      </w:r>
+      <w:proofErr w:type="spellEnd"/>
+      <w:r>
+        <w:rPr>
+          <w:highlight w:val="green"/>
+        </w:rPr>
+        <w:t>(</w:t>
+      </w:r>
+      <w:proofErr w:type="spellStart"/>
+      <w:r>
+        <w:rPr>
+          <w:highlight w:val="green"/>
+          <w:lang w:val="en-US"/>
+        </w:rPr>
+        <w:t>filePath</w:t>
+      </w:r>
+      <w:proofErr w:type="spellEnd"/>
+      <w:r>
+        <w:rPr>
+          <w:highlight w:val="green"/>
+        </w:rPr>
+        <w:t xml:space="preserve">, </w:t>
+      </w:r>
+      <w:proofErr w:type="spellStart"/>
+      <w:r>
+        <w:rPr>
+          <w:highlight w:val="green"/>
+          <w:lang w:val="en-US"/>
+        </w:rPr>
+        <w:t>readSettings</w:t>
+      </w:r>
+      <w:proofErr w:type="spellEnd"/>
+      <w:r>
+        <w:rPr>
+          <w:highlight w:val="green"/>
+        </w:rPr>
+        <w:t xml:space="preserve">, </w:t>
+      </w:r>
+      <w:proofErr w:type="spellStart"/>
+      <w:r>
+        <w:rPr>
+          <w:highlight w:val="green"/>
+          <w:lang w:val="en-US"/>
+        </w:rPr>
+        <w:t>useExt</w:t>
+      </w:r>
+      <w:proofErr w:type="spellEnd"/>
+      <w:r>
+        <w:rPr>
+          <w:highlight w:val="green"/>
+        </w:rPr>
+        <w:t xml:space="preserve">, </w:t>
+      </w:r>
+      <w:proofErr w:type="spellStart"/>
+      <w:r>
+        <w:rPr>
+          <w:highlight w:val="green"/>
+          <w:lang w:val="en-US"/>
+        </w:rPr>
+        <w:t>extFun</w:t>
+      </w:r>
+      <w:proofErr w:type="spellEnd"/>
+      <w:r>
+        <w:rPr>
+          <w:highlight w:val="green"/>
+        </w:rPr>
+        <w:t xml:space="preserve">) для создания объекта класса </w:t>
+      </w:r>
+      <w:r>
+        <w:rPr>
+          <w:highlight w:val="green"/>
+          <w:lang w:val="en-US"/>
+        </w:rPr>
+        <w:t>RawDataRecord</w:t>
+      </w:r>
+      <w:r>
+        <w:rPr>
+          <w:highlight w:val="green"/>
+        </w:rPr>
+        <w:t xml:space="preserve"> с использованием данных указанного файла</w:t>
+      </w:r>
+    </w:p>
+    <w:p>
+      <w:pPr>
+        <w:pStyle w:val="1"/>
+        <w:jc w:val="both"/>
+      </w:pPr>
+      <w:r>
+        <w:t xml:space="preserve">Методы </w:t>
+      </w:r>
+      <w:r>
+        <w:t xml:space="preserve">классов </w:t>
+      </w:r>
+      <w:r>
+        <w:t>ядра</w:t>
+      </w:r>
+      <w:r>
+        <w:t xml:space="preserve"> (метаданные)</w:t>
       </w:r>
     </w:p>
     <w:p>
       <w:pPr>
         <w:pStyle w:val="2"/>
-        <w:rPr>
-          <w:lang w:val="en-US"/>
-        </w:rPr>
+        <w:jc w:val="both"/>
       </w:pPr>
       <w:r>
         <w:rPr>
@@ -31,11 +155,18 @@
           <w:ilvl w:val="0"/>
           <w:numId w:val="2"/>
         </w:numPr>
-      </w:pPr>
-      <w:r>
+        <w:jc w:val="both"/>
+      </w:pPr>
+      <w:r>
+        <w:rPr>
+          <w:highlight w:val="green"/>
+        </w:rPr>
         <w:t>Добавление</w:t>
       </w:r>
       <w:r>
+        <w:rPr>
+          <w:highlight w:val="green"/>
+        </w:rPr>
         <w:t xml:space="preserve"> эксперимента</w:t>
       </w:r>
       <w:r>
@@ -61,6 +192,7 @@
           <w:ilvl w:val="0"/>
           <w:numId w:val="2"/>
         </w:numPr>
+        <w:jc w:val="both"/>
       </w:pPr>
       <w:r>
         <w:t>Удаление эксперимента</w:t>
@@ -76,6 +208,7 @@
           <w:ilvl w:val="0"/>
           <w:numId w:val="2"/>
         </w:numPr>
+        <w:jc w:val="both"/>
       </w:pPr>
       <w:r>
         <w:t>Модификация содержимого слотов эксперимента (с проверкой на наличие дубликата</w:t>
@@ -103,6 +236,7 @@
           <w:ilvl w:val="0"/>
           <w:numId w:val="2"/>
         </w:numPr>
+        <w:jc w:val="both"/>
       </w:pPr>
       <w:r>
         <w:t>Поиск экспериментов по содержимому простых слотов</w:t>
@@ -110,7 +244,27 @@
     </w:p>
     <w:p>
       <w:pPr>
+        <w:pStyle w:val="a3"/>
+        <w:numPr>
+          <w:ilvl w:val="0"/>
+          <w:numId w:val="2"/>
+        </w:numPr>
+        <w:jc w:val="both"/>
+      </w:pPr>
+      <w:r>
+        <w:t xml:space="preserve">Выдача данных об </w:t>
+      </w:r>
+      <w:r>
+        <w:t>экспериментах</w:t>
+      </w:r>
+      <w:r>
+        <w:t xml:space="preserve"> в табличном формате</w:t>
+      </w:r>
+    </w:p>
+    <w:p>
+      <w:pPr>
         <w:pStyle w:val="2"/>
+        <w:jc w:val="both"/>
         <w:rPr>
           <w:lang w:val="en-US"/>
         </w:rPr>
@@ -129,11 +283,18 @@
           <w:ilvl w:val="0"/>
           <w:numId w:val="4"/>
         </w:numPr>
-      </w:pPr>
-      <w:r>
+        <w:jc w:val="both"/>
+      </w:pPr>
+      <w:r>
+        <w:rPr>
+          <w:highlight w:val="green"/>
+        </w:rPr>
         <w:t xml:space="preserve">Добавление </w:t>
       </w:r>
       <w:r>
+        <w:rPr>
+          <w:highlight w:val="green"/>
+        </w:rPr>
         <w:t>испытания</w:t>
       </w:r>
       <w:r>
@@ -159,6 +320,7 @@
           <w:ilvl w:val="0"/>
           <w:numId w:val="4"/>
         </w:numPr>
+        <w:jc w:val="both"/>
       </w:pPr>
       <w:r>
         <w:t xml:space="preserve">Удаление </w:t>
@@ -180,6 +342,7 @@
           <w:ilvl w:val="0"/>
           <w:numId w:val="4"/>
         </w:numPr>
+        <w:jc w:val="both"/>
       </w:pPr>
       <w:r>
         <w:t xml:space="preserve">Модификация содержимого слотов </w:t>
@@ -219,6 +382,7 @@
           <w:ilvl w:val="0"/>
           <w:numId w:val="4"/>
         </w:numPr>
+        <w:jc w:val="both"/>
       </w:pPr>
       <w:r>
         <w:t>Поиск</w:t>
@@ -251,6 +415,7 @@
           <w:ilvl w:val="0"/>
           <w:numId w:val="4"/>
         </w:numPr>
+        <w:jc w:val="both"/>
       </w:pPr>
       <w:r>
         <w:t xml:space="preserve">Поиск испытаний по содержимому </w:t>
@@ -270,7 +435,27 @@
     </w:p>
     <w:p>
       <w:pPr>
+        <w:pStyle w:val="a3"/>
+        <w:numPr>
+          <w:ilvl w:val="0"/>
+          <w:numId w:val="4"/>
+        </w:numPr>
+        <w:jc w:val="both"/>
+      </w:pPr>
+      <w:r>
+        <w:t xml:space="preserve">Выдача данных об </w:t>
+      </w:r>
+      <w:r>
+        <w:t>испытаниях</w:t>
+      </w:r>
+      <w:r>
+        <w:t xml:space="preserve"> в табличном формате</w:t>
+      </w:r>
+    </w:p>
+    <w:p>
+      <w:pPr>
         <w:pStyle w:val="2"/>
+        <w:jc w:val="both"/>
         <w:rPr>
           <w:lang w:val="en-US"/>
         </w:rPr>
@@ -289,14 +474,148 @@
           <w:ilvl w:val="0"/>
           <w:numId w:val="5"/>
         </w:numPr>
-      </w:pPr>
-      <w:r>
+        <w:jc w:val="both"/>
+      </w:pPr>
+      <w:r>
+        <w:rPr>
+          <w:highlight w:val="green"/>
+        </w:rPr>
         <w:t xml:space="preserve">Добавление </w:t>
       </w:r>
       <w:r>
+        <w:rPr>
+          <w:highlight w:val="green"/>
+        </w:rPr>
         <w:t>испытуемого</w:t>
       </w:r>
       <w:r>
+        <w:rPr>
+          <w:highlight w:val="green"/>
+        </w:rPr>
+        <w:t xml:space="preserve"> (с проверкой на наличие дубликата</w:t>
+      </w:r>
+      <w:r>
+        <w:t xml:space="preserve"> </w:t>
+      </w:r>
+      <w:r>
+        <w:t>с выдачей кода ошибки</w:t>
+      </w:r>
+      <w:r>
+        <w:t>)</w:t>
+      </w:r>
+    </w:p>
+    <w:p>
+      <w:pPr>
+        <w:pStyle w:val="a3"/>
+        <w:numPr>
+          <w:ilvl w:val="0"/>
+          <w:numId w:val="5"/>
+        </w:numPr>
+        <w:jc w:val="both"/>
+      </w:pPr>
+      <w:r>
+        <w:t>Удаление испытуемого</w:t>
+      </w:r>
+      <w:r>
+        <w:t xml:space="preserve"> </w:t>
+      </w:r>
+      <w:r>
+        <w:t>(продумать последствия удаления и минимизировать потенциальный ущерб от них)</w:t>
+      </w:r>
+    </w:p>
+    <w:p>
+      <w:pPr>
+        <w:pStyle w:val="a3"/>
+        <w:numPr>
+          <w:ilvl w:val="0"/>
+          <w:numId w:val="5"/>
+        </w:numPr>
+        <w:jc w:val="both"/>
+      </w:pPr>
+      <w:r>
+        <w:t>Модификация содержимого слотов испытуемого</w:t>
+      </w:r>
+      <w:r>
+        <w:t xml:space="preserve"> </w:t>
+      </w:r>
+      <w:r>
+        <w:t>(с проверкой на наличие дубликата, продумать последствия изменения и минимизировать потенциальный ущерб от них)</w:t>
+      </w:r>
+    </w:p>
+    <w:p>
+      <w:pPr>
+        <w:pStyle w:val="a3"/>
+        <w:numPr>
+          <w:ilvl w:val="0"/>
+          <w:numId w:val="5"/>
+        </w:numPr>
+        <w:jc w:val="both"/>
+      </w:pPr>
+      <w:r>
+        <w:t xml:space="preserve">Поиск </w:t>
+      </w:r>
+      <w:r>
+        <w:t xml:space="preserve">испытуемых </w:t>
+      </w:r>
+      <w:r>
+        <w:t xml:space="preserve">по содержимому простых слотов (например, по </w:t>
+      </w:r>
+      <w:proofErr w:type="spellStart"/>
+      <w:r>
+        <w:rPr>
+          <w:lang w:val="en-US"/>
+        </w:rPr>
+        <w:t>fullname</w:t>
+      </w:r>
+      <w:proofErr w:type="spellEnd"/>
+      <w:r>
+        <w:t>)</w:t>
+      </w:r>
+    </w:p>
+    <w:p>
+      <w:pPr>
+        <w:pStyle w:val="a3"/>
+        <w:numPr>
+          <w:ilvl w:val="0"/>
+          <w:numId w:val="5"/>
+        </w:numPr>
+        <w:jc w:val="both"/>
+      </w:pPr>
+      <w:r>
+        <w:t>Выдача данных об испытуемых в табличном формате</w:t>
+      </w:r>
+    </w:p>
+    <w:p>
+      <w:pPr>
+        <w:pStyle w:val="2"/>
+        <w:jc w:val="both"/>
+        <w:rPr>
+          <w:lang w:val="en-US"/>
+        </w:rPr>
+      </w:pPr>
+      <w:r>
+        <w:rPr>
+          <w:lang w:val="en-US"/>
+        </w:rPr>
+        <w:t>Stimuli</w:t>
+      </w:r>
+    </w:p>
+    <w:p>
+      <w:pPr>
+        <w:pStyle w:val="a3"/>
+        <w:numPr>
+          <w:ilvl w:val="0"/>
+          <w:numId w:val="6"/>
+        </w:numPr>
+        <w:jc w:val="both"/>
+      </w:pPr>
+      <w:r>
+        <w:t xml:space="preserve">Добавление </w:t>
+      </w:r>
+      <w:r>
+        <w:t>стимула</w:t>
+      </w:r>
+      <w:r>
         <w:t xml:space="preserve"> (с проверкой на </w:t>
       </w:r>
       <w:r>
@@ -317,11 +636,15 @@
         <w:pStyle w:val="a3"/>
         <w:numPr>
           <w:ilvl w:val="0"/>
-          <w:numId w:val="5"/>
-        </w:numPr>
-      </w:pPr>
-      <w:r>
-        <w:t>Удаление испытуемого</w:t>
+          <w:numId w:val="6"/>
+        </w:numPr>
+        <w:jc w:val="both"/>
+      </w:pPr>
+      <w:r>
+        <w:t xml:space="preserve">Удаление </w:t>
+      </w:r>
+      <w:r>
+        <w:t>стимула</w:t>
       </w:r>
       <w:r>
         <w:t xml:space="preserve"> </w:t>
@@ -335,11 +658,15 @@
         <w:pStyle w:val="a3"/>
         <w:numPr>
           <w:ilvl w:val="0"/>
-          <w:numId w:val="5"/>
-        </w:numPr>
-      </w:pPr>
-      <w:r>
-        <w:t>Модификация содержимого слотов испытуемого</w:t>
+          <w:numId w:val="6"/>
+        </w:numPr>
+        <w:jc w:val="both"/>
+      </w:pPr>
+      <w:r>
+        <w:t xml:space="preserve">Модификация содержимого слотов </w:t>
+      </w:r>
+      <w:r>
+        <w:t>стимула</w:t>
       </w:r>
       <w:r>
         <w:t xml:space="preserve"> </w:t>
@@ -353,36 +680,2011 @@
         <w:pStyle w:val="a3"/>
         <w:numPr>
           <w:ilvl w:val="0"/>
-          <w:numId w:val="5"/>
-        </w:numPr>
+          <w:numId w:val="6"/>
+        </w:numPr>
+        <w:jc w:val="both"/>
       </w:pPr>
       <w:r>
         <w:t xml:space="preserve">Поиск </w:t>
       </w:r>
       <w:r>
-        <w:t xml:space="preserve">испытуемых </w:t>
-      </w:r>
-      <w:r>
-        <w:t xml:space="preserve">по содержимому простых слотов (например, по </w:t>
+        <w:t>стимулов</w:t>
+      </w:r>
+      <w:r>
+        <w:t xml:space="preserve"> по содержимому простых слотов (например, по </w:t>
+      </w:r>
+      <w:r>
+        <w:rPr>
+          <w:lang w:val="en-US"/>
+        </w:rPr>
+        <w:t>type</w:t>
+      </w:r>
+      <w:r>
+        <w:t>)</w:t>
+      </w:r>
+    </w:p>
+    <w:p>
+      <w:pPr>
+        <w:pStyle w:val="a3"/>
+        <w:numPr>
+          <w:ilvl w:val="0"/>
+          <w:numId w:val="6"/>
+        </w:numPr>
+        <w:jc w:val="both"/>
+      </w:pPr>
+      <w:r>
+        <w:t xml:space="preserve">Выдача данных о стимулах </w:t>
+      </w:r>
+      <w:r>
+        <w:t>в табличном формате</w:t>
+      </w:r>
+    </w:p>
+    <w:p>
+      <w:pPr>
+        <w:pStyle w:val="a3"/>
+        <w:numPr>
+          <w:ilvl w:val="0"/>
+          <w:numId w:val="6"/>
+        </w:numPr>
+        <w:jc w:val="both"/>
+      </w:pPr>
+      <w:r>
+        <w:lastRenderedPageBreak/>
+        <w:t>Визуализация стимула (только изображения)</w:t>
+      </w:r>
+    </w:p>
+    <w:p>
+      <w:pPr>
+        <w:pStyle w:val="a3"/>
+        <w:numPr>
+          <w:ilvl w:val="0"/>
+          <w:numId w:val="6"/>
+        </w:numPr>
+        <w:jc w:val="both"/>
+      </w:pPr>
+      <w:r>
+        <w:t>Визуализация набора областей интереса на стимуле</w:t>
+      </w:r>
+    </w:p>
+    <w:p>
+      <w:pPr>
+        <w:pStyle w:val="2"/>
+        <w:jc w:val="both"/>
+        <w:rPr>
+          <w:lang w:val="en-US"/>
+        </w:rPr>
+      </w:pPr>
+      <w:r>
+        <w:rPr>
+          <w:lang w:val="en-US"/>
+        </w:rPr>
+        <w:t>AOI</w:t>
+      </w:r>
+    </w:p>
+    <w:p>
+      <w:pPr>
+        <w:pStyle w:val="a3"/>
+        <w:numPr>
+          <w:ilvl w:val="0"/>
+          <w:numId w:val="7"/>
+        </w:numPr>
+        <w:jc w:val="both"/>
+        <w:rPr>
+          <w:lang w:val="en-US"/>
+        </w:rPr>
+      </w:pPr>
+      <w:r>
+        <w:t xml:space="preserve">Загрузка </w:t>
       </w:r>
       <w:proofErr w:type="spellStart"/>
       <w:r>
         <w:rPr>
           <w:lang w:val="en-US"/>
         </w:rPr>
-        <w:t>fullname</w:t>
+        <w:t>dispositionData</w:t>
       </w:r>
       <w:proofErr w:type="spellEnd"/>
       <w:r>
+        <w:rPr>
+          <w:lang w:val="en-US"/>
+        </w:rPr>
+        <w:t xml:space="preserve"> </w:t>
+      </w:r>
+      <w:r>
+        <w:t>из внешнего файла</w:t>
+      </w:r>
+    </w:p>
+    <w:p>
+      <w:pPr>
+        <w:pStyle w:val="a3"/>
+        <w:numPr>
+          <w:ilvl w:val="0"/>
+          <w:numId w:val="7"/>
+        </w:numPr>
+        <w:jc w:val="both"/>
+      </w:pPr>
+      <w:r>
+        <w:t>Определение размеров (длины, ширины, периметра, площади)</w:t>
+      </w:r>
+    </w:p>
+    <w:p>
+      <w:pPr>
+        <w:pStyle w:val="a3"/>
+        <w:numPr>
+          <w:ilvl w:val="0"/>
+          <w:numId w:val="7"/>
+        </w:numPr>
+        <w:jc w:val="both"/>
+      </w:pPr>
+      <w:r>
+        <w:t xml:space="preserve">Определение угловых размеров </w:t>
+      </w:r>
+      <w:r>
+        <w:t>(длины, ширины, периметра, площади)</w:t>
+      </w:r>
+    </w:p>
+    <w:p>
+      <w:pPr>
+        <w:pStyle w:val="2"/>
+        <w:jc w:val="both"/>
+        <w:rPr>
+          <w:lang w:val="en-US"/>
+        </w:rPr>
+      </w:pPr>
+      <w:r>
+        <w:rPr>
+          <w:lang w:val="en-US"/>
+        </w:rPr>
+        <w:t>AOISet</w:t>
+      </w:r>
+    </w:p>
+    <w:p>
+      <w:pPr>
+        <w:pStyle w:val="a3"/>
+        <w:numPr>
+          <w:ilvl w:val="0"/>
+          <w:numId w:val="8"/>
+        </w:numPr>
+        <w:jc w:val="both"/>
+      </w:pPr>
+      <w:r>
+        <w:t xml:space="preserve">Добавление </w:t>
+      </w:r>
+      <w:r>
+        <w:t xml:space="preserve">области интереса в набор </w:t>
+      </w:r>
+      <w:r>
+        <w:t xml:space="preserve">(с проверкой на </w:t>
+      </w:r>
+      <w:r>
+        <w:t>наличие дубликата</w:t>
+      </w:r>
+      <w:r>
+        <w:t xml:space="preserve"> </w:t>
+      </w:r>
+      <w:r>
+        <w:t>с выдачей кода ошибки</w:t>
+      </w:r>
+      <w:r>
         <w:t>)</w:t>
       </w:r>
     </w:p>
     <w:p>
       <w:pPr>
-        <w:rPr>
-          <w:lang w:val="en-US"/>
-        </w:rPr>
-      </w:pPr>
+        <w:pStyle w:val="a3"/>
+        <w:numPr>
+          <w:ilvl w:val="0"/>
+          <w:numId w:val="8"/>
+        </w:numPr>
+        <w:jc w:val="both"/>
+      </w:pPr>
+      <w:r>
+        <w:t>Удаление области интереса</w:t>
+      </w:r>
+      <w:r>
+        <w:t xml:space="preserve"> из набора</w:t>
+      </w:r>
+      <w:r>
+        <w:t xml:space="preserve"> (продумать последствия удаления и минимизировать потенциальный ущерб от них)</w:t>
+      </w:r>
+    </w:p>
+    <w:p>
+      <w:pPr>
+        <w:pStyle w:val="a3"/>
+        <w:numPr>
+          <w:ilvl w:val="0"/>
+          <w:numId w:val="8"/>
+        </w:numPr>
+        <w:jc w:val="both"/>
+      </w:pPr>
+      <w:r>
+        <w:t xml:space="preserve">Модификация содержимого слотов </w:t>
+      </w:r>
+      <w:r>
+        <w:t xml:space="preserve">выбранной </w:t>
+      </w:r>
+      <w:r>
+        <w:t>области интереса</w:t>
+      </w:r>
+      <w:r>
+        <w:t xml:space="preserve"> в наборе</w:t>
+      </w:r>
+      <w:r>
+        <w:t xml:space="preserve"> (с проверкой на наличие дубликата, продумать последствия изменения и минимизировать потенциальный ущерб от них)</w:t>
+      </w:r>
+    </w:p>
+    <w:p>
+      <w:pPr>
+        <w:pStyle w:val="a3"/>
+        <w:numPr>
+          <w:ilvl w:val="0"/>
+          <w:numId w:val="8"/>
+        </w:numPr>
+        <w:jc w:val="both"/>
+      </w:pPr>
+      <w:r>
+        <w:t>Выдача данных об областях интереса</w:t>
+      </w:r>
+      <w:r>
+        <w:t xml:space="preserve"> набора</w:t>
+      </w:r>
+      <w:r>
+        <w:t xml:space="preserve"> </w:t>
+      </w:r>
+      <w:r>
+        <w:t>в табличном формате</w:t>
+      </w:r>
+    </w:p>
+    <w:p>
+      <w:pPr>
+        <w:pStyle w:val="a3"/>
+        <w:numPr>
+          <w:ilvl w:val="0"/>
+          <w:numId w:val="8"/>
+        </w:numPr>
+        <w:jc w:val="both"/>
+      </w:pPr>
+      <w:r>
+        <w:t>Создание набора областей интереса, формируемого с помощью прямоугольной сетки</w:t>
+      </w:r>
+    </w:p>
+    <w:p>
+      <w:pPr>
+        <w:pStyle w:val="2"/>
+        <w:jc w:val="both"/>
+        <w:rPr>
+          <w:lang w:val="en-US"/>
+        </w:rPr>
+      </w:pPr>
+      <w:proofErr w:type="spellStart"/>
+      <w:r>
+        <w:rPr>
+          <w:lang w:val="en-US"/>
+        </w:rPr>
+        <w:t>AOISet</w:t>
+      </w:r>
+      <w:r>
+        <w:rPr>
+          <w:lang w:val="en-US"/>
+        </w:rPr>
+        <w:t>s</w:t>
+      </w:r>
+      <w:proofErr w:type="spellEnd"/>
+    </w:p>
+    <w:p>
+      <w:pPr>
+        <w:pStyle w:val="a3"/>
+        <w:numPr>
+          <w:ilvl w:val="0"/>
+          <w:numId w:val="11"/>
+        </w:numPr>
+        <w:jc w:val="both"/>
+      </w:pPr>
+      <w:r>
+        <w:t xml:space="preserve">Добавление </w:t>
+      </w:r>
+      <w:r>
+        <w:t xml:space="preserve">набора </w:t>
+      </w:r>
+      <w:r>
+        <w:t>област</w:t>
+      </w:r>
+      <w:r>
+        <w:t>ей</w:t>
+      </w:r>
+      <w:r>
+        <w:t xml:space="preserve"> интереса </w:t>
+      </w:r>
+      <w:r>
+        <w:t xml:space="preserve">(с проверкой на </w:t>
+      </w:r>
+      <w:r>
+        <w:t>наличие дубликата</w:t>
+      </w:r>
+      <w:r>
+        <w:t xml:space="preserve"> </w:t>
+      </w:r>
+      <w:r>
+        <w:t>с выдачей кода ошибки</w:t>
+      </w:r>
+      <w:r>
+        <w:t>)</w:t>
+      </w:r>
+    </w:p>
+    <w:p>
+      <w:pPr>
+        <w:pStyle w:val="a3"/>
+        <w:numPr>
+          <w:ilvl w:val="0"/>
+          <w:numId w:val="11"/>
+        </w:numPr>
+        <w:jc w:val="both"/>
+      </w:pPr>
+      <w:r>
+        <w:t>Удаление набора областей интереса (продумать последствия удаления и минимизировать потенциальный ущерб от них)</w:t>
+      </w:r>
+    </w:p>
+    <w:p>
+      <w:pPr>
+        <w:pStyle w:val="a3"/>
+        <w:numPr>
+          <w:ilvl w:val="0"/>
+          <w:numId w:val="11"/>
+        </w:numPr>
+        <w:jc w:val="both"/>
+      </w:pPr>
+      <w:r>
+        <w:t>Модификация содержимого выбранно</w:t>
+      </w:r>
+      <w:r>
+        <w:t>го набора</w:t>
+      </w:r>
+      <w:r>
+        <w:t xml:space="preserve"> област</w:t>
+      </w:r>
+      <w:r>
+        <w:t xml:space="preserve">ей </w:t>
+      </w:r>
+      <w:r>
+        <w:t>интереса (с проверкой на наличие дубликата, продумать последствия изменения и минимизировать потенциальный ущерб от них)</w:t>
+      </w:r>
+    </w:p>
+    <w:p>
+      <w:pPr>
+        <w:pStyle w:val="a3"/>
+        <w:numPr>
+          <w:ilvl w:val="0"/>
+          <w:numId w:val="11"/>
+        </w:numPr>
+        <w:jc w:val="both"/>
+      </w:pPr>
+      <w:r>
+        <w:t>Выдача данных о наборах</w:t>
+      </w:r>
+      <w:r>
+        <w:t xml:space="preserve"> област</w:t>
+      </w:r>
+      <w:r>
+        <w:t>ей</w:t>
+      </w:r>
+      <w:r>
+        <w:t xml:space="preserve"> интереса</w:t>
+      </w:r>
+      <w:r>
+        <w:t xml:space="preserve"> </w:t>
+      </w:r>
+      <w:r>
+        <w:t>в табличном формате</w:t>
+      </w:r>
+    </w:p>
+    <w:p>
+      <w:pPr>
+        <w:pStyle w:val="2"/>
+        <w:jc w:val="both"/>
+        <w:rPr>
+          <w:lang w:val="en-US"/>
+        </w:rPr>
+      </w:pPr>
+      <w:r>
+        <w:rPr>
+          <w:lang w:val="en-US"/>
+        </w:rPr>
+        <w:t>TAS</w:t>
+      </w:r>
+    </w:p>
+    <w:p>
+      <w:pPr>
+        <w:pStyle w:val="a3"/>
+        <w:numPr>
+          <w:ilvl w:val="0"/>
+          <w:numId w:val="15"/>
+        </w:numPr>
+        <w:jc w:val="both"/>
+      </w:pPr>
+      <w:r>
+        <w:t xml:space="preserve">Добавление записи о связи испытания со стимулом и/или набором зон интереса </w:t>
+      </w:r>
+      <w:r>
+        <w:t xml:space="preserve">(с проверкой на </w:t>
+      </w:r>
+      <w:r>
+        <w:t>наличие дубликата</w:t>
+      </w:r>
+      <w:r>
+        <w:t xml:space="preserve"> </w:t>
+      </w:r>
+      <w:r>
+        <w:t>с выдачей кода ошибки</w:t>
+      </w:r>
+      <w:r>
+        <w:t>)</w:t>
+      </w:r>
+    </w:p>
+    <w:p>
+      <w:pPr>
+        <w:pStyle w:val="a3"/>
+        <w:numPr>
+          <w:ilvl w:val="0"/>
+          <w:numId w:val="15"/>
+        </w:numPr>
+        <w:jc w:val="both"/>
+      </w:pPr>
+      <w:r>
+        <w:t xml:space="preserve">Удаление записи </w:t>
+      </w:r>
+      <w:r>
+        <w:t>(продумать последствия удаления и минимизировать потенциальный ущерб от них)</w:t>
+      </w:r>
+    </w:p>
+    <w:p>
+      <w:pPr>
+        <w:pStyle w:val="a3"/>
+        <w:numPr>
+          <w:ilvl w:val="0"/>
+          <w:numId w:val="15"/>
+        </w:numPr>
+        <w:jc w:val="both"/>
+      </w:pPr>
+      <w:r>
+        <w:t xml:space="preserve">Модификация записи </w:t>
+      </w:r>
+      <w:r>
+        <w:t>(с проверкой на наличие дубликата, продумать последствия изменения и минимизировать потенциальный ущерб от них)</w:t>
+      </w:r>
+    </w:p>
+    <w:p>
+      <w:pPr>
+        <w:pStyle w:val="a3"/>
+        <w:numPr>
+          <w:ilvl w:val="0"/>
+          <w:numId w:val="15"/>
+        </w:numPr>
+        <w:jc w:val="both"/>
+      </w:pPr>
+      <w:r>
+        <w:t>Выдача данных о связях в табличном формате</w:t>
+      </w:r>
+    </w:p>
+    <w:p>
+      <w:pPr>
+        <w:pStyle w:val="2"/>
+        <w:jc w:val="both"/>
+      </w:pPr>
+      <w:proofErr w:type="spellStart"/>
+      <w:r>
+        <w:t>AvailableFactors</w:t>
+      </w:r>
+      <w:proofErr w:type="spellEnd"/>
+    </w:p>
+    <w:p>
+      <w:pPr>
+        <w:pStyle w:val="a3"/>
+        <w:numPr>
+          <w:ilvl w:val="0"/>
+          <w:numId w:val="13"/>
+        </w:numPr>
+        <w:jc w:val="both"/>
+        <w:rPr>
+          <w:highlight w:val="green"/>
+        </w:rPr>
+      </w:pPr>
+      <w:r>
+        <w:rPr>
+          <w:highlight w:val="green"/>
+        </w:rPr>
+        <w:t xml:space="preserve">Добавление определения фактора в набор </w:t>
+      </w:r>
+      <w:r>
+        <w:rPr>
+          <w:highlight w:val="green"/>
+        </w:rPr>
+        <w:t>(с проверкой на наличие дубликата с выдачей кода ошибки)</w:t>
+      </w:r>
+    </w:p>
+    <w:p>
+      <w:pPr>
+        <w:pStyle w:val="a3"/>
+        <w:numPr>
+          <w:ilvl w:val="0"/>
+          <w:numId w:val="13"/>
+        </w:numPr>
+        <w:jc w:val="both"/>
+      </w:pPr>
+      <w:r>
+        <w:t xml:space="preserve">Удаление определения фактора </w:t>
+      </w:r>
+      <w:r>
+        <w:t>(продумать последствия удаления и минимизировать потенциальный ущерб от них)</w:t>
+      </w:r>
+    </w:p>
+    <w:p>
+      <w:pPr>
+        <w:pStyle w:val="a3"/>
+        <w:numPr>
+          <w:ilvl w:val="0"/>
+          <w:numId w:val="13"/>
+        </w:numPr>
+        <w:jc w:val="both"/>
+      </w:pPr>
+      <w:r>
+        <w:t>Модификация определения фактора (</w:t>
+      </w:r>
+      <w:r>
+        <w:t xml:space="preserve">с проверкой на </w:t>
+      </w:r>
+      <w:r>
+        <w:t>наличие дубликата</w:t>
+      </w:r>
+      <w:r>
+        <w:t xml:space="preserve"> </w:t>
+      </w:r>
+      <w:r>
+        <w:t>с выдачей кода ошибки</w:t>
+      </w:r>
+      <w:r>
+        <w:t xml:space="preserve">, </w:t>
+      </w:r>
+      <w:r>
+        <w:t>продумать последствия удаления и минимизировать потенциальный ущерб от них)</w:t>
+      </w:r>
+    </w:p>
+    <w:p>
+      <w:pPr>
+        <w:pStyle w:val="a3"/>
+        <w:numPr>
+          <w:ilvl w:val="0"/>
+          <w:numId w:val="13"/>
+        </w:numPr>
+        <w:jc w:val="both"/>
+      </w:pPr>
+      <w:r>
+        <w:t>Выдача данных о факторах в табличном формате</w:t>
+      </w:r>
+    </w:p>
+    <w:p>
+      <w:pPr>
+        <w:pStyle w:val="2"/>
+        <w:jc w:val="both"/>
+        <w:rPr>
+          <w:lang w:val="en-US"/>
+        </w:rPr>
+      </w:pPr>
+      <w:proofErr w:type="spellStart"/>
+      <w:r>
+        <w:lastRenderedPageBreak/>
+        <w:t>Factors</w:t>
+      </w:r>
+      <w:proofErr w:type="spellEnd"/>
+    </w:p>
+    <w:p>
+      <w:pPr>
+        <w:pStyle w:val="a3"/>
+        <w:numPr>
+          <w:ilvl w:val="0"/>
+          <w:numId w:val="16"/>
+        </w:numPr>
+        <w:jc w:val="both"/>
+      </w:pPr>
+      <w:r>
+        <w:t xml:space="preserve">Добавление в список значений факторов значения нового фактора </w:t>
+      </w:r>
+      <w:r>
+        <w:t xml:space="preserve">(с проверкой на </w:t>
+      </w:r>
+      <w:r>
+        <w:t>наличие дубликата</w:t>
+      </w:r>
+      <w:r>
+        <w:t xml:space="preserve"> </w:t>
+      </w:r>
+      <w:r>
+        <w:t>с выдачей кода ошибки</w:t>
+      </w:r>
+      <w:r>
+        <w:t>)</w:t>
+      </w:r>
+    </w:p>
+    <w:p>
+      <w:pPr>
+        <w:pStyle w:val="a3"/>
+        <w:numPr>
+          <w:ilvl w:val="0"/>
+          <w:numId w:val="16"/>
+        </w:numPr>
+        <w:jc w:val="both"/>
+      </w:pPr>
+      <w:r>
+        <w:t xml:space="preserve">Изменение значения фактора в списке по </w:t>
+      </w:r>
+      <w:r>
+        <w:rPr>
+          <w:lang w:val="en-US"/>
+        </w:rPr>
+        <w:t>ID</w:t>
+      </w:r>
+    </w:p>
+    <w:p>
+      <w:pPr>
+        <w:pStyle w:val="a3"/>
+        <w:numPr>
+          <w:ilvl w:val="0"/>
+          <w:numId w:val="16"/>
+        </w:numPr>
+        <w:jc w:val="both"/>
+      </w:pPr>
+      <w:r>
+        <w:t xml:space="preserve">Удаление фактора из списка </w:t>
+      </w:r>
+      <w:r>
+        <w:t>(продумать последствия удаления и минимизировать потенциальный ущерб от них)</w:t>
+      </w:r>
+    </w:p>
+    <w:p>
+      <w:pPr>
+        <w:pStyle w:val="a3"/>
+        <w:numPr>
+          <w:ilvl w:val="0"/>
+          <w:numId w:val="16"/>
+        </w:numPr>
+        <w:jc w:val="both"/>
+      </w:pPr>
+      <w:r>
+        <w:t xml:space="preserve">Выдача списка значений </w:t>
+      </w:r>
+      <w:r>
+        <w:t>фактор</w:t>
+      </w:r>
+      <w:r>
+        <w:t>ов</w:t>
+      </w:r>
+      <w:r>
+        <w:t xml:space="preserve"> в табличном формате</w:t>
+      </w:r>
+    </w:p>
+    <w:p>
+      <w:pPr>
+        <w:pStyle w:val="2"/>
+        <w:jc w:val="both"/>
+      </w:pPr>
+      <w:proofErr w:type="spellStart"/>
+      <w:r>
+        <w:t>FactorsData</w:t>
+      </w:r>
+      <w:proofErr w:type="spellEnd"/>
+    </w:p>
+    <w:p>
+      <w:pPr>
+        <w:pStyle w:val="a3"/>
+        <w:numPr>
+          <w:ilvl w:val="0"/>
+          <w:numId w:val="17"/>
+        </w:numPr>
+        <w:jc w:val="both"/>
+      </w:pPr>
+      <w:r>
+        <w:t xml:space="preserve">Добавление набора </w:t>
+      </w:r>
+      <w:r>
+        <w:t xml:space="preserve">значений </w:t>
+      </w:r>
+      <w:r>
+        <w:t xml:space="preserve">факторов для заданного владельца </w:t>
+      </w:r>
+      <w:r>
+        <w:t xml:space="preserve">(с проверкой на </w:t>
+      </w:r>
+      <w:r>
+        <w:t>наличие дубликата</w:t>
+      </w:r>
+      <w:r>
+        <w:t xml:space="preserve"> </w:t>
+      </w:r>
+      <w:r>
+        <w:t>с выдачей кода ошибки</w:t>
+      </w:r>
+      <w:r>
+        <w:t>)</w:t>
+      </w:r>
+    </w:p>
+    <w:p>
+      <w:pPr>
+        <w:pStyle w:val="a3"/>
+        <w:numPr>
+          <w:ilvl w:val="0"/>
+          <w:numId w:val="17"/>
+        </w:numPr>
+        <w:jc w:val="both"/>
+      </w:pPr>
+      <w:r>
+        <w:t>Загрузка значений факторов из внешней таблицы для указанного класса владельца (стимула, испытания или испытуемо</w:t>
+      </w:r>
+      <w:r>
+        <w:t xml:space="preserve">го); если в таблице присутствует </w:t>
+      </w:r>
+      <w:r>
+        <w:t>поле</w:t>
+      </w:r>
+      <w:r>
+        <w:t xml:space="preserve"> </w:t>
+      </w:r>
+      <w:r>
+        <w:t>идентификатор</w:t>
+      </w:r>
+      <w:r>
+        <w:t>а</w:t>
+      </w:r>
+      <w:r>
+        <w:t xml:space="preserve"> объекта</w:t>
+      </w:r>
+      <w:r>
+        <w:t xml:space="preserve">, то </w:t>
+      </w:r>
+      <w:r>
+        <w:t>создаются соответствующие факторы</w:t>
+      </w:r>
+      <w:r>
+        <w:t xml:space="preserve"> и данные привязываются к объектам автоматически, если поле идентификатора отсутствует, то привязка осуществляется пользователем (т.е. метод возвращает таблицу, которую можно редактировать через </w:t>
+      </w:r>
+      <w:r>
+        <w:rPr>
+          <w:lang w:val="en-US"/>
+        </w:rPr>
+        <w:t>GUI</w:t>
+      </w:r>
+      <w:r>
+        <w:t>)</w:t>
+      </w:r>
+    </w:p>
+    <w:p>
+      <w:pPr>
+        <w:pStyle w:val="a3"/>
+        <w:numPr>
+          <w:ilvl w:val="0"/>
+          <w:numId w:val="17"/>
+        </w:numPr>
+        <w:jc w:val="both"/>
+      </w:pPr>
+      <w:r>
+        <w:t>Удаление набора</w:t>
+      </w:r>
+      <w:r>
+        <w:t xml:space="preserve"> </w:t>
+      </w:r>
+      <w:r>
+        <w:t>значений</w:t>
+      </w:r>
+      <w:r>
+        <w:t xml:space="preserve"> факторов для заданного владельца </w:t>
+      </w:r>
+      <w:r>
+        <w:t>(продумать последствия удаления и минимизировать потенциальный ущерб от них)</w:t>
+      </w:r>
+    </w:p>
+    <w:p>
+      <w:pPr>
+        <w:pStyle w:val="a3"/>
+        <w:numPr>
+          <w:ilvl w:val="0"/>
+          <w:numId w:val="17"/>
+        </w:numPr>
+        <w:jc w:val="both"/>
+      </w:pPr>
+      <w:r>
+        <w:t xml:space="preserve">Изменение </w:t>
+      </w:r>
+      <w:r>
+        <w:t>набора</w:t>
+      </w:r>
+      <w:r>
+        <w:t xml:space="preserve"> </w:t>
+      </w:r>
+      <w:r>
+        <w:t>значений</w:t>
+      </w:r>
+      <w:r>
+        <w:t xml:space="preserve"> факторов для заданного владельца</w:t>
+      </w:r>
+      <w:r>
+        <w:t xml:space="preserve"> </w:t>
+      </w:r>
+      <w:r>
+        <w:t>(продумать последствия удаления и минимизировать потенциальный ущерб от них)</w:t>
+      </w:r>
+    </w:p>
+    <w:p>
+      <w:pPr>
+        <w:pStyle w:val="a3"/>
+        <w:numPr>
+          <w:ilvl w:val="0"/>
+          <w:numId w:val="17"/>
+        </w:numPr>
+        <w:jc w:val="both"/>
+      </w:pPr>
+      <w:r>
+        <w:t>Выдача данных о</w:t>
+      </w:r>
+      <w:r>
+        <w:t xml:space="preserve"> значениях</w:t>
+      </w:r>
+      <w:r>
+        <w:t xml:space="preserve"> фактор</w:t>
+      </w:r>
+      <w:r>
+        <w:t>ов</w:t>
+      </w:r>
+      <w:r>
+        <w:t xml:space="preserve"> в табличном формате</w:t>
+      </w:r>
+      <w:r>
+        <w:t xml:space="preserve"> с адекватной конвертацией переменных факторов в тип, соответствующий типу фактора, указанному в </w:t>
+      </w:r>
+      <w:proofErr w:type="spellStart"/>
+      <w:r>
+        <w:rPr>
+          <w:lang w:val="en-US"/>
+        </w:rPr>
+        <w:t>AvailableFactors</w:t>
+      </w:r>
+      <w:proofErr w:type="spellEnd"/>
+      <w:r>
+        <w:t xml:space="preserve"> </w:t>
+      </w:r>
+    </w:p>
+    <w:p>
+      <w:pPr>
+        <w:pStyle w:val="a3"/>
+        <w:numPr>
+          <w:ilvl w:val="0"/>
+          <w:numId w:val="17"/>
+        </w:numPr>
+        <w:jc w:val="both"/>
+      </w:pPr>
+      <w:r>
+        <w:t xml:space="preserve">Сканирование </w:t>
+      </w:r>
+      <w:r>
+        <w:t>табличного представления набора значений факторов</w:t>
+      </w:r>
+      <w:r>
+        <w:t xml:space="preserve"> и определение факторов</w:t>
+      </w:r>
+      <w:r>
+        <w:t xml:space="preserve">, </w:t>
+      </w:r>
+      <w:r>
+        <w:t>з</w:t>
+      </w:r>
+      <w:r>
+        <w:t>аданных хотя бы для 1 владельца</w:t>
+      </w:r>
+    </w:p>
+    <w:p>
+      <w:pPr>
+        <w:pStyle w:val="a3"/>
+        <w:numPr>
+          <w:ilvl w:val="0"/>
+          <w:numId w:val="17"/>
+        </w:numPr>
+        <w:jc w:val="both"/>
+      </w:pPr>
+      <w:r>
+        <w:t>Сканирование табличного представления набора значений факторов и определение факторов, заданных для всех владельцев</w:t>
+      </w:r>
+    </w:p>
+    <w:p>
+      <w:pPr>
+        <w:pStyle w:val="a3"/>
+        <w:numPr>
+          <w:ilvl w:val="0"/>
+          <w:numId w:val="17"/>
+        </w:numPr>
+        <w:jc w:val="both"/>
+      </w:pPr>
+      <w:r>
+        <w:t>Поиск владельцев по составному условию, налагаемому на значения факторов</w:t>
+      </w:r>
+      <w:r>
+        <w:t xml:space="preserve">, используя </w:t>
+      </w:r>
+      <w:r>
+        <w:t>таблично</w:t>
+      </w:r>
+      <w:r>
+        <w:t>е</w:t>
+      </w:r>
+      <w:r>
+        <w:t xml:space="preserve"> представлени</w:t>
+      </w:r>
+      <w:r>
+        <w:t>е</w:t>
+      </w:r>
+      <w:r>
+        <w:t xml:space="preserve"> набора значений факторов</w:t>
+      </w:r>
+    </w:p>
+    <w:p>
+      <w:pPr>
+        <w:pStyle w:val="2"/>
+        <w:jc w:val="both"/>
+        <w:rPr>
+          <w:lang w:val="en-US"/>
+        </w:rPr>
+      </w:pPr>
+      <w:r>
+        <w:rPr>
+          <w:lang w:val="en-US"/>
+        </w:rPr>
+        <w:t>RawDataRecord</w:t>
+      </w:r>
+    </w:p>
+    <w:p>
+      <w:pPr>
+        <w:pStyle w:val="a3"/>
+        <w:numPr>
+          <w:ilvl w:val="0"/>
+          <w:numId w:val="19"/>
+        </w:numPr>
+        <w:jc w:val="both"/>
+      </w:pPr>
+      <w:r>
+        <w:t xml:space="preserve">Реализация </w:t>
+      </w:r>
+      <w:proofErr w:type="spellStart"/>
+      <w:r>
+        <w:t>парсера</w:t>
+      </w:r>
+      <w:proofErr w:type="spellEnd"/>
+      <w:r>
+        <w:t xml:space="preserve"> содержимого объекта (</w:t>
+      </w:r>
+      <w:proofErr w:type="spellStart"/>
+      <w:r>
+        <w:rPr>
+          <w:lang w:val="en-US"/>
+        </w:rPr>
+        <w:t>headerLines</w:t>
+      </w:r>
+      <w:proofErr w:type="spellEnd"/>
+      <w:r>
+        <w:t xml:space="preserve"> </w:t>
+      </w:r>
+      <w:r>
+        <w:t xml:space="preserve">и </w:t>
+      </w:r>
+      <w:r>
+        <w:rPr>
+          <w:lang w:val="en-US"/>
+        </w:rPr>
+        <w:t>data</w:t>
+      </w:r>
+      <w:r>
+        <w:t>), который создаёт</w:t>
+      </w:r>
+      <w:r>
+        <w:t xml:space="preserve"> и возвращает</w:t>
+      </w:r>
+      <w:r>
+        <w:t xml:space="preserve"> объект</w:t>
+      </w:r>
+      <w:r>
+        <w:t>ы</w:t>
+      </w:r>
+      <w:r>
+        <w:t xml:space="preserve"> класса </w:t>
+      </w:r>
+      <w:proofErr w:type="spellStart"/>
+      <w:r>
+        <w:rPr>
+          <w:lang w:val="en-US"/>
+        </w:rPr>
+        <w:t>DataRecord</w:t>
+      </w:r>
+      <w:proofErr w:type="spellEnd"/>
+      <w:r>
+        <w:t xml:space="preserve"> (по 1 на испытание), по возможности заполняя некоторые элементы слота </w:t>
+      </w:r>
+      <w:r>
+        <w:rPr>
+          <w:lang w:val="en-US"/>
+        </w:rPr>
+        <w:t>conditions</w:t>
+      </w:r>
+      <w:r>
+        <w:t xml:space="preserve">, возвращает также </w:t>
+      </w:r>
+      <w:r>
+        <w:rPr>
+          <w:lang w:val="en-US"/>
+        </w:rPr>
+        <w:t>code</w:t>
+      </w:r>
+      <w:r>
+        <w:t xml:space="preserve"> испытуемого, </w:t>
+      </w:r>
+      <w:proofErr w:type="spellStart"/>
+      <w:r>
+        <w:t>name</w:t>
+      </w:r>
+      <w:proofErr w:type="spellEnd"/>
+      <w:r>
+        <w:t xml:space="preserve"> стимула, и </w:t>
+      </w:r>
+      <w:proofErr w:type="spellStart"/>
+      <w:r>
+        <w:t>id</w:t>
+      </w:r>
+      <w:proofErr w:type="spellEnd"/>
+      <w:r>
+        <w:t xml:space="preserve"> </w:t>
+      </w:r>
+      <w:r>
+        <w:t>испытания</w:t>
+      </w:r>
+    </w:p>
+    <w:p>
+      <w:pPr>
+        <w:pStyle w:val="2"/>
+        <w:jc w:val="both"/>
+        <w:rPr>
+          <w:lang w:val="en-US"/>
+        </w:rPr>
+      </w:pPr>
+      <w:proofErr w:type="spellStart"/>
+      <w:r>
+        <w:rPr>
+          <w:lang w:val="en-US"/>
+        </w:rPr>
+        <w:t>RawDataRecords</w:t>
+      </w:r>
+      <w:proofErr w:type="spellEnd"/>
+    </w:p>
+    <w:p>
+      <w:pPr>
+        <w:pStyle w:val="a3"/>
+        <w:numPr>
+          <w:ilvl w:val="0"/>
+          <w:numId w:val="10"/>
+        </w:numPr>
+        <w:jc w:val="both"/>
+      </w:pPr>
+      <w:proofErr w:type="gramStart"/>
+      <w:r>
+        <w:rPr>
+          <w:highlight w:val="green"/>
+        </w:rPr>
+        <w:t xml:space="preserve">Добавление </w:t>
+      </w:r>
+      <w:r>
+        <w:rPr>
+          <w:highlight w:val="green"/>
+        </w:rPr>
+        <w:t xml:space="preserve">одной </w:t>
+      </w:r>
+      <w:r>
+        <w:rPr>
+          <w:highlight w:val="green"/>
+        </w:rPr>
+        <w:t>сырой записи</w:t>
+      </w:r>
+      <w:r>
+        <w:t xml:space="preserve"> (с проверкой на </w:t>
+      </w:r>
+      <w:r>
+        <w:t>наличие дубликата с выдачей кода ошибки</w:t>
+      </w:r>
+      <w:r>
+        <w:t>)</w:t>
+      </w:r>
+      <w:r>
+        <w:t>, формируемой для заданного файла данных</w:t>
+      </w:r>
+      <w:r>
+        <w:t>)</w:t>
+      </w:r>
+      <w:proofErr w:type="gramEnd"/>
+    </w:p>
+    <w:p>
+      <w:pPr>
+        <w:pStyle w:val="a3"/>
+        <w:numPr>
+          <w:ilvl w:val="0"/>
+          <w:numId w:val="10"/>
+        </w:numPr>
+        <w:jc w:val="both"/>
+      </w:pPr>
+      <w:r>
+        <w:rPr>
+          <w:highlight w:val="green"/>
+        </w:rPr>
+        <w:t>Добавление нескольких сырых записей</w:t>
+      </w:r>
+      <w:r>
+        <w:t xml:space="preserve"> </w:t>
+      </w:r>
+      <w:r>
+        <w:t xml:space="preserve">(с проверкой на </w:t>
+      </w:r>
+      <w:r>
+        <w:t>наличие дубликат</w:t>
+      </w:r>
+      <w:r>
+        <w:t>ов</w:t>
+      </w:r>
+      <w:r>
+        <w:t xml:space="preserve"> с выдачей кода ошибки</w:t>
+      </w:r>
+      <w:r>
+        <w:t>)</w:t>
+      </w:r>
+      <w:r>
+        <w:t xml:space="preserve">, формируемых </w:t>
+      </w:r>
+      <w:r>
+        <w:t xml:space="preserve">для </w:t>
+      </w:r>
+      <w:r>
+        <w:t>набора файлов</w:t>
+      </w:r>
+      <w:r>
+        <w:t xml:space="preserve"> данных</w:t>
+      </w:r>
+      <w:r>
+        <w:t>, находящихся в указанной папке</w:t>
+      </w:r>
+    </w:p>
+    <w:p>
+      <w:pPr>
+        <w:pStyle w:val="a3"/>
+        <w:numPr>
+          <w:ilvl w:val="0"/>
+          <w:numId w:val="10"/>
+        </w:numPr>
+        <w:jc w:val="both"/>
+      </w:pPr>
+      <w:r>
+        <w:t>Удаление сырой записи</w:t>
+      </w:r>
+      <w:r>
+        <w:t xml:space="preserve"> </w:t>
+      </w:r>
+      <w:r>
+        <w:t>(продумать последствия удаления и минимизировать потенциальный ущерб от них)</w:t>
+      </w:r>
+    </w:p>
+    <w:p>
+      <w:pPr>
+        <w:pStyle w:val="a3"/>
+        <w:numPr>
+          <w:ilvl w:val="0"/>
+          <w:numId w:val="10"/>
+        </w:numPr>
+        <w:jc w:val="both"/>
+      </w:pPr>
+      <w:r>
+        <w:t>Сканирование</w:t>
+      </w:r>
+      <w:r>
+        <w:t xml:space="preserve"> </w:t>
+      </w:r>
+      <w:r>
+        <w:t xml:space="preserve">файлов с помощью </w:t>
+      </w:r>
+      <w:proofErr w:type="spellStart"/>
+      <w:r>
+        <w:t>парсера</w:t>
+      </w:r>
+      <w:proofErr w:type="spellEnd"/>
+      <w:r>
+        <w:t xml:space="preserve"> и выдача списка обнаруженных испытаний, стимулов, испытуемых для дальнейшей проверки, модификации и использования при создании списка испытания, стимулов и испытуемых</w:t>
+      </w:r>
+    </w:p>
+    <w:p>
+      <w:pPr>
+        <w:pStyle w:val="a3"/>
+        <w:numPr>
+          <w:ilvl w:val="0"/>
+          <w:numId w:val="10"/>
+        </w:numPr>
+        <w:jc w:val="both"/>
+      </w:pPr>
+      <w:r>
+        <w:t xml:space="preserve">Выдача данных о сырых записях </w:t>
+      </w:r>
+      <w:r>
+        <w:t>в табличном формате</w:t>
+      </w:r>
+    </w:p>
+    <w:p>
+      <w:pPr>
+        <w:pStyle w:val="2"/>
+        <w:jc w:val="both"/>
+      </w:pPr>
+      <w:proofErr w:type="spellStart"/>
+      <w:r>
+        <w:lastRenderedPageBreak/>
+        <w:t>DataSample</w:t>
+      </w:r>
+      <w:proofErr w:type="spellEnd"/>
+    </w:p>
+    <w:p>
+      <w:pPr>
+        <w:pStyle w:val="a3"/>
+        <w:numPr>
+          <w:ilvl w:val="0"/>
+          <w:numId w:val="18"/>
+        </w:numPr>
+        <w:jc w:val="both"/>
+      </w:pPr>
+      <w:r>
+        <w:t xml:space="preserve">Добавление объектов класса </w:t>
+      </w:r>
+      <w:proofErr w:type="spellStart"/>
+      <w:r>
+        <w:rPr>
+          <w:lang w:val="en-US"/>
+        </w:rPr>
+        <w:t>DataRecord</w:t>
+      </w:r>
+      <w:proofErr w:type="spellEnd"/>
+      <w:r>
+        <w:t xml:space="preserve"> по результатам работы </w:t>
+      </w:r>
+      <w:proofErr w:type="spellStart"/>
+      <w:r>
+        <w:t>парсера</w:t>
+      </w:r>
+      <w:proofErr w:type="spellEnd"/>
+      <w:r>
+        <w:t xml:space="preserve"> (возможно, предварительно модифицированных пользователем)</w:t>
+      </w:r>
+    </w:p>
+    <w:p>
+      <w:pPr>
+        <w:pStyle w:val="a3"/>
+        <w:numPr>
+          <w:ilvl w:val="0"/>
+          <w:numId w:val="18"/>
+        </w:numPr>
+        <w:jc w:val="both"/>
+      </w:pPr>
+      <w:r>
+        <w:t xml:space="preserve">Изменение данных ГДА </w:t>
+      </w:r>
+      <w:proofErr w:type="spellStart"/>
+      <w:r>
+        <w:t>выборанного</w:t>
+      </w:r>
+      <w:proofErr w:type="spellEnd"/>
+      <w:r>
+        <w:t xml:space="preserve"> объекта посредством загрузки данных из нового файла</w:t>
+      </w:r>
+    </w:p>
+    <w:p>
+      <w:pPr>
+        <w:pStyle w:val="a3"/>
+        <w:numPr>
+          <w:ilvl w:val="0"/>
+          <w:numId w:val="18"/>
+        </w:numPr>
+        <w:jc w:val="both"/>
+      </w:pPr>
+      <w:r>
+        <w:t>Фильтрация данных по наличию тех или иных результатов</w:t>
+      </w:r>
+    </w:p>
+    <w:p>
+      <w:pPr>
+        <w:pStyle w:val="a3"/>
+        <w:numPr>
+          <w:ilvl w:val="0"/>
+          <w:numId w:val="18"/>
+        </w:numPr>
+        <w:jc w:val="both"/>
+      </w:pPr>
+      <w:r>
+        <w:t xml:space="preserve">Анализ </w:t>
+      </w:r>
+      <w:r>
+        <w:t>выбранной траектории или её производн</w:t>
+      </w:r>
+      <w:r>
+        <w:t xml:space="preserve">ого объекта </w:t>
+      </w:r>
+      <w:r>
+        <w:t xml:space="preserve">с использованием </w:t>
+      </w:r>
+      <w:r>
+        <w:t>выбранного метода, соответствующего классу выбранного анализируемого объекта</w:t>
+      </w:r>
+    </w:p>
+    <w:p>
+      <w:pPr>
+        <w:pStyle w:val="a3"/>
+        <w:numPr>
+          <w:ilvl w:val="0"/>
+          <w:numId w:val="18"/>
+        </w:numPr>
+        <w:jc w:val="both"/>
+      </w:pPr>
+      <w:r>
+        <w:t xml:space="preserve">Анализ выбранной </w:t>
+      </w:r>
+      <w:r>
+        <w:t xml:space="preserve">группы </w:t>
+      </w:r>
+      <w:r>
+        <w:t xml:space="preserve">траектории или </w:t>
+      </w:r>
+      <w:r>
+        <w:t>их</w:t>
+      </w:r>
+      <w:r>
+        <w:t xml:space="preserve"> производных</w:t>
+      </w:r>
+    </w:p>
+    <w:p>
+      <w:pPr>
+        <w:pStyle w:val="a3"/>
+        <w:numPr>
+          <w:ilvl w:val="0"/>
+          <w:numId w:val="18"/>
+        </w:numPr>
+        <w:jc w:val="both"/>
+      </w:pPr>
+      <w:r>
+        <w:t xml:space="preserve">Визуализация выбранной траектории или её производных с использованием </w:t>
+      </w:r>
+      <w:r>
+        <w:rPr>
+          <w:lang w:val="en-US"/>
+        </w:rPr>
+        <w:t>generic</w:t>
+      </w:r>
+      <w:r>
+        <w:t>-</w:t>
+      </w:r>
+      <w:r>
+        <w:t>метода визуализации</w:t>
+      </w:r>
+    </w:p>
+    <w:p>
+      <w:pPr>
+        <w:pStyle w:val="a3"/>
+        <w:numPr>
+          <w:ilvl w:val="0"/>
+          <w:numId w:val="18"/>
+        </w:numPr>
+        <w:jc w:val="both"/>
+      </w:pPr>
+      <w:r>
+        <w:t>Визуализация выбранно</w:t>
+      </w:r>
+      <w:r>
+        <w:t>й группы</w:t>
+      </w:r>
+      <w:r>
+        <w:t xml:space="preserve"> объект</w:t>
+      </w:r>
+      <w:r>
+        <w:t xml:space="preserve">ов </w:t>
+      </w:r>
+      <w:r>
+        <w:t xml:space="preserve">выбранной траектории или </w:t>
+      </w:r>
+      <w:r>
+        <w:t>их</w:t>
+      </w:r>
+      <w:r>
+        <w:t xml:space="preserve"> производных с использованием метода</w:t>
+      </w:r>
+      <w:r>
+        <w:t xml:space="preserve"> групповой</w:t>
+      </w:r>
+      <w:r>
+        <w:t xml:space="preserve"> визуализации</w:t>
+      </w:r>
+    </w:p>
+    <w:p>
+      <w:pPr>
+        <w:pStyle w:val="1"/>
+        <w:jc w:val="both"/>
+      </w:pPr>
+      <w:r>
+        <w:t>Методы классов ядра (</w:t>
+      </w:r>
+      <w:r>
+        <w:t>анализ данных</w:t>
+      </w:r>
+      <w:r>
+        <w:t xml:space="preserve"> и визуализация</w:t>
+      </w:r>
+      <w:r>
+        <w:t>)</w:t>
+      </w:r>
+    </w:p>
+    <w:p>
+      <w:pPr>
+        <w:jc w:val="both"/>
+      </w:pPr>
+      <w:proofErr w:type="gramStart"/>
+      <w:r>
+        <w:rPr>
+          <w:lang w:val="en-US"/>
+        </w:rPr>
+        <w:t>Generic</w:t>
+      </w:r>
+      <w:r>
+        <w:t>-</w:t>
+      </w:r>
+      <w:r>
+        <w:t xml:space="preserve">метод </w:t>
+      </w:r>
+      <w:proofErr w:type="spellStart"/>
+      <w:r>
+        <w:rPr>
+          <w:lang w:val="en-US"/>
+        </w:rPr>
+        <w:t>evaluateStatistics</w:t>
+      </w:r>
+      <w:proofErr w:type="spellEnd"/>
+      <w:r>
+        <w:t xml:space="preserve">, работающий с объектами классов </w:t>
+      </w:r>
+      <w:r>
+        <w:rPr>
+          <w:lang w:val="en-US"/>
+        </w:rPr>
+        <w:t>EyesData</w:t>
+      </w:r>
+      <w:r>
+        <w:t xml:space="preserve">, </w:t>
+      </w:r>
+      <w:r>
+        <w:rPr>
+          <w:lang w:val="en-US"/>
+        </w:rPr>
+        <w:t>EventData</w:t>
+      </w:r>
+      <w:r>
+        <w:t xml:space="preserve">, </w:t>
+      </w:r>
+      <w:r>
+        <w:rPr>
+          <w:lang w:val="en-US"/>
+        </w:rPr>
+        <w:t>AOISequence</w:t>
+      </w:r>
+      <w:r>
+        <w:t xml:space="preserve">, </w:t>
+      </w:r>
+      <w:proofErr w:type="spellStart"/>
+      <w:r>
+        <w:rPr>
+          <w:lang w:val="en-US"/>
+        </w:rPr>
+        <w:t>AOIMatrix</w:t>
+      </w:r>
+      <w:proofErr w:type="spellEnd"/>
+      <w:r>
+        <w:t xml:space="preserve">, </w:t>
+      </w:r>
+      <w:r>
+        <w:rPr>
+          <w:lang w:val="en-US"/>
+        </w:rPr>
+        <w:t>AOIStatsVector</w:t>
+      </w:r>
+      <w:r>
+        <w:t>.</w:t>
+      </w:r>
+      <w:proofErr w:type="gramEnd"/>
+    </w:p>
+    <w:p>
+      <w:pPr>
+        <w:jc w:val="both"/>
+      </w:pPr>
+      <w:r>
+        <w:rPr>
+          <w:lang w:val="en-US"/>
+        </w:rPr>
+        <w:t>Generic</w:t>
+      </w:r>
+      <w:r>
+        <w:t>-</w:t>
+      </w:r>
+      <w:r>
+        <w:t xml:space="preserve">метод </w:t>
+      </w:r>
+      <w:proofErr w:type="spellStart"/>
+      <w:r>
+        <w:rPr>
+          <w:lang w:val="en-US"/>
+        </w:rPr>
+        <w:t>drawHistogram</w:t>
+      </w:r>
+      <w:proofErr w:type="spellEnd"/>
+      <w:r>
+        <w:t xml:space="preserve">, </w:t>
+      </w:r>
+      <w:r>
+        <w:t>визуализирующий гистограмму распределения выбранной статистики</w:t>
+      </w:r>
+    </w:p>
+    <w:p>
+      <w:pPr>
+        <w:pStyle w:val="2"/>
+        <w:rPr>
+          <w:lang w:val="en-US"/>
+        </w:rPr>
+      </w:pPr>
+      <w:r>
+        <w:rPr>
+          <w:lang w:val="en-US"/>
+        </w:rPr>
+        <w:t>EyesData</w:t>
+      </w:r>
+    </w:p>
+    <w:p>
+      <w:pPr>
+        <w:pStyle w:val="a3"/>
+        <w:numPr>
+          <w:ilvl w:val="0"/>
+          <w:numId w:val="1"/>
+        </w:numPr>
+        <w:jc w:val="both"/>
+        <w:rPr>
+          <w:lang w:val="en-US"/>
+        </w:rPr>
+      </w:pPr>
+      <w:r>
+        <w:t>Фильтрация траектории (</w:t>
+      </w:r>
+      <w:r>
+        <w:rPr>
+          <w:lang w:val="en-US"/>
+        </w:rPr>
+        <w:t>filter)</w:t>
+      </w:r>
+    </w:p>
+    <w:p>
+      <w:pPr>
+        <w:pStyle w:val="a3"/>
+        <w:numPr>
+          <w:ilvl w:val="0"/>
+          <w:numId w:val="1"/>
+        </w:numPr>
+        <w:jc w:val="both"/>
+        <w:rPr>
+          <w:lang w:val="en-US"/>
+        </w:rPr>
+      </w:pPr>
+      <w:r>
+        <w:t>Сглаживание траектории</w:t>
+      </w:r>
+      <w:r>
+        <w:rPr>
+          <w:lang w:val="en-US"/>
+        </w:rPr>
+        <w:t xml:space="preserve"> (smoother)</w:t>
+      </w:r>
+    </w:p>
+    <w:p>
+      <w:pPr>
+        <w:pStyle w:val="a3"/>
+        <w:numPr>
+          <w:ilvl w:val="0"/>
+          <w:numId w:val="1"/>
+        </w:numPr>
+        <w:jc w:val="both"/>
+      </w:pPr>
+      <w:r>
+        <w:t>Обнаружение событий</w:t>
+      </w:r>
+      <w:r>
+        <w:t xml:space="preserve"> </w:t>
+      </w:r>
+      <w:r>
+        <w:t>по траектории (</w:t>
+      </w:r>
+      <w:proofErr w:type="spellStart"/>
+      <w:r>
+        <w:rPr>
+          <w:lang w:val="en-US"/>
+        </w:rPr>
+        <w:t>eventDetector</w:t>
+      </w:r>
+      <w:proofErr w:type="spellEnd"/>
+      <w:r>
+        <w:t>)</w:t>
+      </w:r>
+    </w:p>
+    <w:p>
+      <w:pPr>
+        <w:pStyle w:val="a3"/>
+        <w:numPr>
+          <w:ilvl w:val="0"/>
+          <w:numId w:val="1"/>
+        </w:numPr>
+        <w:jc w:val="both"/>
+      </w:pPr>
+      <w:r>
+        <w:t xml:space="preserve">Построение последовательности </w:t>
+      </w:r>
+      <w:r>
+        <w:rPr>
+          <w:lang w:val="en-US"/>
+        </w:rPr>
+        <w:t>AOISequence</w:t>
+      </w:r>
+    </w:p>
+    <w:p>
+      <w:pPr>
+        <w:pStyle w:val="a3"/>
+        <w:numPr>
+          <w:ilvl w:val="0"/>
+          <w:numId w:val="1"/>
+        </w:numPr>
+        <w:jc w:val="both"/>
+      </w:pPr>
+      <w:r>
+        <w:t xml:space="preserve">Построение матрицы </w:t>
+      </w:r>
+      <w:proofErr w:type="spellStart"/>
+      <w:r>
+        <w:rPr>
+          <w:lang w:val="en-US"/>
+        </w:rPr>
+        <w:t>AOIMatrix</w:t>
+      </w:r>
+      <w:proofErr w:type="spellEnd"/>
+    </w:p>
+    <w:p>
+      <w:pPr>
+        <w:pStyle w:val="a3"/>
+        <w:numPr>
+          <w:ilvl w:val="0"/>
+          <w:numId w:val="1"/>
+        </w:numPr>
+        <w:jc w:val="both"/>
+      </w:pPr>
+      <w:r>
+        <w:t xml:space="preserve">Построение вектора </w:t>
+      </w:r>
+      <w:r>
+        <w:rPr>
+          <w:lang w:val="en-US"/>
+        </w:rPr>
+        <w:t>AOIStatsVector</w:t>
+      </w:r>
+    </w:p>
+    <w:p>
+      <w:pPr>
+        <w:pStyle w:val="a3"/>
+        <w:numPr>
+          <w:ilvl w:val="0"/>
+          <w:numId w:val="1"/>
+        </w:numPr>
+        <w:jc w:val="both"/>
+      </w:pPr>
+      <w:r>
+        <w:t>Визуализация траектории на стимуле</w:t>
+      </w:r>
+    </w:p>
+    <w:p>
+      <w:pPr>
+        <w:pStyle w:val="a3"/>
+        <w:numPr>
+          <w:ilvl w:val="0"/>
+          <w:numId w:val="1"/>
+        </w:numPr>
+        <w:jc w:val="both"/>
+      </w:pPr>
+      <w:r>
+        <w:t>Визуализация компонент траектории с разметкой</w:t>
+      </w:r>
+    </w:p>
+    <w:p>
+      <w:pPr>
+        <w:pStyle w:val="a3"/>
+        <w:numPr>
+          <w:ilvl w:val="0"/>
+          <w:numId w:val="1"/>
+        </w:numPr>
+        <w:jc w:val="both"/>
+      </w:pPr>
+      <w:r>
+        <w:t xml:space="preserve">Расчёт и визуализация временного ряда скоростей/ускорений движения взора (в </w:t>
+      </w:r>
+      <w:proofErr w:type="spellStart"/>
+      <w:r>
+        <w:t>т.ч</w:t>
+      </w:r>
+      <w:proofErr w:type="spellEnd"/>
+      <w:r>
+        <w:t>. угловых)</w:t>
+      </w:r>
+    </w:p>
+    <w:p>
+      <w:pPr>
+        <w:pStyle w:val="a3"/>
+        <w:numPr>
+          <w:ilvl w:val="0"/>
+          <w:numId w:val="1"/>
+        </w:numPr>
+        <w:jc w:val="both"/>
+      </w:pPr>
+      <w:r>
+        <w:t>Визуализация «карты нагрева»</w:t>
+      </w:r>
+      <w:r>
+        <w:t xml:space="preserve"> (</w:t>
+      </w:r>
+      <w:proofErr w:type="spellStart"/>
+      <w:r>
+        <w:rPr>
+          <w:lang w:val="en-US"/>
+        </w:rPr>
+        <w:t>heatmap</w:t>
+      </w:r>
+      <w:proofErr w:type="spellEnd"/>
+      <w:r>
+        <w:rPr>
+          <w:lang w:val="en-US"/>
+        </w:rPr>
+        <w:t>)</w:t>
+      </w:r>
+    </w:p>
+    <w:p>
+      <w:pPr>
+        <w:pStyle w:val="a3"/>
+        <w:numPr>
+          <w:ilvl w:val="0"/>
+          <w:numId w:val="1"/>
+        </w:numPr>
+        <w:jc w:val="both"/>
+      </w:pPr>
+      <w:r>
+        <w:t>Визуализация гистограммы распределения скорости/ускорения</w:t>
+      </w:r>
+    </w:p>
+    <w:p>
+      <w:pPr>
+        <w:pStyle w:val="2"/>
+      </w:pPr>
+      <w:r>
+        <w:rPr>
+          <w:lang w:val="en-US"/>
+        </w:rPr>
+        <w:t>E</w:t>
+      </w:r>
+      <w:r>
+        <w:rPr>
+          <w:lang w:val="en-US"/>
+        </w:rPr>
+        <w:t>vent</w:t>
+      </w:r>
+      <w:r>
+        <w:rPr>
+          <w:lang w:val="en-US"/>
+        </w:rPr>
+        <w:t>Data</w:t>
+      </w:r>
+    </w:p>
+    <w:p>
+      <w:pPr>
+        <w:pStyle w:val="a3"/>
+        <w:numPr>
+          <w:ilvl w:val="0"/>
+          <w:numId w:val="20"/>
+        </w:numPr>
+        <w:jc w:val="both"/>
+      </w:pPr>
+      <w:r>
+        <w:t xml:space="preserve">Построение последовательности </w:t>
+      </w:r>
+      <w:r>
+        <w:rPr>
+          <w:lang w:val="en-US"/>
+        </w:rPr>
+        <w:t>AOISequence</w:t>
+      </w:r>
+    </w:p>
+    <w:p>
+      <w:pPr>
+        <w:pStyle w:val="a3"/>
+        <w:numPr>
+          <w:ilvl w:val="0"/>
+          <w:numId w:val="20"/>
+        </w:numPr>
+        <w:jc w:val="both"/>
+      </w:pPr>
+      <w:r>
+        <w:t xml:space="preserve">Построение матрицы </w:t>
+      </w:r>
+      <w:proofErr w:type="spellStart"/>
+      <w:r>
+        <w:rPr>
+          <w:lang w:val="en-US"/>
+        </w:rPr>
+        <w:t>AOIMatrix</w:t>
+      </w:r>
+      <w:proofErr w:type="spellEnd"/>
+    </w:p>
+    <w:p>
+      <w:pPr>
+        <w:pStyle w:val="a3"/>
+        <w:numPr>
+          <w:ilvl w:val="0"/>
+          <w:numId w:val="20"/>
+        </w:numPr>
+        <w:jc w:val="both"/>
+      </w:pPr>
+      <w:r>
+        <w:t xml:space="preserve">Построение вектора </w:t>
+      </w:r>
+      <w:r>
+        <w:rPr>
+          <w:lang w:val="en-US"/>
+        </w:rPr>
+        <w:t>AOIStatsVector</w:t>
+      </w:r>
+      <w:r>
+        <w:t xml:space="preserve"> </w:t>
+      </w:r>
+    </w:p>
+    <w:p>
+      <w:pPr>
+        <w:pStyle w:val="a3"/>
+        <w:numPr>
+          <w:ilvl w:val="0"/>
+          <w:numId w:val="20"/>
+        </w:numPr>
+        <w:jc w:val="both"/>
+      </w:pPr>
+      <w:r>
+        <w:t>Визуализация «пути сканирования» (</w:t>
+      </w:r>
+      <w:proofErr w:type="spellStart"/>
+      <w:r>
+        <w:rPr>
+          <w:lang w:val="en-US"/>
+        </w:rPr>
+        <w:t>scanpath</w:t>
+      </w:r>
+      <w:proofErr w:type="spellEnd"/>
+      <w:r>
+        <w:t>)</w:t>
+      </w:r>
+    </w:p>
+    <w:p>
+      <w:pPr>
+        <w:pStyle w:val="a3"/>
+        <w:numPr>
+          <w:ilvl w:val="0"/>
+          <w:numId w:val="20"/>
+        </w:numPr>
+        <w:jc w:val="both"/>
+      </w:pPr>
+      <w:r>
+        <w:t>Визуализация «карты нагрева»</w:t>
+      </w:r>
+      <w:r>
+        <w:rPr>
+          <w:lang w:val="en-US"/>
+        </w:rPr>
+        <w:t xml:space="preserve"> </w:t>
+      </w:r>
+      <w:r>
+        <w:t>(</w:t>
+      </w:r>
+      <w:proofErr w:type="spellStart"/>
+      <w:r>
+        <w:rPr>
+          <w:lang w:val="en-US"/>
+        </w:rPr>
+        <w:t>heatmap</w:t>
+      </w:r>
+      <w:proofErr w:type="spellEnd"/>
+      <w:r>
+        <w:t>)</w:t>
+      </w:r>
+    </w:p>
+    <w:p>
+      <w:pPr>
+        <w:pStyle w:val="2"/>
+        <w:jc w:val="both"/>
+      </w:pPr>
+      <w:proofErr w:type="spellStart"/>
+      <w:r>
+        <w:t>DataSample</w:t>
+      </w:r>
+      <w:proofErr w:type="spellEnd"/>
+    </w:p>
+    <w:p>
+      <w:pPr>
+        <w:pStyle w:val="a3"/>
+        <w:numPr>
+          <w:ilvl w:val="0"/>
+          <w:numId w:val="21"/>
+        </w:numPr>
+        <w:jc w:val="both"/>
+      </w:pPr>
+      <w:r>
+        <w:t>Кластерный анализ по траекториям, её производным или привязанным статистикам</w:t>
+      </w:r>
+    </w:p>
+    <w:p>
+      <w:pPr>
+        <w:pStyle w:val="a3"/>
+        <w:numPr>
+          <w:ilvl w:val="0"/>
+          <w:numId w:val="21"/>
+        </w:numPr>
+        <w:jc w:val="both"/>
+      </w:pPr>
+      <w:r>
+        <w:t xml:space="preserve">Анализ различий </w:t>
+      </w:r>
+      <w:proofErr w:type="spellStart"/>
+      <w:r>
+        <w:t>подвыборок</w:t>
+      </w:r>
+      <w:proofErr w:type="spellEnd"/>
+      <w:r>
+        <w:t xml:space="preserve"> значений статистик (т-тесты, дисперсионный анализ и непараметрические аналоги)</w:t>
+      </w:r>
+    </w:p>
+    <w:p>
+      <w:pPr>
+        <w:pStyle w:val="a3"/>
+        <w:numPr>
+          <w:ilvl w:val="0"/>
+          <w:numId w:val="21"/>
+        </w:numPr>
+        <w:jc w:val="both"/>
+      </w:pPr>
+      <w:r>
+        <w:t xml:space="preserve">Анализ </w:t>
+      </w:r>
+      <w:r>
+        <w:t>корреляций</w:t>
+      </w:r>
+      <w:r>
+        <w:t xml:space="preserve"> статистик</w:t>
+      </w:r>
+    </w:p>
+    <w:p>
+      <w:pPr>
+        <w:pStyle w:val="a3"/>
+        <w:numPr>
+          <w:ilvl w:val="0"/>
+          <w:numId w:val="21"/>
+        </w:numPr>
+        <w:jc w:val="both"/>
+      </w:pPr>
+      <w:r>
+        <w:t>Экспорт траекторий, их производных, статистик</w:t>
+      </w:r>
       <w:bookmarkStart w:id="0" w:name="_GoBack"/>
       <w:bookmarkEnd w:id="0"/>
     </w:p>
@@ -488,6 +2790,719 @@
     </w:lvl>
   </w:abstractNum>
   <w:abstractNum w:abstractNumId="1">
+    <w:nsid w:val="0BE75FC2"/>
+    <w:multiLevelType w:val="hybridMultilevel"/>
+    <w:tmpl w:val="4D506AE2"/>
+    <w:lvl w:ilvl="0" w:tplc="C2AE3BE6">
+      <w:start w:val="1"/>
+      <w:numFmt w:val="decimal"/>
+      <w:lvlText w:val="%1."/>
+      <w:lvlJc w:val="left"/>
+      <w:pPr>
+        <w:ind w:left="360" w:hanging="360"/>
+      </w:pPr>
+      <w:rPr>
+        <w:rFonts w:hint="default"/>
+        <w:lang w:val="en-US"/>
+      </w:rPr>
+    </w:lvl>
+    <w:lvl w:ilvl="1" w:tplc="04190019" w:tentative="1">
+      <w:start w:val="1"/>
+      <w:numFmt w:val="lowerLetter"/>
+      <w:lvlText w:val="%2."/>
+      <w:lvlJc w:val="left"/>
+      <w:pPr>
+        <w:ind w:left="1080" w:hanging="360"/>
+      </w:pPr>
+    </w:lvl>
+    <w:lvl w:ilvl="2" w:tplc="0419001B" w:tentative="1">
+      <w:start w:val="1"/>
+      <w:numFmt w:val="lowerRoman"/>
+      <w:lvlText w:val="%3."/>
+      <w:lvlJc w:val="right"/>
+      <w:pPr>
+        <w:ind w:left="1800" w:hanging="180"/>
+      </w:pPr>
+    </w:lvl>
+    <w:lvl w:ilvl="3" w:tplc="0419000F" w:tentative="1">
+      <w:start w:val="1"/>
+      <w:numFmt w:val="decimal"/>
+      <w:lvlText w:val="%4."/>
+      <w:lvlJc w:val="left"/>
+      <w:pPr>
+        <w:ind w:left="2520" w:hanging="360"/>
+      </w:pPr>
+    </w:lvl>
+    <w:lvl w:ilvl="4" w:tplc="04190019" w:tentative="1">
+      <w:start w:val="1"/>
+      <w:numFmt w:val="lowerLetter"/>
+      <w:lvlText w:val="%5."/>
+      <w:lvlJc w:val="left"/>
+      <w:pPr>
+        <w:ind w:left="3240" w:hanging="360"/>
+      </w:pPr>
+    </w:lvl>
+    <w:lvl w:ilvl="5" w:tplc="0419001B" w:tentative="1">
+      <w:start w:val="1"/>
+      <w:numFmt w:val="lowerRoman"/>
+      <w:lvlText w:val="%6."/>
+      <w:lvlJc w:val="right"/>
+      <w:pPr>
+        <w:ind w:left="3960" w:hanging="180"/>
+      </w:pPr>
+    </w:lvl>
+    <w:lvl w:ilvl="6" w:tplc="0419000F" w:tentative="1">
+      <w:start w:val="1"/>
+      <w:numFmt w:val="decimal"/>
+      <w:lvlText w:val="%7."/>
+      <w:lvlJc w:val="left"/>
+      <w:pPr>
+        <w:ind w:left="4680" w:hanging="360"/>
+      </w:pPr>
+    </w:lvl>
+    <w:lvl w:ilvl="7" w:tplc="04190019" w:tentative="1">
+      <w:start w:val="1"/>
+      <w:numFmt w:val="lowerLetter"/>
+      <w:lvlText w:val="%8."/>
+      <w:lvlJc w:val="left"/>
+      <w:pPr>
+        <w:ind w:left="5400" w:hanging="360"/>
+      </w:pPr>
+    </w:lvl>
+    <w:lvl w:ilvl="8" w:tplc="0419001B" w:tentative="1">
+      <w:start w:val="1"/>
+      <w:numFmt w:val="lowerRoman"/>
+      <w:lvlText w:val="%9."/>
+      <w:lvlJc w:val="right"/>
+      <w:pPr>
+        <w:ind w:left="6120" w:hanging="180"/>
+      </w:pPr>
+    </w:lvl>
+  </w:abstractNum>
+  <w:abstractNum w:abstractNumId="2">
+    <w:nsid w:val="173A4AD9"/>
+    <w:multiLevelType w:val="hybridMultilevel"/>
+    <w:tmpl w:val="4BC06396"/>
+    <w:lvl w:ilvl="0" w:tplc="0419000F">
+      <w:start w:val="1"/>
+      <w:numFmt w:val="decimal"/>
+      <w:lvlText w:val="%1."/>
+      <w:lvlJc w:val="left"/>
+      <w:pPr>
+        <w:ind w:left="360" w:hanging="360"/>
+      </w:pPr>
+      <w:rPr>
+        <w:rFonts w:hint="default"/>
+      </w:rPr>
+    </w:lvl>
+    <w:lvl w:ilvl="1" w:tplc="04190019" w:tentative="1">
+      <w:start w:val="1"/>
+      <w:numFmt w:val="lowerLetter"/>
+      <w:lvlText w:val="%2."/>
+      <w:lvlJc w:val="left"/>
+      <w:pPr>
+        <w:ind w:left="1080" w:hanging="360"/>
+      </w:pPr>
+    </w:lvl>
+    <w:lvl w:ilvl="2" w:tplc="0419001B" w:tentative="1">
+      <w:start w:val="1"/>
+      <w:numFmt w:val="lowerRoman"/>
+      <w:lvlText w:val="%3."/>
+      <w:lvlJc w:val="right"/>
+      <w:pPr>
+        <w:ind w:left="1800" w:hanging="180"/>
+      </w:pPr>
+    </w:lvl>
+    <w:lvl w:ilvl="3" w:tplc="0419000F" w:tentative="1">
+      <w:start w:val="1"/>
+      <w:numFmt w:val="decimal"/>
+      <w:lvlText w:val="%4."/>
+      <w:lvlJc w:val="left"/>
+      <w:pPr>
+        <w:ind w:left="2520" w:hanging="360"/>
+      </w:pPr>
+    </w:lvl>
+    <w:lvl w:ilvl="4" w:tplc="04190019" w:tentative="1">
+      <w:start w:val="1"/>
+      <w:numFmt w:val="lowerLetter"/>
+      <w:lvlText w:val="%5."/>
+      <w:lvlJc w:val="left"/>
+      <w:pPr>
+        <w:ind w:left="3240" w:hanging="360"/>
+      </w:pPr>
+    </w:lvl>
+    <w:lvl w:ilvl="5" w:tplc="0419001B" w:tentative="1">
+      <w:start w:val="1"/>
+      <w:numFmt w:val="lowerRoman"/>
+      <w:lvlText w:val="%6."/>
+      <w:lvlJc w:val="right"/>
+      <w:pPr>
+        <w:ind w:left="3960" w:hanging="180"/>
+      </w:pPr>
+    </w:lvl>
+    <w:lvl w:ilvl="6" w:tplc="0419000F" w:tentative="1">
+      <w:start w:val="1"/>
+      <w:numFmt w:val="decimal"/>
+      <w:lvlText w:val="%7."/>
+      <w:lvlJc w:val="left"/>
+      <w:pPr>
+        <w:ind w:left="4680" w:hanging="360"/>
+      </w:pPr>
+    </w:lvl>
+    <w:lvl w:ilvl="7" w:tplc="04190019" w:tentative="1">
+      <w:start w:val="1"/>
+      <w:numFmt w:val="lowerLetter"/>
+      <w:lvlText w:val="%8."/>
+      <w:lvlJc w:val="left"/>
+      <w:pPr>
+        <w:ind w:left="5400" w:hanging="360"/>
+      </w:pPr>
+    </w:lvl>
+    <w:lvl w:ilvl="8" w:tplc="0419001B" w:tentative="1">
+      <w:start w:val="1"/>
+      <w:numFmt w:val="lowerRoman"/>
+      <w:lvlText w:val="%9."/>
+      <w:lvlJc w:val="right"/>
+      <w:pPr>
+        <w:ind w:left="6120" w:hanging="180"/>
+      </w:pPr>
+    </w:lvl>
+  </w:abstractNum>
+  <w:abstractNum w:abstractNumId="3">
+    <w:nsid w:val="19603887"/>
+    <w:multiLevelType w:val="hybridMultilevel"/>
+    <w:tmpl w:val="6F906872"/>
+    <w:lvl w:ilvl="0" w:tplc="0419000F">
+      <w:start w:val="1"/>
+      <w:numFmt w:val="decimal"/>
+      <w:lvlText w:val="%1."/>
+      <w:lvlJc w:val="left"/>
+      <w:pPr>
+        <w:ind w:left="360" w:hanging="360"/>
+      </w:pPr>
+      <w:rPr>
+        <w:rFonts w:hint="default"/>
+      </w:rPr>
+    </w:lvl>
+    <w:lvl w:ilvl="1" w:tplc="04190019" w:tentative="1">
+      <w:start w:val="1"/>
+      <w:numFmt w:val="lowerLetter"/>
+      <w:lvlText w:val="%2."/>
+      <w:lvlJc w:val="left"/>
+      <w:pPr>
+        <w:ind w:left="1080" w:hanging="360"/>
+      </w:pPr>
+    </w:lvl>
+    <w:lvl w:ilvl="2" w:tplc="0419001B" w:tentative="1">
+      <w:start w:val="1"/>
+      <w:numFmt w:val="lowerRoman"/>
+      <w:lvlText w:val="%3."/>
+      <w:lvlJc w:val="right"/>
+      <w:pPr>
+        <w:ind w:left="1800" w:hanging="180"/>
+      </w:pPr>
+    </w:lvl>
+    <w:lvl w:ilvl="3" w:tplc="0419000F" w:tentative="1">
+      <w:start w:val="1"/>
+      <w:numFmt w:val="decimal"/>
+      <w:lvlText w:val="%4."/>
+      <w:lvlJc w:val="left"/>
+      <w:pPr>
+        <w:ind w:left="2520" w:hanging="360"/>
+      </w:pPr>
+    </w:lvl>
+    <w:lvl w:ilvl="4" w:tplc="04190019" w:tentative="1">
+      <w:start w:val="1"/>
+      <w:numFmt w:val="lowerLetter"/>
+      <w:lvlText w:val="%5."/>
+      <w:lvlJc w:val="left"/>
+      <w:pPr>
+        <w:ind w:left="3240" w:hanging="360"/>
+      </w:pPr>
+    </w:lvl>
+    <w:lvl w:ilvl="5" w:tplc="0419001B" w:tentative="1">
+      <w:start w:val="1"/>
+      <w:numFmt w:val="lowerRoman"/>
+      <w:lvlText w:val="%6."/>
+      <w:lvlJc w:val="right"/>
+      <w:pPr>
+        <w:ind w:left="3960" w:hanging="180"/>
+      </w:pPr>
+    </w:lvl>
+    <w:lvl w:ilvl="6" w:tplc="0419000F" w:tentative="1">
+      <w:start w:val="1"/>
+      <w:numFmt w:val="decimal"/>
+      <w:lvlText w:val="%7."/>
+      <w:lvlJc w:val="left"/>
+      <w:pPr>
+        <w:ind w:left="4680" w:hanging="360"/>
+      </w:pPr>
+    </w:lvl>
+    <w:lvl w:ilvl="7" w:tplc="04190019" w:tentative="1">
+      <w:start w:val="1"/>
+      <w:numFmt w:val="lowerLetter"/>
+      <w:lvlText w:val="%8."/>
+      <w:lvlJc w:val="left"/>
+      <w:pPr>
+        <w:ind w:left="5400" w:hanging="360"/>
+      </w:pPr>
+    </w:lvl>
+    <w:lvl w:ilvl="8" w:tplc="0419001B" w:tentative="1">
+      <w:start w:val="1"/>
+      <w:numFmt w:val="lowerRoman"/>
+      <w:lvlText w:val="%9."/>
+      <w:lvlJc w:val="right"/>
+      <w:pPr>
+        <w:ind w:left="6120" w:hanging="180"/>
+      </w:pPr>
+    </w:lvl>
+  </w:abstractNum>
+  <w:abstractNum w:abstractNumId="4">
+    <w:nsid w:val="20D42974"/>
+    <w:multiLevelType w:val="hybridMultilevel"/>
+    <w:tmpl w:val="97B6CB9E"/>
+    <w:lvl w:ilvl="0" w:tplc="0419000F">
+      <w:start w:val="1"/>
+      <w:numFmt w:val="decimal"/>
+      <w:lvlText w:val="%1."/>
+      <w:lvlJc w:val="left"/>
+      <w:pPr>
+        <w:ind w:left="360" w:hanging="360"/>
+      </w:pPr>
+      <w:rPr>
+        <w:rFonts w:hint="default"/>
+      </w:rPr>
+    </w:lvl>
+    <w:lvl w:ilvl="1" w:tplc="04190019" w:tentative="1">
+      <w:start w:val="1"/>
+      <w:numFmt w:val="lowerLetter"/>
+      <w:lvlText w:val="%2."/>
+      <w:lvlJc w:val="left"/>
+      <w:pPr>
+        <w:ind w:left="1080" w:hanging="360"/>
+      </w:pPr>
+    </w:lvl>
+    <w:lvl w:ilvl="2" w:tplc="0419001B" w:tentative="1">
+      <w:start w:val="1"/>
+      <w:numFmt w:val="lowerRoman"/>
+      <w:lvlText w:val="%3."/>
+      <w:lvlJc w:val="right"/>
+      <w:pPr>
+        <w:ind w:left="1800" w:hanging="180"/>
+      </w:pPr>
+    </w:lvl>
+    <w:lvl w:ilvl="3" w:tplc="0419000F" w:tentative="1">
+      <w:start w:val="1"/>
+      <w:numFmt w:val="decimal"/>
+      <w:lvlText w:val="%4."/>
+      <w:lvlJc w:val="left"/>
+      <w:pPr>
+        <w:ind w:left="2520" w:hanging="360"/>
+      </w:pPr>
+    </w:lvl>
+    <w:lvl w:ilvl="4" w:tplc="04190019" w:tentative="1">
+      <w:start w:val="1"/>
+      <w:numFmt w:val="lowerLetter"/>
+      <w:lvlText w:val="%5."/>
+      <w:lvlJc w:val="left"/>
+      <w:pPr>
+        <w:ind w:left="3240" w:hanging="360"/>
+      </w:pPr>
+    </w:lvl>
+    <w:lvl w:ilvl="5" w:tplc="0419001B" w:tentative="1">
+      <w:start w:val="1"/>
+      <w:numFmt w:val="lowerRoman"/>
+      <w:lvlText w:val="%6."/>
+      <w:lvlJc w:val="right"/>
+      <w:pPr>
+        <w:ind w:left="3960" w:hanging="180"/>
+      </w:pPr>
+    </w:lvl>
+    <w:lvl w:ilvl="6" w:tplc="0419000F" w:tentative="1">
+      <w:start w:val="1"/>
+      <w:numFmt w:val="decimal"/>
+      <w:lvlText w:val="%7."/>
+      <w:lvlJc w:val="left"/>
+      <w:pPr>
+        <w:ind w:left="4680" w:hanging="360"/>
+      </w:pPr>
+    </w:lvl>
+    <w:lvl w:ilvl="7" w:tplc="04190019" w:tentative="1">
+      <w:start w:val="1"/>
+      <w:numFmt w:val="lowerLetter"/>
+      <w:lvlText w:val="%8."/>
+      <w:lvlJc w:val="left"/>
+      <w:pPr>
+        <w:ind w:left="5400" w:hanging="360"/>
+      </w:pPr>
+    </w:lvl>
+    <w:lvl w:ilvl="8" w:tplc="0419001B" w:tentative="1">
+      <w:start w:val="1"/>
+      <w:numFmt w:val="lowerRoman"/>
+      <w:lvlText w:val="%9."/>
+      <w:lvlJc w:val="right"/>
+      <w:pPr>
+        <w:ind w:left="6120" w:hanging="180"/>
+      </w:pPr>
+    </w:lvl>
+  </w:abstractNum>
+  <w:abstractNum w:abstractNumId="5">
+    <w:nsid w:val="22832E1B"/>
+    <w:multiLevelType w:val="hybridMultilevel"/>
+    <w:tmpl w:val="534ACFC4"/>
+    <w:lvl w:ilvl="0" w:tplc="0419000F">
+      <w:start w:val="1"/>
+      <w:numFmt w:val="decimal"/>
+      <w:lvlText w:val="%1."/>
+      <w:lvlJc w:val="left"/>
+      <w:pPr>
+        <w:ind w:left="360" w:hanging="360"/>
+      </w:pPr>
+      <w:rPr>
+        <w:rFonts w:hint="default"/>
+      </w:rPr>
+    </w:lvl>
+    <w:lvl w:ilvl="1" w:tplc="04190019" w:tentative="1">
+      <w:start w:val="1"/>
+      <w:numFmt w:val="lowerLetter"/>
+      <w:lvlText w:val="%2."/>
+      <w:lvlJc w:val="left"/>
+      <w:pPr>
+        <w:ind w:left="1080" w:hanging="360"/>
+      </w:pPr>
+    </w:lvl>
+    <w:lvl w:ilvl="2" w:tplc="0419001B" w:tentative="1">
+      <w:start w:val="1"/>
+      <w:numFmt w:val="lowerRoman"/>
+      <w:lvlText w:val="%3."/>
+      <w:lvlJc w:val="right"/>
+      <w:pPr>
+        <w:ind w:left="1800" w:hanging="180"/>
+      </w:pPr>
+    </w:lvl>
+    <w:lvl w:ilvl="3" w:tplc="0419000F" w:tentative="1">
+      <w:start w:val="1"/>
+      <w:numFmt w:val="decimal"/>
+      <w:lvlText w:val="%4."/>
+      <w:lvlJc w:val="left"/>
+      <w:pPr>
+        <w:ind w:left="2520" w:hanging="360"/>
+      </w:pPr>
+    </w:lvl>
+    <w:lvl w:ilvl="4" w:tplc="04190019" w:tentative="1">
+      <w:start w:val="1"/>
+      <w:numFmt w:val="lowerLetter"/>
+      <w:lvlText w:val="%5."/>
+      <w:lvlJc w:val="left"/>
+      <w:pPr>
+        <w:ind w:left="3240" w:hanging="360"/>
+      </w:pPr>
+    </w:lvl>
+    <w:lvl w:ilvl="5" w:tplc="0419001B" w:tentative="1">
+      <w:start w:val="1"/>
+      <w:numFmt w:val="lowerRoman"/>
+      <w:lvlText w:val="%6."/>
+      <w:lvlJc w:val="right"/>
+      <w:pPr>
+        <w:ind w:left="3960" w:hanging="180"/>
+      </w:pPr>
+    </w:lvl>
+    <w:lvl w:ilvl="6" w:tplc="0419000F" w:tentative="1">
+      <w:start w:val="1"/>
+      <w:numFmt w:val="decimal"/>
+      <w:lvlText w:val="%7."/>
+      <w:lvlJc w:val="left"/>
+      <w:pPr>
+        <w:ind w:left="4680" w:hanging="360"/>
+      </w:pPr>
+    </w:lvl>
+    <w:lvl w:ilvl="7" w:tplc="04190019" w:tentative="1">
+      <w:start w:val="1"/>
+      <w:numFmt w:val="lowerLetter"/>
+      <w:lvlText w:val="%8."/>
+      <w:lvlJc w:val="left"/>
+      <w:pPr>
+        <w:ind w:left="5400" w:hanging="360"/>
+      </w:pPr>
+    </w:lvl>
+    <w:lvl w:ilvl="8" w:tplc="0419001B" w:tentative="1">
+      <w:start w:val="1"/>
+      <w:numFmt w:val="lowerRoman"/>
+      <w:lvlText w:val="%9."/>
+      <w:lvlJc w:val="right"/>
+      <w:pPr>
+        <w:ind w:left="6120" w:hanging="180"/>
+      </w:pPr>
+    </w:lvl>
+  </w:abstractNum>
+  <w:abstractNum w:abstractNumId="6">
+    <w:nsid w:val="263624D7"/>
+    <w:multiLevelType w:val="hybridMultilevel"/>
+    <w:tmpl w:val="7A244A62"/>
+    <w:lvl w:ilvl="0" w:tplc="0419000F">
+      <w:start w:val="1"/>
+      <w:numFmt w:val="decimal"/>
+      <w:lvlText w:val="%1."/>
+      <w:lvlJc w:val="left"/>
+      <w:pPr>
+        <w:ind w:left="360" w:hanging="360"/>
+      </w:pPr>
+      <w:rPr>
+        <w:rFonts w:hint="default"/>
+      </w:rPr>
+    </w:lvl>
+    <w:lvl w:ilvl="1" w:tplc="04190019" w:tentative="1">
+      <w:start w:val="1"/>
+      <w:numFmt w:val="lowerLetter"/>
+      <w:lvlText w:val="%2."/>
+      <w:lvlJc w:val="left"/>
+      <w:pPr>
+        <w:ind w:left="1080" w:hanging="360"/>
+      </w:pPr>
+    </w:lvl>
+    <w:lvl w:ilvl="2" w:tplc="0419001B" w:tentative="1">
+      <w:start w:val="1"/>
+      <w:numFmt w:val="lowerRoman"/>
+      <w:lvlText w:val="%3."/>
+      <w:lvlJc w:val="right"/>
+      <w:pPr>
+        <w:ind w:left="1800" w:hanging="180"/>
+      </w:pPr>
+    </w:lvl>
+    <w:lvl w:ilvl="3" w:tplc="0419000F" w:tentative="1">
+      <w:start w:val="1"/>
+      <w:numFmt w:val="decimal"/>
+      <w:lvlText w:val="%4."/>
+      <w:lvlJc w:val="left"/>
+      <w:pPr>
+        <w:ind w:left="2520" w:hanging="360"/>
+      </w:pPr>
+    </w:lvl>
+    <w:lvl w:ilvl="4" w:tplc="04190019" w:tentative="1">
+      <w:start w:val="1"/>
+      <w:numFmt w:val="lowerLetter"/>
+      <w:lvlText w:val="%5."/>
+      <w:lvlJc w:val="left"/>
+      <w:pPr>
+        <w:ind w:left="3240" w:hanging="360"/>
+      </w:pPr>
+    </w:lvl>
+    <w:lvl w:ilvl="5" w:tplc="0419001B" w:tentative="1">
+      <w:start w:val="1"/>
+      <w:numFmt w:val="lowerRoman"/>
+      <w:lvlText w:val="%6."/>
+      <w:lvlJc w:val="right"/>
+      <w:pPr>
+        <w:ind w:left="3960" w:hanging="180"/>
+      </w:pPr>
+    </w:lvl>
+    <w:lvl w:ilvl="6" w:tplc="0419000F" w:tentative="1">
+      <w:start w:val="1"/>
+      <w:numFmt w:val="decimal"/>
+      <w:lvlText w:val="%7."/>
+      <w:lvlJc w:val="left"/>
+      <w:pPr>
+        <w:ind w:left="4680" w:hanging="360"/>
+      </w:pPr>
+    </w:lvl>
+    <w:lvl w:ilvl="7" w:tplc="04190019" w:tentative="1">
+      <w:start w:val="1"/>
+      <w:numFmt w:val="lowerLetter"/>
+      <w:lvlText w:val="%8."/>
+      <w:lvlJc w:val="left"/>
+      <w:pPr>
+        <w:ind w:left="5400" w:hanging="360"/>
+      </w:pPr>
+    </w:lvl>
+    <w:lvl w:ilvl="8" w:tplc="0419001B" w:tentative="1">
+      <w:start w:val="1"/>
+      <w:numFmt w:val="lowerRoman"/>
+      <w:lvlText w:val="%9."/>
+      <w:lvlJc w:val="right"/>
+      <w:pPr>
+        <w:ind w:left="6120" w:hanging="180"/>
+      </w:pPr>
+    </w:lvl>
+  </w:abstractNum>
+  <w:abstractNum w:abstractNumId="7">
+    <w:nsid w:val="2C725FA4"/>
+    <w:multiLevelType w:val="hybridMultilevel"/>
+    <w:tmpl w:val="44863296"/>
+    <w:lvl w:ilvl="0" w:tplc="0419000F">
+      <w:start w:val="1"/>
+      <w:numFmt w:val="decimal"/>
+      <w:lvlText w:val="%1."/>
+      <w:lvlJc w:val="left"/>
+      <w:pPr>
+        <w:ind w:left="360" w:hanging="360"/>
+      </w:pPr>
+      <w:rPr>
+        <w:rFonts w:hint="default"/>
+      </w:rPr>
+    </w:lvl>
+    <w:lvl w:ilvl="1" w:tplc="04190019" w:tentative="1">
+      <w:start w:val="1"/>
+      <w:numFmt w:val="lowerLetter"/>
+      <w:lvlText w:val="%2."/>
+      <w:lvlJc w:val="left"/>
+      <w:pPr>
+        <w:ind w:left="1080" w:hanging="360"/>
+      </w:pPr>
+    </w:lvl>
+    <w:lvl w:ilvl="2" w:tplc="0419001B" w:tentative="1">
+      <w:start w:val="1"/>
+      <w:numFmt w:val="lowerRoman"/>
+      <w:lvlText w:val="%3."/>
+      <w:lvlJc w:val="right"/>
+      <w:pPr>
+        <w:ind w:left="1800" w:hanging="180"/>
+      </w:pPr>
+    </w:lvl>
+    <w:lvl w:ilvl="3" w:tplc="0419000F" w:tentative="1">
+      <w:start w:val="1"/>
+      <w:numFmt w:val="decimal"/>
+      <w:lvlText w:val="%4."/>
+      <w:lvlJc w:val="left"/>
+      <w:pPr>
+        <w:ind w:left="2520" w:hanging="360"/>
+      </w:pPr>
+    </w:lvl>
+    <w:lvl w:ilvl="4" w:tplc="04190019" w:tentative="1">
+      <w:start w:val="1"/>
+      <w:numFmt w:val="lowerLetter"/>
+      <w:lvlText w:val="%5."/>
+      <w:lvlJc w:val="left"/>
+      <w:pPr>
+        <w:ind w:left="3240" w:hanging="360"/>
+      </w:pPr>
+    </w:lvl>
+    <w:lvl w:ilvl="5" w:tplc="0419001B" w:tentative="1">
+      <w:start w:val="1"/>
+      <w:numFmt w:val="lowerRoman"/>
+      <w:lvlText w:val="%6."/>
+      <w:lvlJc w:val="right"/>
+      <w:pPr>
+        <w:ind w:left="3960" w:hanging="180"/>
+      </w:pPr>
+    </w:lvl>
+    <w:lvl w:ilvl="6" w:tplc="0419000F" w:tentative="1">
+      <w:start w:val="1"/>
+      <w:numFmt w:val="decimal"/>
+      <w:lvlText w:val="%7."/>
+      <w:lvlJc w:val="left"/>
+      <w:pPr>
+        <w:ind w:left="4680" w:hanging="360"/>
+      </w:pPr>
+    </w:lvl>
+    <w:lvl w:ilvl="7" w:tplc="04190019" w:tentative="1">
+      <w:start w:val="1"/>
+      <w:numFmt w:val="lowerLetter"/>
+      <w:lvlText w:val="%8."/>
+      <w:lvlJc w:val="left"/>
+      <w:pPr>
+        <w:ind w:left="5400" w:hanging="360"/>
+      </w:pPr>
+    </w:lvl>
+    <w:lvl w:ilvl="8" w:tplc="0419001B" w:tentative="1">
+      <w:start w:val="1"/>
+      <w:numFmt w:val="lowerRoman"/>
+      <w:lvlText w:val="%9."/>
+      <w:lvlJc w:val="right"/>
+      <w:pPr>
+        <w:ind w:left="6120" w:hanging="180"/>
+      </w:pPr>
+    </w:lvl>
+  </w:abstractNum>
+  <w:abstractNum w:abstractNumId="8">
+    <w:nsid w:val="2F0B7512"/>
+    <w:multiLevelType w:val="hybridMultilevel"/>
+    <w:tmpl w:val="55EEE9BC"/>
+    <w:lvl w:ilvl="0" w:tplc="0419000F">
+      <w:start w:val="1"/>
+      <w:numFmt w:val="decimal"/>
+      <w:lvlText w:val="%1."/>
+      <w:lvlJc w:val="left"/>
+      <w:pPr>
+        <w:ind w:left="360" w:hanging="360"/>
+      </w:pPr>
+      <w:rPr>
+        <w:rFonts w:hint="default"/>
+      </w:rPr>
+    </w:lvl>
+    <w:lvl w:ilvl="1" w:tplc="04190019" w:tentative="1">
+      <w:start w:val="1"/>
+      <w:numFmt w:val="lowerLetter"/>
+      <w:lvlText w:val="%2."/>
+      <w:lvlJc w:val="left"/>
+      <w:pPr>
+        <w:ind w:left="1080" w:hanging="360"/>
+      </w:pPr>
+    </w:lvl>
+    <w:lvl w:ilvl="2" w:tplc="0419001B" w:tentative="1">
+      <w:start w:val="1"/>
+      <w:numFmt w:val="lowerRoman"/>
+      <w:lvlText w:val="%3."/>
+      <w:lvlJc w:val="right"/>
+      <w:pPr>
+        <w:ind w:left="1800" w:hanging="180"/>
+      </w:pPr>
+    </w:lvl>
+    <w:lvl w:ilvl="3" w:tplc="0419000F" w:tentative="1">
+      <w:start w:val="1"/>
+      <w:numFmt w:val="decimal"/>
+      <w:lvlText w:val="%4."/>
+      <w:lvlJc w:val="left"/>
+      <w:pPr>
+        <w:ind w:left="2520" w:hanging="360"/>
+      </w:pPr>
+    </w:lvl>
+    <w:lvl w:ilvl="4" w:tplc="04190019" w:tentative="1">
+      <w:start w:val="1"/>
+      <w:numFmt w:val="lowerLetter"/>
+      <w:lvlText w:val="%5."/>
+      <w:lvlJc w:val="left"/>
+      <w:pPr>
+        <w:ind w:left="3240" w:hanging="360"/>
+      </w:pPr>
+    </w:lvl>
+    <w:lvl w:ilvl="5" w:tplc="0419001B" w:tentative="1">
+      <w:start w:val="1"/>
+      <w:numFmt w:val="lowerRoman"/>
+      <w:lvlText w:val="%6."/>
+      <w:lvlJc w:val="right"/>
+      <w:pPr>
+        <w:ind w:left="3960" w:hanging="180"/>
+      </w:pPr>
+    </w:lvl>
+    <w:lvl w:ilvl="6" w:tplc="0419000F" w:tentative="1">
+      <w:start w:val="1"/>
+      <w:numFmt w:val="decimal"/>
+      <w:lvlText w:val="%7."/>
+      <w:lvlJc w:val="left"/>
+      <w:pPr>
+        <w:ind w:left="4680" w:hanging="360"/>
+      </w:pPr>
+    </w:lvl>
+    <w:lvl w:ilvl="7" w:tplc="04190019" w:tentative="1">
+      <w:start w:val="1"/>
+      <w:numFmt w:val="lowerLetter"/>
+      <w:lvlText w:val="%8."/>
+      <w:lvlJc w:val="left"/>
+      <w:pPr>
+        <w:ind w:left="5400" w:hanging="360"/>
+      </w:pPr>
+    </w:lvl>
+    <w:lvl w:ilvl="8" w:tplc="0419001B" w:tentative="1">
+      <w:start w:val="1"/>
+      <w:numFmt w:val="lowerRoman"/>
+      <w:lvlText w:val="%9."/>
+      <w:lvlJc w:val="right"/>
+      <w:pPr>
+        <w:ind w:left="6120" w:hanging="180"/>
+      </w:pPr>
+    </w:lvl>
+  </w:abstractNum>
+  <w:abstractNum w:abstractNumId="9">
     <w:nsid w:val="3A89548E"/>
     <w:multiLevelType w:val="hybridMultilevel"/>
     <w:tmpl w:val="6F906872"/>
@@ -576,7 +3591,185 @@
       </w:pPr>
     </w:lvl>
   </w:abstractNum>
-  <w:abstractNum w:abstractNumId="2">
+  <w:abstractNum w:abstractNumId="10">
+    <w:nsid w:val="3BB0087C"/>
+    <w:multiLevelType w:val="hybridMultilevel"/>
+    <w:tmpl w:val="3B4C59BC"/>
+    <w:lvl w:ilvl="0" w:tplc="0419000F">
+      <w:start w:val="1"/>
+      <w:numFmt w:val="decimal"/>
+      <w:lvlText w:val="%1."/>
+      <w:lvlJc w:val="left"/>
+      <w:pPr>
+        <w:ind w:left="360" w:hanging="360"/>
+      </w:pPr>
+      <w:rPr>
+        <w:rFonts w:hint="default"/>
+      </w:rPr>
+    </w:lvl>
+    <w:lvl w:ilvl="1" w:tplc="04190019" w:tentative="1">
+      <w:start w:val="1"/>
+      <w:numFmt w:val="lowerLetter"/>
+      <w:lvlText w:val="%2."/>
+      <w:lvlJc w:val="left"/>
+      <w:pPr>
+        <w:ind w:left="1080" w:hanging="360"/>
+      </w:pPr>
+    </w:lvl>
+    <w:lvl w:ilvl="2" w:tplc="0419001B" w:tentative="1">
+      <w:start w:val="1"/>
+      <w:numFmt w:val="lowerRoman"/>
+      <w:lvlText w:val="%3."/>
+      <w:lvlJc w:val="right"/>
+      <w:pPr>
+        <w:ind w:left="1800" w:hanging="180"/>
+      </w:pPr>
+    </w:lvl>
+    <w:lvl w:ilvl="3" w:tplc="0419000F" w:tentative="1">
+      <w:start w:val="1"/>
+      <w:numFmt w:val="decimal"/>
+      <w:lvlText w:val="%4."/>
+      <w:lvlJc w:val="left"/>
+      <w:pPr>
+        <w:ind w:left="2520" w:hanging="360"/>
+      </w:pPr>
+    </w:lvl>
+    <w:lvl w:ilvl="4" w:tplc="04190019" w:tentative="1">
+      <w:start w:val="1"/>
+      <w:numFmt w:val="lowerLetter"/>
+      <w:lvlText w:val="%5."/>
+      <w:lvlJc w:val="left"/>
+      <w:pPr>
+        <w:ind w:left="3240" w:hanging="360"/>
+      </w:pPr>
+    </w:lvl>
+    <w:lvl w:ilvl="5" w:tplc="0419001B" w:tentative="1">
+      <w:start w:val="1"/>
+      <w:numFmt w:val="lowerRoman"/>
+      <w:lvlText w:val="%6."/>
+      <w:lvlJc w:val="right"/>
+      <w:pPr>
+        <w:ind w:left="3960" w:hanging="180"/>
+      </w:pPr>
+    </w:lvl>
+    <w:lvl w:ilvl="6" w:tplc="0419000F" w:tentative="1">
+      <w:start w:val="1"/>
+      <w:numFmt w:val="decimal"/>
+      <w:lvlText w:val="%7."/>
+      <w:lvlJc w:val="left"/>
+      <w:pPr>
+        <w:ind w:left="4680" w:hanging="360"/>
+      </w:pPr>
+    </w:lvl>
+    <w:lvl w:ilvl="7" w:tplc="04190019" w:tentative="1">
+      <w:start w:val="1"/>
+      <w:numFmt w:val="lowerLetter"/>
+      <w:lvlText w:val="%8."/>
+      <w:lvlJc w:val="left"/>
+      <w:pPr>
+        <w:ind w:left="5400" w:hanging="360"/>
+      </w:pPr>
+    </w:lvl>
+    <w:lvl w:ilvl="8" w:tplc="0419001B" w:tentative="1">
+      <w:start w:val="1"/>
+      <w:numFmt w:val="lowerRoman"/>
+      <w:lvlText w:val="%9."/>
+      <w:lvlJc w:val="right"/>
+      <w:pPr>
+        <w:ind w:left="6120" w:hanging="180"/>
+      </w:pPr>
+    </w:lvl>
+  </w:abstractNum>
+  <w:abstractNum w:abstractNumId="11">
+    <w:nsid w:val="3F915435"/>
+    <w:multiLevelType w:val="hybridMultilevel"/>
+    <w:tmpl w:val="6F906872"/>
+    <w:lvl w:ilvl="0" w:tplc="0419000F">
+      <w:start w:val="1"/>
+      <w:numFmt w:val="decimal"/>
+      <w:lvlText w:val="%1."/>
+      <w:lvlJc w:val="left"/>
+      <w:pPr>
+        <w:ind w:left="360" w:hanging="360"/>
+      </w:pPr>
+      <w:rPr>
+        <w:rFonts w:hint="default"/>
+      </w:rPr>
+    </w:lvl>
+    <w:lvl w:ilvl="1" w:tplc="04190019" w:tentative="1">
+      <w:start w:val="1"/>
+      <w:numFmt w:val="lowerLetter"/>
+      <w:lvlText w:val="%2."/>
+      <w:lvlJc w:val="left"/>
+      <w:pPr>
+        <w:ind w:left="1080" w:hanging="360"/>
+      </w:pPr>
+    </w:lvl>
+    <w:lvl w:ilvl="2" w:tplc="0419001B" w:tentative="1">
+      <w:start w:val="1"/>
+      <w:numFmt w:val="lowerRoman"/>
+      <w:lvlText w:val="%3."/>
+      <w:lvlJc w:val="right"/>
+      <w:pPr>
+        <w:ind w:left="1800" w:hanging="180"/>
+      </w:pPr>
+    </w:lvl>
+    <w:lvl w:ilvl="3" w:tplc="0419000F" w:tentative="1">
+      <w:start w:val="1"/>
+      <w:numFmt w:val="decimal"/>
+      <w:lvlText w:val="%4."/>
+      <w:lvlJc w:val="left"/>
+      <w:pPr>
+        <w:ind w:left="2520" w:hanging="360"/>
+      </w:pPr>
+    </w:lvl>
+    <w:lvl w:ilvl="4" w:tplc="04190019" w:tentative="1">
+      <w:start w:val="1"/>
+      <w:numFmt w:val="lowerLetter"/>
+      <w:lvlText w:val="%5."/>
+      <w:lvlJc w:val="left"/>
+      <w:pPr>
+        <w:ind w:left="3240" w:hanging="360"/>
+      </w:pPr>
+    </w:lvl>
+    <w:lvl w:ilvl="5" w:tplc="0419001B" w:tentative="1">
+      <w:start w:val="1"/>
+      <w:numFmt w:val="lowerRoman"/>
+      <w:lvlText w:val="%6."/>
+      <w:lvlJc w:val="right"/>
+      <w:pPr>
+        <w:ind w:left="3960" w:hanging="180"/>
+      </w:pPr>
+    </w:lvl>
+    <w:lvl w:ilvl="6" w:tplc="0419000F" w:tentative="1">
+      <w:start w:val="1"/>
+      <w:numFmt w:val="decimal"/>
+      <w:lvlText w:val="%7."/>
+      <w:lvlJc w:val="left"/>
+      <w:pPr>
+        <w:ind w:left="4680" w:hanging="360"/>
+      </w:pPr>
+    </w:lvl>
+    <w:lvl w:ilvl="7" w:tplc="04190019" w:tentative="1">
+      <w:start w:val="1"/>
+      <w:numFmt w:val="lowerLetter"/>
+      <w:lvlText w:val="%8."/>
+      <w:lvlJc w:val="left"/>
+      <w:pPr>
+        <w:ind w:left="5400" w:hanging="360"/>
+      </w:pPr>
+    </w:lvl>
+    <w:lvl w:ilvl="8" w:tplc="0419001B" w:tentative="1">
+      <w:start w:val="1"/>
+      <w:numFmt w:val="lowerRoman"/>
+      <w:lvlText w:val="%9."/>
+      <w:lvlJc w:val="right"/>
+      <w:pPr>
+        <w:ind w:left="6120" w:hanging="180"/>
+      </w:pPr>
+    </w:lvl>
+  </w:abstractNum>
+  <w:abstractNum w:abstractNumId="12">
     <w:nsid w:val="523C08A6"/>
     <w:multiLevelType w:val="hybridMultilevel"/>
     <w:tmpl w:val="870EBDD4"/>
@@ -665,7 +3858,185 @@
       </w:pPr>
     </w:lvl>
   </w:abstractNum>
-  <w:abstractNum w:abstractNumId="3">
+  <w:abstractNum w:abstractNumId="13">
+    <w:nsid w:val="524C766A"/>
+    <w:multiLevelType w:val="hybridMultilevel"/>
+    <w:tmpl w:val="68F2AC78"/>
+    <w:lvl w:ilvl="0" w:tplc="0419000F">
+      <w:start w:val="1"/>
+      <w:numFmt w:val="decimal"/>
+      <w:lvlText w:val="%1."/>
+      <w:lvlJc w:val="left"/>
+      <w:pPr>
+        <w:ind w:left="720" w:hanging="360"/>
+      </w:pPr>
+      <w:rPr>
+        <w:rFonts w:hint="default"/>
+      </w:rPr>
+    </w:lvl>
+    <w:lvl w:ilvl="1" w:tplc="04190019" w:tentative="1">
+      <w:start w:val="1"/>
+      <w:numFmt w:val="lowerLetter"/>
+      <w:lvlText w:val="%2."/>
+      <w:lvlJc w:val="left"/>
+      <w:pPr>
+        <w:ind w:left="1440" w:hanging="360"/>
+      </w:pPr>
+    </w:lvl>
+    <w:lvl w:ilvl="2" w:tplc="0419001B" w:tentative="1">
+      <w:start w:val="1"/>
+      <w:numFmt w:val="lowerRoman"/>
+      <w:lvlText w:val="%3."/>
+      <w:lvlJc w:val="right"/>
+      <w:pPr>
+        <w:ind w:left="2160" w:hanging="180"/>
+      </w:pPr>
+    </w:lvl>
+    <w:lvl w:ilvl="3" w:tplc="0419000F" w:tentative="1">
+      <w:start w:val="1"/>
+      <w:numFmt w:val="decimal"/>
+      <w:lvlText w:val="%4."/>
+      <w:lvlJc w:val="left"/>
+      <w:pPr>
+        <w:ind w:left="2880" w:hanging="360"/>
+      </w:pPr>
+    </w:lvl>
+    <w:lvl w:ilvl="4" w:tplc="04190019" w:tentative="1">
+      <w:start w:val="1"/>
+      <w:numFmt w:val="lowerLetter"/>
+      <w:lvlText w:val="%5."/>
+      <w:lvlJc w:val="left"/>
+      <w:pPr>
+        <w:ind w:left="3600" w:hanging="360"/>
+      </w:pPr>
+    </w:lvl>
+    <w:lvl w:ilvl="5" w:tplc="0419001B" w:tentative="1">
+      <w:start w:val="1"/>
+      <w:numFmt w:val="lowerRoman"/>
+      <w:lvlText w:val="%6."/>
+      <w:lvlJc w:val="right"/>
+      <w:pPr>
+        <w:ind w:left="4320" w:hanging="180"/>
+      </w:pPr>
+    </w:lvl>
+    <w:lvl w:ilvl="6" w:tplc="0419000F" w:tentative="1">
+      <w:start w:val="1"/>
+      <w:numFmt w:val="decimal"/>
+      <w:lvlText w:val="%7."/>
+      <w:lvlJc w:val="left"/>
+      <w:pPr>
+        <w:ind w:left="5040" w:hanging="360"/>
+      </w:pPr>
+    </w:lvl>
+    <w:lvl w:ilvl="7" w:tplc="04190019" w:tentative="1">
+      <w:start w:val="1"/>
+      <w:numFmt w:val="lowerLetter"/>
+      <w:lvlText w:val="%8."/>
+      <w:lvlJc w:val="left"/>
+      <w:pPr>
+        <w:ind w:left="5760" w:hanging="360"/>
+      </w:pPr>
+    </w:lvl>
+    <w:lvl w:ilvl="8" w:tplc="0419001B" w:tentative="1">
+      <w:start w:val="1"/>
+      <w:numFmt w:val="lowerRoman"/>
+      <w:lvlText w:val="%9."/>
+      <w:lvlJc w:val="right"/>
+      <w:pPr>
+        <w:ind w:left="6480" w:hanging="180"/>
+      </w:pPr>
+    </w:lvl>
+  </w:abstractNum>
+  <w:abstractNum w:abstractNumId="14">
+    <w:nsid w:val="58742A25"/>
+    <w:multiLevelType w:val="hybridMultilevel"/>
+    <w:tmpl w:val="D6FC0D18"/>
+    <w:lvl w:ilvl="0" w:tplc="0419000F">
+      <w:start w:val="1"/>
+      <w:numFmt w:val="decimal"/>
+      <w:lvlText w:val="%1."/>
+      <w:lvlJc w:val="left"/>
+      <w:pPr>
+        <w:ind w:left="360" w:hanging="360"/>
+      </w:pPr>
+      <w:rPr>
+        <w:rFonts w:hint="default"/>
+      </w:rPr>
+    </w:lvl>
+    <w:lvl w:ilvl="1" w:tplc="04190019" w:tentative="1">
+      <w:start w:val="1"/>
+      <w:numFmt w:val="lowerLetter"/>
+      <w:lvlText w:val="%2."/>
+      <w:lvlJc w:val="left"/>
+      <w:pPr>
+        <w:ind w:left="1080" w:hanging="360"/>
+      </w:pPr>
+    </w:lvl>
+    <w:lvl w:ilvl="2" w:tplc="0419001B" w:tentative="1">
+      <w:start w:val="1"/>
+      <w:numFmt w:val="lowerRoman"/>
+      <w:lvlText w:val="%3."/>
+      <w:lvlJc w:val="right"/>
+      <w:pPr>
+        <w:ind w:left="1800" w:hanging="180"/>
+      </w:pPr>
+    </w:lvl>
+    <w:lvl w:ilvl="3" w:tplc="0419000F" w:tentative="1">
+      <w:start w:val="1"/>
+      <w:numFmt w:val="decimal"/>
+      <w:lvlText w:val="%4."/>
+      <w:lvlJc w:val="left"/>
+      <w:pPr>
+        <w:ind w:left="2520" w:hanging="360"/>
+      </w:pPr>
+    </w:lvl>
+    <w:lvl w:ilvl="4" w:tplc="04190019" w:tentative="1">
+      <w:start w:val="1"/>
+      <w:numFmt w:val="lowerLetter"/>
+      <w:lvlText w:val="%5."/>
+      <w:lvlJc w:val="left"/>
+      <w:pPr>
+        <w:ind w:left="3240" w:hanging="360"/>
+      </w:pPr>
+    </w:lvl>
+    <w:lvl w:ilvl="5" w:tplc="0419001B" w:tentative="1">
+      <w:start w:val="1"/>
+      <w:numFmt w:val="lowerRoman"/>
+      <w:lvlText w:val="%6."/>
+      <w:lvlJc w:val="right"/>
+      <w:pPr>
+        <w:ind w:left="3960" w:hanging="180"/>
+      </w:pPr>
+    </w:lvl>
+    <w:lvl w:ilvl="6" w:tplc="0419000F" w:tentative="1">
+      <w:start w:val="1"/>
+      <w:numFmt w:val="decimal"/>
+      <w:lvlText w:val="%7."/>
+      <w:lvlJc w:val="left"/>
+      <w:pPr>
+        <w:ind w:left="4680" w:hanging="360"/>
+      </w:pPr>
+    </w:lvl>
+    <w:lvl w:ilvl="7" w:tplc="04190019" w:tentative="1">
+      <w:start w:val="1"/>
+      <w:numFmt w:val="lowerLetter"/>
+      <w:lvlText w:val="%8."/>
+      <w:lvlJc w:val="left"/>
+      <w:pPr>
+        <w:ind w:left="5400" w:hanging="360"/>
+      </w:pPr>
+    </w:lvl>
+    <w:lvl w:ilvl="8" w:tplc="0419001B" w:tentative="1">
+      <w:start w:val="1"/>
+      <w:numFmt w:val="lowerRoman"/>
+      <w:lvlText w:val="%9."/>
+      <w:lvlJc w:val="right"/>
+      <w:pPr>
+        <w:ind w:left="6120" w:hanging="180"/>
+      </w:pPr>
+    </w:lvl>
+  </w:abstractNum>
+  <w:abstractNum w:abstractNumId="15">
     <w:nsid w:val="5AD44F07"/>
     <w:multiLevelType w:val="hybridMultilevel"/>
     <w:tmpl w:val="7A6AA144"/>
@@ -754,7 +4125,274 @@
       </w:pPr>
     </w:lvl>
   </w:abstractNum>
-  <w:abstractNum w:abstractNumId="4">
+  <w:abstractNum w:abstractNumId="16">
+    <w:nsid w:val="63C42AC9"/>
+    <w:multiLevelType w:val="hybridMultilevel"/>
+    <w:tmpl w:val="68E0F650"/>
+    <w:lvl w:ilvl="0" w:tplc="0419000F">
+      <w:start w:val="1"/>
+      <w:numFmt w:val="decimal"/>
+      <w:lvlText w:val="%1."/>
+      <w:lvlJc w:val="left"/>
+      <w:pPr>
+        <w:ind w:left="360" w:hanging="360"/>
+      </w:pPr>
+      <w:rPr>
+        <w:rFonts w:hint="default"/>
+      </w:rPr>
+    </w:lvl>
+    <w:lvl w:ilvl="1" w:tplc="04190019" w:tentative="1">
+      <w:start w:val="1"/>
+      <w:numFmt w:val="lowerLetter"/>
+      <w:lvlText w:val="%2."/>
+      <w:lvlJc w:val="left"/>
+      <w:pPr>
+        <w:ind w:left="1080" w:hanging="360"/>
+      </w:pPr>
+    </w:lvl>
+    <w:lvl w:ilvl="2" w:tplc="0419001B" w:tentative="1">
+      <w:start w:val="1"/>
+      <w:numFmt w:val="lowerRoman"/>
+      <w:lvlText w:val="%3."/>
+      <w:lvlJc w:val="right"/>
+      <w:pPr>
+        <w:ind w:left="1800" w:hanging="180"/>
+      </w:pPr>
+    </w:lvl>
+    <w:lvl w:ilvl="3" w:tplc="0419000F" w:tentative="1">
+      <w:start w:val="1"/>
+      <w:numFmt w:val="decimal"/>
+      <w:lvlText w:val="%4."/>
+      <w:lvlJc w:val="left"/>
+      <w:pPr>
+        <w:ind w:left="2520" w:hanging="360"/>
+      </w:pPr>
+    </w:lvl>
+    <w:lvl w:ilvl="4" w:tplc="04190019" w:tentative="1">
+      <w:start w:val="1"/>
+      <w:numFmt w:val="lowerLetter"/>
+      <w:lvlText w:val="%5."/>
+      <w:lvlJc w:val="left"/>
+      <w:pPr>
+        <w:ind w:left="3240" w:hanging="360"/>
+      </w:pPr>
+    </w:lvl>
+    <w:lvl w:ilvl="5" w:tplc="0419001B" w:tentative="1">
+      <w:start w:val="1"/>
+      <w:numFmt w:val="lowerRoman"/>
+      <w:lvlText w:val="%6."/>
+      <w:lvlJc w:val="right"/>
+      <w:pPr>
+        <w:ind w:left="3960" w:hanging="180"/>
+      </w:pPr>
+    </w:lvl>
+    <w:lvl w:ilvl="6" w:tplc="0419000F" w:tentative="1">
+      <w:start w:val="1"/>
+      <w:numFmt w:val="decimal"/>
+      <w:lvlText w:val="%7."/>
+      <w:lvlJc w:val="left"/>
+      <w:pPr>
+        <w:ind w:left="4680" w:hanging="360"/>
+      </w:pPr>
+    </w:lvl>
+    <w:lvl w:ilvl="7" w:tplc="04190019" w:tentative="1">
+      <w:start w:val="1"/>
+      <w:numFmt w:val="lowerLetter"/>
+      <w:lvlText w:val="%8."/>
+      <w:lvlJc w:val="left"/>
+      <w:pPr>
+        <w:ind w:left="5400" w:hanging="360"/>
+      </w:pPr>
+    </w:lvl>
+    <w:lvl w:ilvl="8" w:tplc="0419001B" w:tentative="1">
+      <w:start w:val="1"/>
+      <w:numFmt w:val="lowerRoman"/>
+      <w:lvlText w:val="%9."/>
+      <w:lvlJc w:val="right"/>
+      <w:pPr>
+        <w:ind w:left="6120" w:hanging="180"/>
+      </w:pPr>
+    </w:lvl>
+  </w:abstractNum>
+  <w:abstractNum w:abstractNumId="17">
+    <w:nsid w:val="65DB527D"/>
+    <w:multiLevelType w:val="hybridMultilevel"/>
+    <w:tmpl w:val="4BC06396"/>
+    <w:lvl w:ilvl="0" w:tplc="0419000F">
+      <w:start w:val="1"/>
+      <w:numFmt w:val="decimal"/>
+      <w:lvlText w:val="%1."/>
+      <w:lvlJc w:val="left"/>
+      <w:pPr>
+        <w:ind w:left="360" w:hanging="360"/>
+      </w:pPr>
+      <w:rPr>
+        <w:rFonts w:hint="default"/>
+      </w:rPr>
+    </w:lvl>
+    <w:lvl w:ilvl="1" w:tplc="04190019" w:tentative="1">
+      <w:start w:val="1"/>
+      <w:numFmt w:val="lowerLetter"/>
+      <w:lvlText w:val="%2."/>
+      <w:lvlJc w:val="left"/>
+      <w:pPr>
+        <w:ind w:left="1080" w:hanging="360"/>
+      </w:pPr>
+    </w:lvl>
+    <w:lvl w:ilvl="2" w:tplc="0419001B" w:tentative="1">
+      <w:start w:val="1"/>
+      <w:numFmt w:val="lowerRoman"/>
+      <w:lvlText w:val="%3."/>
+      <w:lvlJc w:val="right"/>
+      <w:pPr>
+        <w:ind w:left="1800" w:hanging="180"/>
+      </w:pPr>
+    </w:lvl>
+    <w:lvl w:ilvl="3" w:tplc="0419000F" w:tentative="1">
+      <w:start w:val="1"/>
+      <w:numFmt w:val="decimal"/>
+      <w:lvlText w:val="%4."/>
+      <w:lvlJc w:val="left"/>
+      <w:pPr>
+        <w:ind w:left="2520" w:hanging="360"/>
+      </w:pPr>
+    </w:lvl>
+    <w:lvl w:ilvl="4" w:tplc="04190019" w:tentative="1">
+      <w:start w:val="1"/>
+      <w:numFmt w:val="lowerLetter"/>
+      <w:lvlText w:val="%5."/>
+      <w:lvlJc w:val="left"/>
+      <w:pPr>
+        <w:ind w:left="3240" w:hanging="360"/>
+      </w:pPr>
+    </w:lvl>
+    <w:lvl w:ilvl="5" w:tplc="0419001B" w:tentative="1">
+      <w:start w:val="1"/>
+      <w:numFmt w:val="lowerRoman"/>
+      <w:lvlText w:val="%6."/>
+      <w:lvlJc w:val="right"/>
+      <w:pPr>
+        <w:ind w:left="3960" w:hanging="180"/>
+      </w:pPr>
+    </w:lvl>
+    <w:lvl w:ilvl="6" w:tplc="0419000F" w:tentative="1">
+      <w:start w:val="1"/>
+      <w:numFmt w:val="decimal"/>
+      <w:lvlText w:val="%7."/>
+      <w:lvlJc w:val="left"/>
+      <w:pPr>
+        <w:ind w:left="4680" w:hanging="360"/>
+      </w:pPr>
+    </w:lvl>
+    <w:lvl w:ilvl="7" w:tplc="04190019" w:tentative="1">
+      <w:start w:val="1"/>
+      <w:numFmt w:val="lowerLetter"/>
+      <w:lvlText w:val="%8."/>
+      <w:lvlJc w:val="left"/>
+      <w:pPr>
+        <w:ind w:left="5400" w:hanging="360"/>
+      </w:pPr>
+    </w:lvl>
+    <w:lvl w:ilvl="8" w:tplc="0419001B" w:tentative="1">
+      <w:start w:val="1"/>
+      <w:numFmt w:val="lowerRoman"/>
+      <w:lvlText w:val="%9."/>
+      <w:lvlJc w:val="right"/>
+      <w:pPr>
+        <w:ind w:left="6120" w:hanging="180"/>
+      </w:pPr>
+    </w:lvl>
+  </w:abstractNum>
+  <w:abstractNum w:abstractNumId="18">
+    <w:nsid w:val="665F094E"/>
+    <w:multiLevelType w:val="hybridMultilevel"/>
+    <w:tmpl w:val="7A6AA144"/>
+    <w:lvl w:ilvl="0" w:tplc="0419000F">
+      <w:start w:val="1"/>
+      <w:numFmt w:val="decimal"/>
+      <w:lvlText w:val="%1."/>
+      <w:lvlJc w:val="left"/>
+      <w:pPr>
+        <w:ind w:left="360" w:hanging="360"/>
+      </w:pPr>
+      <w:rPr>
+        <w:rFonts w:hint="default"/>
+      </w:rPr>
+    </w:lvl>
+    <w:lvl w:ilvl="1" w:tplc="04190019" w:tentative="1">
+      <w:start w:val="1"/>
+      <w:numFmt w:val="lowerLetter"/>
+      <w:lvlText w:val="%2."/>
+      <w:lvlJc w:val="left"/>
+      <w:pPr>
+        <w:ind w:left="1080" w:hanging="360"/>
+      </w:pPr>
+    </w:lvl>
+    <w:lvl w:ilvl="2" w:tplc="0419001B" w:tentative="1">
+      <w:start w:val="1"/>
+      <w:numFmt w:val="lowerRoman"/>
+      <w:lvlText w:val="%3."/>
+      <w:lvlJc w:val="right"/>
+      <w:pPr>
+        <w:ind w:left="1800" w:hanging="180"/>
+      </w:pPr>
+    </w:lvl>
+    <w:lvl w:ilvl="3" w:tplc="0419000F" w:tentative="1">
+      <w:start w:val="1"/>
+      <w:numFmt w:val="decimal"/>
+      <w:lvlText w:val="%4."/>
+      <w:lvlJc w:val="left"/>
+      <w:pPr>
+        <w:ind w:left="2520" w:hanging="360"/>
+      </w:pPr>
+    </w:lvl>
+    <w:lvl w:ilvl="4" w:tplc="04190019" w:tentative="1">
+      <w:start w:val="1"/>
+      <w:numFmt w:val="lowerLetter"/>
+      <w:lvlText w:val="%5."/>
+      <w:lvlJc w:val="left"/>
+      <w:pPr>
+        <w:ind w:left="3240" w:hanging="360"/>
+      </w:pPr>
+    </w:lvl>
+    <w:lvl w:ilvl="5" w:tplc="0419001B" w:tentative="1">
+      <w:start w:val="1"/>
+      <w:numFmt w:val="lowerRoman"/>
+      <w:lvlText w:val="%6."/>
+      <w:lvlJc w:val="right"/>
+      <w:pPr>
+        <w:ind w:left="3960" w:hanging="180"/>
+      </w:pPr>
+    </w:lvl>
+    <w:lvl w:ilvl="6" w:tplc="0419000F" w:tentative="1">
+      <w:start w:val="1"/>
+      <w:numFmt w:val="decimal"/>
+      <w:lvlText w:val="%7."/>
+      <w:lvlJc w:val="left"/>
+      <w:pPr>
+        <w:ind w:left="4680" w:hanging="360"/>
+      </w:pPr>
+    </w:lvl>
+    <w:lvl w:ilvl="7" w:tplc="04190019" w:tentative="1">
+      <w:start w:val="1"/>
+      <w:numFmt w:val="lowerLetter"/>
+      <w:lvlText w:val="%8."/>
+      <w:lvlJc w:val="left"/>
+      <w:pPr>
+        <w:ind w:left="5400" w:hanging="360"/>
+      </w:pPr>
+    </w:lvl>
+    <w:lvl w:ilvl="8" w:tplc="0419001B" w:tentative="1">
+      <w:start w:val="1"/>
+      <w:numFmt w:val="lowerRoman"/>
+      <w:lvlText w:val="%9."/>
+      <w:lvlJc w:val="right"/>
+      <w:pPr>
+        <w:ind w:left="6120" w:hanging="180"/>
+      </w:pPr>
+    </w:lvl>
+  </w:abstractNum>
+  <w:abstractNum w:abstractNumId="19">
     <w:nsid w:val="742F0667"/>
     <w:multiLevelType w:val="hybridMultilevel"/>
     <w:tmpl w:val="7A6AA144"/>
@@ -843,19 +4481,157 @@
       </w:pPr>
     </w:lvl>
   </w:abstractNum>
+  <w:abstractNum w:abstractNumId="20">
+    <w:nsid w:val="7A68385B"/>
+    <w:multiLevelType w:val="hybridMultilevel"/>
+    <w:tmpl w:val="2E469FA2"/>
+    <w:lvl w:ilvl="0" w:tplc="9B2686FA">
+      <w:start w:val="1"/>
+      <w:numFmt w:val="decimal"/>
+      <w:lvlText w:val="%1."/>
+      <w:lvlJc w:val="left"/>
+      <w:pPr>
+        <w:ind w:left="360" w:hanging="360"/>
+      </w:pPr>
+      <w:rPr>
+        <w:rFonts w:hint="default"/>
+        <w:lang w:val="en-US"/>
+      </w:rPr>
+    </w:lvl>
+    <w:lvl w:ilvl="1" w:tplc="04190019" w:tentative="1">
+      <w:start w:val="1"/>
+      <w:numFmt w:val="lowerLetter"/>
+      <w:lvlText w:val="%2."/>
+      <w:lvlJc w:val="left"/>
+      <w:pPr>
+        <w:ind w:left="1080" w:hanging="360"/>
+      </w:pPr>
+    </w:lvl>
+    <w:lvl w:ilvl="2" w:tplc="0419001B" w:tentative="1">
+      <w:start w:val="1"/>
+      <w:numFmt w:val="lowerRoman"/>
+      <w:lvlText w:val="%3."/>
+      <w:lvlJc w:val="right"/>
+      <w:pPr>
+        <w:ind w:left="1800" w:hanging="180"/>
+      </w:pPr>
+    </w:lvl>
+    <w:lvl w:ilvl="3" w:tplc="0419000F" w:tentative="1">
+      <w:start w:val="1"/>
+      <w:numFmt w:val="decimal"/>
+      <w:lvlText w:val="%4."/>
+      <w:lvlJc w:val="left"/>
+      <w:pPr>
+        <w:ind w:left="2520" w:hanging="360"/>
+      </w:pPr>
+    </w:lvl>
+    <w:lvl w:ilvl="4" w:tplc="04190019" w:tentative="1">
+      <w:start w:val="1"/>
+      <w:numFmt w:val="lowerLetter"/>
+      <w:lvlText w:val="%5."/>
+      <w:lvlJc w:val="left"/>
+      <w:pPr>
+        <w:ind w:left="3240" w:hanging="360"/>
+      </w:pPr>
+    </w:lvl>
+    <w:lvl w:ilvl="5" w:tplc="0419001B" w:tentative="1">
+      <w:start w:val="1"/>
+      <w:numFmt w:val="lowerRoman"/>
+      <w:lvlText w:val="%6."/>
+      <w:lvlJc w:val="right"/>
+      <w:pPr>
+        <w:ind w:left="3960" w:hanging="180"/>
+      </w:pPr>
+    </w:lvl>
+    <w:lvl w:ilvl="6" w:tplc="0419000F" w:tentative="1">
+      <w:start w:val="1"/>
+      <w:numFmt w:val="decimal"/>
+      <w:lvlText w:val="%7."/>
+      <w:lvlJc w:val="left"/>
+      <w:pPr>
+        <w:ind w:left="4680" w:hanging="360"/>
+      </w:pPr>
+    </w:lvl>
+    <w:lvl w:ilvl="7" w:tplc="04190019" w:tentative="1">
+      <w:start w:val="1"/>
+      <w:numFmt w:val="lowerLetter"/>
+      <w:lvlText w:val="%8."/>
+      <w:lvlJc w:val="left"/>
+      <w:pPr>
+        <w:ind w:left="5400" w:hanging="360"/>
+      </w:pPr>
+    </w:lvl>
+    <w:lvl w:ilvl="8" w:tplc="0419001B" w:tentative="1">
+      <w:start w:val="1"/>
+      <w:numFmt w:val="lowerRoman"/>
+      <w:lvlText w:val="%9."/>
+      <w:lvlJc w:val="right"/>
+      <w:pPr>
+        <w:ind w:left="6120" w:hanging="180"/>
+      </w:pPr>
+    </w:lvl>
+  </w:abstractNum>
   <w:num w:numId="1">
-    <w:abstractNumId w:val="1"/>
+    <w:abstractNumId w:val="9"/>
   </w:num>
   <w:num w:numId="2">
     <w:abstractNumId w:val="0"/>
   </w:num>
   <w:num w:numId="3">
+    <w:abstractNumId w:val="12"/>
+  </w:num>
+  <w:num w:numId="4">
+    <w:abstractNumId w:val="15"/>
+  </w:num>
+  <w:num w:numId="5">
+    <w:abstractNumId w:val="19"/>
+  </w:num>
+  <w:num w:numId="6">
+    <w:abstractNumId w:val="18"/>
+  </w:num>
+  <w:num w:numId="7">
+    <w:abstractNumId w:val="14"/>
+  </w:num>
+  <w:num w:numId="8">
     <w:abstractNumId w:val="2"/>
   </w:num>
-  <w:num w:numId="4">
+  <w:num w:numId="9">
+    <w:abstractNumId w:val="1"/>
+  </w:num>
+  <w:num w:numId="10">
     <w:abstractNumId w:val="3"/>
   </w:num>
-  <w:num w:numId="5">
+  <w:num w:numId="11">
+    <w:abstractNumId w:val="17"/>
+  </w:num>
+  <w:num w:numId="12">
+    <w:abstractNumId w:val="13"/>
+  </w:num>
+  <w:num w:numId="13">
+    <w:abstractNumId w:val="7"/>
+  </w:num>
+  <w:num w:numId="14">
+    <w:abstractNumId w:val="20"/>
+  </w:num>
+  <w:num w:numId="15">
+    <w:abstractNumId w:val="10"/>
+  </w:num>
+  <w:num w:numId="16">
+    <w:abstractNumId w:val="16"/>
+  </w:num>
+  <w:num w:numId="17">
+    <w:abstractNumId w:val="6"/>
+  </w:num>
+  <w:num w:numId="18">
+    <w:abstractNumId w:val="5"/>
+  </w:num>
+  <w:num w:numId="19">
+    <w:abstractNumId w:val="8"/>
+  </w:num>
+  <w:num w:numId="20">
+    <w:abstractNumId w:val="11"/>
+  </w:num>
+  <w:num w:numId="21">
     <w:abstractNumId w:val="4"/>
   </w:num>
 </w:numbering>
@@ -1068,6 +4844,28 @@
       <w:szCs w:val="26"/>
     </w:rPr>
   </w:style>
+  <w:style w:type="paragraph" w:styleId="3">
+    <w:name w:val="heading 3"/>
+    <w:basedOn w:val="a"/>
+    <w:next w:val="a"/>
+    <w:link w:val="30"/>
+    <w:uiPriority w:val="9"/>
+    <w:unhideWhenUsed/>
+    <w:qFormat/>
+    <w:rsid w:val="003506B2"/>
+    <w:pPr>
+      <w:keepNext/>
+      <w:keepLines/>
+      <w:spacing w:before="200" w:after="0"/>
+      <w:outlineLvl w:val="2"/>
+    </w:pPr>
+    <w:rPr>
+      <w:rFonts w:asciiTheme="majorHAnsi" w:eastAsiaTheme="majorEastAsia" w:hAnsiTheme="majorHAnsi" w:cstheme="majorBidi"/>
+      <w:b/>
+      <w:bCs/>
+      <w:color w:val="4F81BD" w:themeColor="accent1"/>
+    </w:rPr>
+  </w:style>
   <w:style w:type="character" w:default="1" w:styleId="a0">
     <w:name w:val="Default Paragraph Font"/>
     <w:uiPriority w:val="1"/>
@@ -1134,6 +4932,19 @@
       <w:color w:val="365F91" w:themeColor="accent1" w:themeShade="BF"/>
       <w:sz w:val="28"/>
       <w:szCs w:val="28"/>
+    </w:rPr>
+  </w:style>
+  <w:style w:type="character" w:customStyle="1" w:styleId="30">
+    <w:name w:val="Заголовок 3 Знак"/>
+    <w:basedOn w:val="a0"/>
+    <w:link w:val="3"/>
+    <w:uiPriority w:val="9"/>
+    <w:rsid w:val="003506B2"/>
+    <w:rPr>
+      <w:rFonts w:asciiTheme="majorHAnsi" w:eastAsiaTheme="majorEastAsia" w:hAnsiTheme="majorHAnsi" w:cstheme="majorBidi"/>
+      <w:b/>
+      <w:bCs/>
+      <w:color w:val="4F81BD" w:themeColor="accent1"/>
     </w:rPr>
   </w:style>
 </w:styles>
@@ -1346,6 +5157,28 @@
       <w:szCs w:val="26"/>
     </w:rPr>
   </w:style>
+  <w:style w:type="paragraph" w:styleId="3">
+    <w:name w:val="heading 3"/>
+    <w:basedOn w:val="a"/>
+    <w:next w:val="a"/>
+    <w:link w:val="30"/>
+    <w:uiPriority w:val="9"/>
+    <w:unhideWhenUsed/>
+    <w:qFormat/>
+    <w:rsid w:val="003506B2"/>
+    <w:pPr>
+      <w:keepNext/>
+      <w:keepLines/>
+      <w:spacing w:before="200" w:after="0"/>
+      <w:outlineLvl w:val="2"/>
+    </w:pPr>
+    <w:rPr>
+      <w:rFonts w:asciiTheme="majorHAnsi" w:eastAsiaTheme="majorEastAsia" w:hAnsiTheme="majorHAnsi" w:cstheme="majorBidi"/>
+      <w:b/>
+      <w:bCs/>
+      <w:color w:val="4F81BD" w:themeColor="accent1"/>
+    </w:rPr>
+  </w:style>
   <w:style w:type="character" w:default="1" w:styleId="a0">
     <w:name w:val="Default Paragraph Font"/>
     <w:uiPriority w:val="1"/>
@@ -1412,6 +5245,19 @@
       <w:color w:val="365F91" w:themeColor="accent1" w:themeShade="BF"/>
       <w:sz w:val="28"/>
       <w:szCs w:val="28"/>
+    </w:rPr>
+  </w:style>
+  <w:style w:type="character" w:customStyle="1" w:styleId="30">
+    <w:name w:val="Заголовок 3 Знак"/>
+    <w:basedOn w:val="a0"/>
+    <w:link w:val="3"/>
+    <w:uiPriority w:val="9"/>
+    <w:rsid w:val="003506B2"/>
+    <w:rPr>
+      <w:rFonts w:asciiTheme="majorHAnsi" w:eastAsiaTheme="majorEastAsia" w:hAnsiTheme="majorHAnsi" w:cstheme="majorBidi"/>
+      <w:b/>
+      <w:bCs/>
+      <w:color w:val="4F81BD" w:themeColor="accent1"/>
     </w:rPr>
   </w:style>
 </w:styles>

</xml_diff>

<commit_message>
Some methods implemented, Factors object changed
1. Factors object now is a list with factorsList slot (as in trials
etc.)
2. Methods added, not documented so far:
a) addFactor for Factors
b) updateFactor for Factors
c) addFactorsRecord for FactorsData
d) replaceFactorsRecord for FactorsData
e) updateFactorsRecord for FactorsData
</commit_message>
<xml_diff>
--- a/Documentation/Методы для реализации.docx
+++ b/Documentation/Методы для реализации.docx
@@ -176,9 +176,265 @@
         <w:t>наличие дубликата</w:t>
       </w:r>
       <w:r>
+        <w:t xml:space="preserve"> с выдачей кода ошибки</w:t>
+      </w:r>
+      <w:r>
+        <w:t>)</w:t>
+      </w:r>
+    </w:p>
+    <w:p>
+      <w:pPr>
+        <w:pStyle w:val="a3"/>
+        <w:numPr>
+          <w:ilvl w:val="0"/>
+          <w:numId w:val="2"/>
+        </w:numPr>
+        <w:jc w:val="both"/>
+      </w:pPr>
+      <w:r>
+        <w:t>Удаление эксперимента (продумать последствия удаления и минимизировать потенциальный ущерб от них)</w:t>
+      </w:r>
+    </w:p>
+    <w:p>
+      <w:pPr>
+        <w:pStyle w:val="a3"/>
+        <w:numPr>
+          <w:ilvl w:val="0"/>
+          <w:numId w:val="2"/>
+        </w:numPr>
+        <w:jc w:val="both"/>
+      </w:pPr>
+      <w:r>
+        <w:t>Модификация содержимого слотов эксперимента (с проверкой на наличие дубликата</w:t>
+      </w:r>
+      <w:r>
+        <w:t xml:space="preserve"> с выдачей кода ошибки</w:t>
+      </w:r>
+      <w:r>
+        <w:t>, продумать последствия изменения и минимизировать потенциальный ущерб от них</w:t>
+      </w:r>
+      <w:r>
+        <w:t>)</w:t>
+      </w:r>
+    </w:p>
+    <w:p>
+      <w:pPr>
+        <w:pStyle w:val="a3"/>
+        <w:numPr>
+          <w:ilvl w:val="0"/>
+          <w:numId w:val="2"/>
+        </w:numPr>
+        <w:jc w:val="both"/>
+      </w:pPr>
+      <w:r>
+        <w:t>Поиск экспериментов по содержимому простых слотов</w:t>
+      </w:r>
+    </w:p>
+    <w:p>
+      <w:pPr>
+        <w:pStyle w:val="a3"/>
+        <w:numPr>
+          <w:ilvl w:val="0"/>
+          <w:numId w:val="2"/>
+        </w:numPr>
+        <w:jc w:val="both"/>
+      </w:pPr>
+      <w:r>
+        <w:t>Выдача данных об экспериментах в табличном формате</w:t>
+      </w:r>
+    </w:p>
+    <w:p>
+      <w:pPr>
+        <w:pStyle w:val="2"/>
+        <w:jc w:val="both"/>
+        <w:rPr>
+          <w:lang w:val="en-US"/>
+        </w:rPr>
+      </w:pPr>
+      <w:r>
+        <w:rPr>
+          <w:lang w:val="en-US"/>
+        </w:rPr>
+        <w:t>Trials</w:t>
+      </w:r>
+    </w:p>
+    <w:p>
+      <w:pPr>
+        <w:pStyle w:val="a3"/>
+        <w:numPr>
+          <w:ilvl w:val="0"/>
+          <w:numId w:val="4"/>
+        </w:numPr>
+        <w:jc w:val="both"/>
+      </w:pPr>
+      <w:r>
+        <w:rPr>
+          <w:highlight w:val="green"/>
+        </w:rPr>
+        <w:t xml:space="preserve">Добавление </w:t>
+      </w:r>
+      <w:r>
+        <w:rPr>
+          <w:highlight w:val="green"/>
+        </w:rPr>
+        <w:t>испытания</w:t>
+      </w:r>
+      <w:r>
+        <w:t xml:space="preserve"> (с проверкой на </w:t>
+      </w:r>
+      <w:r>
+        <w:t>наличие дубликата</w:t>
+      </w:r>
+      <w:r>
+        <w:t xml:space="preserve"> с выдачей кода ошибки</w:t>
+      </w:r>
+      <w:r>
+        <w:t>)</w:t>
+      </w:r>
+    </w:p>
+    <w:p>
+      <w:pPr>
+        <w:pStyle w:val="a3"/>
+        <w:numPr>
+          <w:ilvl w:val="0"/>
+          <w:numId w:val="4"/>
+        </w:numPr>
+        <w:jc w:val="both"/>
+      </w:pPr>
+      <w:r>
+        <w:t>Удаление испытания</w:t>
+      </w:r>
+      <w:r>
         <w:t xml:space="preserve"> </w:t>
       </w:r>
       <w:r>
+        <w:t>(продумать последствия удаления и минимизировать потенциальный ущерб от них)</w:t>
+      </w:r>
+    </w:p>
+    <w:p>
+      <w:pPr>
+        <w:pStyle w:val="a3"/>
+        <w:numPr>
+          <w:ilvl w:val="0"/>
+          <w:numId w:val="4"/>
+        </w:numPr>
+        <w:jc w:val="both"/>
+      </w:pPr>
+      <w:r>
+        <w:t>Модификация содержимого слотов испытания (с проверкой на наличие дубликата</w:t>
+      </w:r>
+      <w:r>
+        <w:t xml:space="preserve"> с выдачей кода ошибки</w:t>
+      </w:r>
+      <w:r>
+        <w:t>, продумать последствия изменения и минимизировать потенциальный ущерб от них</w:t>
+      </w:r>
+      <w:r>
+        <w:t>)</w:t>
+      </w:r>
+    </w:p>
+    <w:p>
+      <w:pPr>
+        <w:pStyle w:val="a3"/>
+        <w:numPr>
+          <w:ilvl w:val="0"/>
+          <w:numId w:val="4"/>
+        </w:numPr>
+        <w:jc w:val="both"/>
+      </w:pPr>
+      <w:r>
+        <w:t>Поиск</w:t>
+      </w:r>
+      <w:r>
+        <w:t xml:space="preserve"> </w:t>
+      </w:r>
+      <w:r>
+        <w:t>испытаний по содержимому простых слотов</w:t>
+      </w:r>
+      <w:r>
+        <w:t xml:space="preserve"> (например, по </w:t>
+      </w:r>
+      <w:proofErr w:type="spellStart"/>
+      <w:r>
+        <w:rPr>
+          <w:lang w:val="en-US"/>
+        </w:rPr>
+        <w:t>expID</w:t>
+      </w:r>
+      <w:proofErr w:type="spellEnd"/>
+      <w:r>
+        <w:t>)</w:t>
+      </w:r>
+    </w:p>
+    <w:p>
+      <w:pPr>
+        <w:pStyle w:val="a3"/>
+        <w:numPr>
+          <w:ilvl w:val="0"/>
+          <w:numId w:val="4"/>
+        </w:numPr>
+        <w:jc w:val="both"/>
+      </w:pPr>
+      <w:r>
+        <w:t xml:space="preserve">Поиск испытаний по содержимому слота </w:t>
+      </w:r>
+      <w:r>
+        <w:rPr>
+          <w:lang w:val="en-US"/>
+        </w:rPr>
+        <w:t>conditions</w:t>
+      </w:r>
+      <w:r>
+        <w:t xml:space="preserve"> (например, все испытания с бинокулярным режимом)</w:t>
+      </w:r>
+    </w:p>
+    <w:p>
+      <w:pPr>
+        <w:pStyle w:val="a3"/>
+        <w:numPr>
+          <w:ilvl w:val="0"/>
+          <w:numId w:val="4"/>
+        </w:numPr>
+        <w:jc w:val="both"/>
+      </w:pPr>
+      <w:r>
+        <w:t>Выдача данных об испытаниях в табличном формате</w:t>
+      </w:r>
+    </w:p>
+    <w:p>
+      <w:pPr>
+        <w:pStyle w:val="2"/>
+        <w:jc w:val="both"/>
+        <w:rPr>
+          <w:lang w:val="en-US"/>
+        </w:rPr>
+      </w:pPr>
+      <w:r>
+        <w:rPr>
+          <w:lang w:val="en-US"/>
+        </w:rPr>
+        <w:t>Subjects</w:t>
+      </w:r>
+    </w:p>
+    <w:p>
+      <w:pPr>
+        <w:pStyle w:val="a3"/>
+        <w:numPr>
+          <w:ilvl w:val="0"/>
+          <w:numId w:val="5"/>
+        </w:numPr>
+        <w:jc w:val="both"/>
+      </w:pPr>
+      <w:r>
+        <w:rPr>
+          <w:highlight w:val="green"/>
+        </w:rPr>
+        <w:t>Добавление испытуемого (с проверкой на наличие дубликата</w:t>
+      </w:r>
+      <w:r>
+        <w:t xml:space="preserve"> </w:t>
+      </w:r>
+      <w:r>
         <w:t>с выдачей кода ошибки</w:t>
       </w:r>
       <w:r>
@@ -190,42 +446,116 @@
         <w:pStyle w:val="a3"/>
         <w:numPr>
           <w:ilvl w:val="0"/>
-          <w:numId w:val="2"/>
-        </w:numPr>
-        <w:jc w:val="both"/>
-      </w:pPr>
-      <w:r>
-        <w:t>Удаление эксперимента</w:t>
-      </w:r>
-      <w:r>
-        <w:t xml:space="preserve"> (продумать последствия удаления и минимизировать потенциальный ущерб от них)</w:t>
-      </w:r>
-    </w:p>
-    <w:p>
-      <w:pPr>
-        <w:pStyle w:val="a3"/>
-        <w:numPr>
-          <w:ilvl w:val="0"/>
-          <w:numId w:val="2"/>
-        </w:numPr>
-        <w:jc w:val="both"/>
-      </w:pPr>
-      <w:r>
-        <w:t>Модификация содержимого слотов эксперимента (с проверкой на наличие дубликата</w:t>
+          <w:numId w:val="5"/>
+        </w:numPr>
+        <w:jc w:val="both"/>
+      </w:pPr>
+      <w:r>
+        <w:t>Удаление испытуемого</w:t>
       </w:r>
       <w:r>
         <w:t xml:space="preserve"> </w:t>
       </w:r>
       <w:r>
+        <w:t>(продумать последствия удаления и минимизировать потенциальный ущерб от них)</w:t>
+      </w:r>
+    </w:p>
+    <w:p>
+      <w:pPr>
+        <w:pStyle w:val="a3"/>
+        <w:numPr>
+          <w:ilvl w:val="0"/>
+          <w:numId w:val="5"/>
+        </w:numPr>
+        <w:jc w:val="both"/>
+      </w:pPr>
+      <w:r>
+        <w:t>Модификация содержимого слотов испытуемого</w:t>
+      </w:r>
+      <w:r>
+        <w:t xml:space="preserve"> </w:t>
+      </w:r>
+      <w:r>
+        <w:t>(с проверкой на наличие дубликата, продумать последствия изменения и минимизировать потенциальный ущерб от них)</w:t>
+      </w:r>
+    </w:p>
+    <w:p>
+      <w:pPr>
+        <w:pStyle w:val="a3"/>
+        <w:numPr>
+          <w:ilvl w:val="0"/>
+          <w:numId w:val="5"/>
+        </w:numPr>
+        <w:jc w:val="both"/>
+      </w:pPr>
+      <w:r>
+        <w:t xml:space="preserve">Поиск испытуемых по содержимому простых слотов (например, по </w:t>
+      </w:r>
+      <w:proofErr w:type="spellStart"/>
+      <w:r>
+        <w:rPr>
+          <w:lang w:val="en-US"/>
+        </w:rPr>
+        <w:t>fullname</w:t>
+      </w:r>
+      <w:proofErr w:type="spellEnd"/>
+      <w:r>
+        <w:t>)</w:t>
+      </w:r>
+    </w:p>
+    <w:p>
+      <w:pPr>
+        <w:pStyle w:val="a3"/>
+        <w:numPr>
+          <w:ilvl w:val="0"/>
+          <w:numId w:val="5"/>
+        </w:numPr>
+        <w:jc w:val="both"/>
+      </w:pPr>
+      <w:r>
+        <w:t>Выдача данных об испытуемых в табличном формате</w:t>
+      </w:r>
+    </w:p>
+    <w:p>
+      <w:pPr>
+        <w:pStyle w:val="2"/>
+        <w:jc w:val="both"/>
+        <w:rPr>
+          <w:lang w:val="en-US"/>
+        </w:rPr>
+      </w:pPr>
+      <w:r>
+        <w:rPr>
+          <w:lang w:val="en-US"/>
+        </w:rPr>
+        <w:t>Stimuli</w:t>
+      </w:r>
+    </w:p>
+    <w:p>
+      <w:pPr>
+        <w:pStyle w:val="a3"/>
+        <w:numPr>
+          <w:ilvl w:val="0"/>
+          <w:numId w:val="6"/>
+        </w:numPr>
+        <w:jc w:val="both"/>
+      </w:pPr>
+      <w:r>
+        <w:t>Добавление стимула</w:t>
+      </w:r>
+      <w:r>
+        <w:t xml:space="preserve"> (с проверкой на </w:t>
+      </w:r>
+      <w:r>
+        <w:t>наличие дубликата</w:t>
+      </w:r>
+      <w:r>
+        <w:t xml:space="preserve"> </w:t>
+      </w:r>
+      <w:r>
         <w:t>с выдачей кода ошибки</w:t>
       </w:r>
       <w:r>
-        <w:t xml:space="preserve">, </w:t>
-      </w:r>
-      <w:r>
-        <w:t>продумать последствия изменения и минимизировать потенциальный ущерб от них</w:t>
-      </w:r>
-      <w:r>
         <w:t>)</w:t>
       </w:r>
     </w:p>
@@ -234,80 +564,56 @@
         <w:pStyle w:val="a3"/>
         <w:numPr>
           <w:ilvl w:val="0"/>
-          <w:numId w:val="2"/>
-        </w:numPr>
-        <w:jc w:val="both"/>
-      </w:pPr>
-      <w:r>
-        <w:t>Поиск экспериментов по содержимому простых слотов</w:t>
-      </w:r>
-    </w:p>
-    <w:p>
-      <w:pPr>
-        <w:pStyle w:val="a3"/>
-        <w:numPr>
-          <w:ilvl w:val="0"/>
-          <w:numId w:val="2"/>
-        </w:numPr>
-        <w:jc w:val="both"/>
-      </w:pPr>
-      <w:r>
-        <w:t xml:space="preserve">Выдача данных об </w:t>
-      </w:r>
-      <w:r>
-        <w:t>экспериментах</w:t>
-      </w:r>
-      <w:r>
-        <w:t xml:space="preserve"> в табличном формате</w:t>
-      </w:r>
-    </w:p>
-    <w:p>
-      <w:pPr>
-        <w:pStyle w:val="2"/>
-        <w:jc w:val="both"/>
-        <w:rPr>
-          <w:lang w:val="en-US"/>
-        </w:rPr>
-      </w:pPr>
-      <w:r>
-        <w:rPr>
-          <w:lang w:val="en-US"/>
-        </w:rPr>
-        <w:t>Trials</w:t>
-      </w:r>
-    </w:p>
-    <w:p>
-      <w:pPr>
-        <w:pStyle w:val="a3"/>
-        <w:numPr>
-          <w:ilvl w:val="0"/>
-          <w:numId w:val="4"/>
-        </w:numPr>
-        <w:jc w:val="both"/>
-      </w:pPr>
-      <w:r>
-        <w:rPr>
-          <w:highlight w:val="green"/>
-        </w:rPr>
-        <w:t xml:space="preserve">Добавление </w:t>
-      </w:r>
-      <w:r>
-        <w:rPr>
-          <w:highlight w:val="green"/>
-        </w:rPr>
-        <w:t>испытания</w:t>
-      </w:r>
-      <w:r>
-        <w:t xml:space="preserve"> (с проверкой на </w:t>
-      </w:r>
-      <w:r>
-        <w:t>наличие дубликата</w:t>
+          <w:numId w:val="6"/>
+        </w:numPr>
+        <w:jc w:val="both"/>
+      </w:pPr>
+      <w:r>
+        <w:t>Удаление стимула</w:t>
       </w:r>
       <w:r>
         <w:t xml:space="preserve"> </w:t>
       </w:r>
       <w:r>
-        <w:t>с выдачей кода ошибки</w:t>
+        <w:t>(продумать последствия удаления и минимизировать потенциальный ущерб от них)</w:t>
+      </w:r>
+    </w:p>
+    <w:p>
+      <w:pPr>
+        <w:pStyle w:val="a3"/>
+        <w:numPr>
+          <w:ilvl w:val="0"/>
+          <w:numId w:val="6"/>
+        </w:numPr>
+        <w:jc w:val="both"/>
+      </w:pPr>
+      <w:r>
+        <w:t>Модификация содержимого слотов стимула</w:t>
+      </w:r>
+      <w:r>
+        <w:t xml:space="preserve"> </w:t>
+      </w:r>
+      <w:r>
+        <w:t>(с проверкой на наличие дубликата, продумать последствия изменения и минимизировать потенциальный ущерб от них)</w:t>
+      </w:r>
+    </w:p>
+    <w:p>
+      <w:pPr>
+        <w:pStyle w:val="a3"/>
+        <w:numPr>
+          <w:ilvl w:val="0"/>
+          <w:numId w:val="6"/>
+        </w:numPr>
+        <w:jc w:val="both"/>
+      </w:pPr>
+      <w:r>
+        <w:t xml:space="preserve">Поиск стимулов по содержимому простых слотов (например, по </w:t>
+      </w:r>
+      <w:r>
+        <w:rPr>
+          <w:lang w:val="en-US"/>
+        </w:rPr>
+        <w:t>type</w:t>
       </w:r>
       <w:r>
         <w:t>)</w:t>
@@ -318,405 +624,12 @@
         <w:pStyle w:val="a3"/>
         <w:numPr>
           <w:ilvl w:val="0"/>
-          <w:numId w:val="4"/>
-        </w:numPr>
-        <w:jc w:val="both"/>
-      </w:pPr>
-      <w:r>
-        <w:t xml:space="preserve">Удаление </w:t>
-      </w:r>
-      <w:r>
-        <w:t>испытания</w:t>
-      </w:r>
-      <w:r>
-        <w:t xml:space="preserve"> </w:t>
-      </w:r>
-      <w:r>
-        <w:t>(продумать последствия удаления и минимизировать потенциальный ущерб от них)</w:t>
-      </w:r>
-    </w:p>
-    <w:p>
-      <w:pPr>
-        <w:pStyle w:val="a3"/>
-        <w:numPr>
-          <w:ilvl w:val="0"/>
-          <w:numId w:val="4"/>
-        </w:numPr>
-        <w:jc w:val="both"/>
-      </w:pPr>
-      <w:r>
-        <w:t xml:space="preserve">Модификация содержимого слотов </w:t>
-      </w:r>
-      <w:r>
-        <w:t>испытания</w:t>
-      </w:r>
-      <w:r>
-        <w:t xml:space="preserve"> (с проверкой на наличие дубликата</w:t>
-      </w:r>
-      <w:r>
-        <w:t xml:space="preserve"> </w:t>
-      </w:r>
-      <w:r>
-        <w:t>с выдачей кода ошибки</w:t>
-      </w:r>
-      <w:r>
-        <w:t xml:space="preserve">, </w:t>
-      </w:r>
-      <w:r>
-        <w:t xml:space="preserve">продумать последствия </w:t>
-      </w:r>
-      <w:r>
-        <w:t>изменения</w:t>
-      </w:r>
-      <w:r>
-        <w:t xml:space="preserve"> и минимизировать потенциальный ущерб от них</w:t>
-      </w:r>
-      <w:r>
-        <w:t>)</w:t>
-      </w:r>
-    </w:p>
-    <w:p>
-      <w:pPr>
-        <w:pStyle w:val="a3"/>
-        <w:numPr>
-          <w:ilvl w:val="0"/>
-          <w:numId w:val="4"/>
-        </w:numPr>
-        <w:jc w:val="both"/>
-      </w:pPr>
-      <w:r>
-        <w:t>Поиск</w:t>
-      </w:r>
-      <w:r>
-        <w:t xml:space="preserve"> </w:t>
-      </w:r>
-      <w:r>
-        <w:t>испытаний по содержимому простых слотов</w:t>
-      </w:r>
-      <w:r>
-        <w:t xml:space="preserve"> (например, по </w:t>
-      </w:r>
-      <w:proofErr w:type="spellStart"/>
-      <w:r>
-        <w:rPr>
-          <w:lang w:val="en-US"/>
-        </w:rPr>
-        <w:t>expID</w:t>
-      </w:r>
-      <w:proofErr w:type="spellEnd"/>
-      <w:r>
-        <w:t>)</w:t>
-      </w:r>
-    </w:p>
-    <w:p>
-      <w:pPr>
-        <w:pStyle w:val="a3"/>
-        <w:numPr>
-          <w:ilvl w:val="0"/>
-          <w:numId w:val="4"/>
-        </w:numPr>
-        <w:jc w:val="both"/>
-      </w:pPr>
-      <w:r>
-        <w:t xml:space="preserve">Поиск испытаний по содержимому </w:t>
-      </w:r>
-      <w:r>
-        <w:t xml:space="preserve">слота </w:t>
-      </w:r>
-      <w:r>
-        <w:rPr>
-          <w:lang w:val="en-US"/>
-        </w:rPr>
-        <w:t>conditions</w:t>
-      </w:r>
-      <w:r>
-        <w:t xml:space="preserve"> (например, все испытания с бинокулярным режимом)</w:t>
-      </w:r>
-    </w:p>
-    <w:p>
-      <w:pPr>
-        <w:pStyle w:val="a3"/>
-        <w:numPr>
-          <w:ilvl w:val="0"/>
-          <w:numId w:val="4"/>
-        </w:numPr>
-        <w:jc w:val="both"/>
-      </w:pPr>
-      <w:r>
-        <w:t xml:space="preserve">Выдача данных об </w:t>
-      </w:r>
-      <w:r>
-        <w:t>испытаниях</w:t>
-      </w:r>
-      <w:r>
-        <w:t xml:space="preserve"> в табличном формате</w:t>
-      </w:r>
-    </w:p>
-    <w:p>
-      <w:pPr>
-        <w:pStyle w:val="2"/>
-        <w:jc w:val="both"/>
-        <w:rPr>
-          <w:lang w:val="en-US"/>
-        </w:rPr>
-      </w:pPr>
-      <w:r>
-        <w:rPr>
-          <w:lang w:val="en-US"/>
-        </w:rPr>
-        <w:t>Subjects</w:t>
-      </w:r>
-    </w:p>
-    <w:p>
-      <w:pPr>
-        <w:pStyle w:val="a3"/>
-        <w:numPr>
-          <w:ilvl w:val="0"/>
-          <w:numId w:val="5"/>
-        </w:numPr>
-        <w:jc w:val="both"/>
-      </w:pPr>
-      <w:r>
-        <w:rPr>
-          <w:highlight w:val="green"/>
-        </w:rPr>
-        <w:t xml:space="preserve">Добавление </w:t>
-      </w:r>
-      <w:r>
-        <w:rPr>
-          <w:highlight w:val="green"/>
-        </w:rPr>
-        <w:t>испытуемого</w:t>
-      </w:r>
-      <w:r>
-        <w:rPr>
-          <w:highlight w:val="green"/>
-        </w:rPr>
-        <w:t xml:space="preserve"> (с проверкой на наличие дубликата</w:t>
-      </w:r>
-      <w:r>
-        <w:t xml:space="preserve"> </w:t>
-      </w:r>
-      <w:r>
-        <w:t>с выдачей кода ошибки</w:t>
-      </w:r>
-      <w:r>
-        <w:t>)</w:t>
-      </w:r>
-    </w:p>
-    <w:p>
-      <w:pPr>
-        <w:pStyle w:val="a3"/>
-        <w:numPr>
-          <w:ilvl w:val="0"/>
-          <w:numId w:val="5"/>
-        </w:numPr>
-        <w:jc w:val="both"/>
-      </w:pPr>
-      <w:r>
-        <w:t>Удаление испытуемого</w:t>
-      </w:r>
-      <w:r>
-        <w:t xml:space="preserve"> </w:t>
-      </w:r>
-      <w:r>
-        <w:t>(продумать последствия удаления и минимизировать потенциальный ущерб от них)</w:t>
-      </w:r>
-    </w:p>
-    <w:p>
-      <w:pPr>
-        <w:pStyle w:val="a3"/>
-        <w:numPr>
-          <w:ilvl w:val="0"/>
-          <w:numId w:val="5"/>
-        </w:numPr>
-        <w:jc w:val="both"/>
-      </w:pPr>
-      <w:r>
-        <w:t>Модификация содержимого слотов испытуемого</w:t>
-      </w:r>
-      <w:r>
-        <w:t xml:space="preserve"> </w:t>
-      </w:r>
-      <w:r>
-        <w:t>(с проверкой на наличие дубликата, продумать последствия изменения и минимизировать потенциальный ущерб от них)</w:t>
-      </w:r>
-    </w:p>
-    <w:p>
-      <w:pPr>
-        <w:pStyle w:val="a3"/>
-        <w:numPr>
-          <w:ilvl w:val="0"/>
-          <w:numId w:val="5"/>
-        </w:numPr>
-        <w:jc w:val="both"/>
-      </w:pPr>
-      <w:r>
-        <w:t xml:space="preserve">Поиск </w:t>
-      </w:r>
-      <w:r>
-        <w:t xml:space="preserve">испытуемых </w:t>
-      </w:r>
-      <w:r>
-        <w:t xml:space="preserve">по содержимому простых слотов (например, по </w:t>
-      </w:r>
-      <w:proofErr w:type="spellStart"/>
-      <w:r>
-        <w:rPr>
-          <w:lang w:val="en-US"/>
-        </w:rPr>
-        <w:t>fullname</w:t>
-      </w:r>
-      <w:proofErr w:type="spellEnd"/>
-      <w:r>
-        <w:t>)</w:t>
-      </w:r>
-    </w:p>
-    <w:p>
-      <w:pPr>
-        <w:pStyle w:val="a3"/>
-        <w:numPr>
-          <w:ilvl w:val="0"/>
-          <w:numId w:val="5"/>
-        </w:numPr>
-        <w:jc w:val="both"/>
-      </w:pPr>
-      <w:r>
-        <w:t>Выдача данных об испытуемых в табличном формате</w:t>
-      </w:r>
-    </w:p>
-    <w:p>
-      <w:pPr>
-        <w:pStyle w:val="2"/>
-        <w:jc w:val="both"/>
-        <w:rPr>
-          <w:lang w:val="en-US"/>
-        </w:rPr>
-      </w:pPr>
-      <w:r>
-        <w:rPr>
-          <w:lang w:val="en-US"/>
-        </w:rPr>
-        <w:t>Stimuli</w:t>
-      </w:r>
-    </w:p>
-    <w:p>
-      <w:pPr>
-        <w:pStyle w:val="a3"/>
-        <w:numPr>
-          <w:ilvl w:val="0"/>
           <w:numId w:val="6"/>
         </w:numPr>
         <w:jc w:val="both"/>
       </w:pPr>
       <w:r>
-        <w:t xml:space="preserve">Добавление </w:t>
-      </w:r>
-      <w:r>
-        <w:t>стимула</w:t>
-      </w:r>
-      <w:r>
-        <w:t xml:space="preserve"> (с проверкой на </w:t>
-      </w:r>
-      <w:r>
-        <w:t>наличие дубликата</w:t>
-      </w:r>
-      <w:r>
-        <w:t xml:space="preserve"> </w:t>
-      </w:r>
-      <w:r>
-        <w:t>с выдачей кода ошибки</w:t>
-      </w:r>
-      <w:r>
-        <w:t>)</w:t>
-      </w:r>
-    </w:p>
-    <w:p>
-      <w:pPr>
-        <w:pStyle w:val="a3"/>
-        <w:numPr>
-          <w:ilvl w:val="0"/>
-          <w:numId w:val="6"/>
-        </w:numPr>
-        <w:jc w:val="both"/>
-      </w:pPr>
-      <w:r>
-        <w:t xml:space="preserve">Удаление </w:t>
-      </w:r>
-      <w:r>
-        <w:t>стимула</w:t>
-      </w:r>
-      <w:r>
-        <w:t xml:space="preserve"> </w:t>
-      </w:r>
-      <w:r>
-        <w:t>(продумать последствия удаления и минимизировать потенциальный ущерб от них)</w:t>
-      </w:r>
-    </w:p>
-    <w:p>
-      <w:pPr>
-        <w:pStyle w:val="a3"/>
-        <w:numPr>
-          <w:ilvl w:val="0"/>
-          <w:numId w:val="6"/>
-        </w:numPr>
-        <w:jc w:val="both"/>
-      </w:pPr>
-      <w:r>
-        <w:t xml:space="preserve">Модификация содержимого слотов </w:t>
-      </w:r>
-      <w:r>
-        <w:t>стимула</w:t>
-      </w:r>
-      <w:r>
-        <w:t xml:space="preserve"> </w:t>
-      </w:r>
-      <w:r>
-        <w:t>(с проверкой на наличие дубликата, продумать последствия изменения и минимизировать потенциальный ущерб от них)</w:t>
-      </w:r>
-    </w:p>
-    <w:p>
-      <w:pPr>
-        <w:pStyle w:val="a3"/>
-        <w:numPr>
-          <w:ilvl w:val="0"/>
-          <w:numId w:val="6"/>
-        </w:numPr>
-        <w:jc w:val="both"/>
-      </w:pPr>
-      <w:r>
-        <w:t xml:space="preserve">Поиск </w:t>
-      </w:r>
-      <w:r>
-        <w:t>стимулов</w:t>
-      </w:r>
-      <w:r>
-        <w:t xml:space="preserve"> по содержимому простых слотов (например, по </w:t>
-      </w:r>
-      <w:r>
-        <w:rPr>
-          <w:lang w:val="en-US"/>
-        </w:rPr>
-        <w:t>type</w:t>
-      </w:r>
-      <w:r>
-        <w:t>)</w:t>
-      </w:r>
-    </w:p>
-    <w:p>
-      <w:pPr>
-        <w:pStyle w:val="a3"/>
-        <w:numPr>
-          <w:ilvl w:val="0"/>
-          <w:numId w:val="6"/>
-        </w:numPr>
-        <w:jc w:val="both"/>
-      </w:pPr>
-      <w:r>
-        <w:t xml:space="preserve">Выдача данных о стимулах </w:t>
-      </w:r>
-      <w:r>
-        <w:t>в табличном формате</w:t>
+        <w:t>Выдача данных о стимулах в табличном формате</w:t>
       </w:r>
     </w:p>
     <w:p>
@@ -817,10 +730,7 @@
         <w:jc w:val="both"/>
       </w:pPr>
       <w:r>
-        <w:t xml:space="preserve">Определение угловых размеров </w:t>
-      </w:r>
-      <w:r>
-        <w:t>(длины, ширины, периметра, площади)</w:t>
+        <w:t>Определение угловых размеров (длины, ширины, периметра, площади)</w:t>
       </w:r>
     </w:p>
     <w:p>
@@ -848,10 +758,7 @@
         <w:jc w:val="both"/>
       </w:pPr>
       <w:r>
-        <w:t xml:space="preserve">Добавление </w:t>
-      </w:r>
-      <w:r>
-        <w:t xml:space="preserve">области интереса в набор </w:t>
+        <w:t xml:space="preserve">Добавление области интереса в набор </w:t>
       </w:r>
       <w:r>
         <w:t xml:space="preserve">(с проверкой на </w:t>
@@ -879,13 +786,7 @@
         <w:jc w:val="both"/>
       </w:pPr>
       <w:r>
-        <w:t>Удаление области интереса</w:t>
-      </w:r>
-      <w:r>
-        <w:t xml:space="preserve"> из набора</w:t>
-      </w:r>
-      <w:r>
-        <w:t xml:space="preserve"> (продумать последствия удаления и минимизировать потенциальный ущерб от них)</w:t>
+        <w:t>Удаление области интереса из набора (продумать последствия удаления и минимизировать потенциальный ущерб от них)</w:t>
       </w:r>
     </w:p>
     <w:p>
@@ -898,19 +799,7 @@
         <w:jc w:val="both"/>
       </w:pPr>
       <w:r>
-        <w:t xml:space="preserve">Модификация содержимого слотов </w:t>
-      </w:r>
-      <w:r>
-        <w:t xml:space="preserve">выбранной </w:t>
-      </w:r>
-      <w:r>
-        <w:t>области интереса</w:t>
-      </w:r>
-      <w:r>
-        <w:t xml:space="preserve"> в наборе</w:t>
-      </w:r>
-      <w:r>
-        <w:t xml:space="preserve"> (с проверкой на наличие дубликата, продумать последствия изменения и минимизировать потенциальный ущерб от них)</w:t>
+        <w:t>Модификация содержимого слотов выбранной области интереса в наборе (с проверкой на наличие дубликата, продумать последствия изменения и минимизировать потенциальный ущерб от них)</w:t>
       </w:r>
     </w:p>
     <w:p>
@@ -929,23 +818,110 @@
         <w:t xml:space="preserve"> набора</w:t>
       </w:r>
       <w:r>
+        <w:t xml:space="preserve"> в табличном формате</w:t>
+      </w:r>
+    </w:p>
+    <w:p>
+      <w:pPr>
+        <w:pStyle w:val="a3"/>
+        <w:numPr>
+          <w:ilvl w:val="0"/>
+          <w:numId w:val="8"/>
+        </w:numPr>
+        <w:jc w:val="both"/>
+      </w:pPr>
+      <w:r>
+        <w:t>Создание набора областей интереса, формируемого с помощью прямоугольной сетки</w:t>
+      </w:r>
+    </w:p>
+    <w:p>
+      <w:pPr>
+        <w:pStyle w:val="2"/>
+        <w:jc w:val="both"/>
+        <w:rPr>
+          <w:lang w:val="en-US"/>
+        </w:rPr>
+      </w:pPr>
+      <w:proofErr w:type="spellStart"/>
+      <w:r>
+        <w:rPr>
+          <w:lang w:val="en-US"/>
+        </w:rPr>
+        <w:t>AOISets</w:t>
+      </w:r>
+      <w:proofErr w:type="spellEnd"/>
+    </w:p>
+    <w:p>
+      <w:pPr>
+        <w:pStyle w:val="a3"/>
+        <w:numPr>
+          <w:ilvl w:val="0"/>
+          <w:numId w:val="11"/>
+        </w:numPr>
+        <w:jc w:val="both"/>
+      </w:pPr>
+      <w:r>
+        <w:rPr>
+          <w:highlight w:val="green"/>
+        </w:rPr>
+        <w:t>Добавление набора областей интереса</w:t>
+      </w:r>
+      <w:r>
         <w:t xml:space="preserve"> </w:t>
       </w:r>
       <w:r>
-        <w:t>в табличном формате</w:t>
-      </w:r>
-    </w:p>
-    <w:p>
-      <w:pPr>
-        <w:pStyle w:val="a3"/>
-        <w:numPr>
-          <w:ilvl w:val="0"/>
-          <w:numId w:val="8"/>
-        </w:numPr>
-        <w:jc w:val="both"/>
-      </w:pPr>
-      <w:r>
-        <w:t>Создание набора областей интереса, формируемого с помощью прямоугольной сетки</w:t>
+        <w:t xml:space="preserve">(с проверкой на </w:t>
+      </w:r>
+      <w:r>
+        <w:t>наличие дубликата</w:t>
+      </w:r>
+      <w:r>
+        <w:t xml:space="preserve"> </w:t>
+      </w:r>
+      <w:r>
+        <w:t>с выдачей кода ошибки</w:t>
+      </w:r>
+      <w:r>
+        <w:t>)</w:t>
+      </w:r>
+    </w:p>
+    <w:p>
+      <w:pPr>
+        <w:pStyle w:val="a3"/>
+        <w:numPr>
+          <w:ilvl w:val="0"/>
+          <w:numId w:val="11"/>
+        </w:numPr>
+        <w:jc w:val="both"/>
+      </w:pPr>
+      <w:r>
+        <w:t>Удаление набора областей интереса (продумать последствия удаления и минимизировать потенциальный ущерб от них)</w:t>
+      </w:r>
+    </w:p>
+    <w:p>
+      <w:pPr>
+        <w:pStyle w:val="a3"/>
+        <w:numPr>
+          <w:ilvl w:val="0"/>
+          <w:numId w:val="11"/>
+        </w:numPr>
+        <w:jc w:val="both"/>
+      </w:pPr>
+      <w:r>
+        <w:t>Модификация содержимого выбранного набора областей интереса (с проверкой на наличие дубликата, продумать последствия изменения и минимизировать потенциальный ущерб от них)</w:t>
+      </w:r>
+    </w:p>
+    <w:p>
+      <w:pPr>
+        <w:pStyle w:val="a3"/>
+        <w:numPr>
+          <w:ilvl w:val="0"/>
+          <w:numId w:val="11"/>
+        </w:numPr>
+        <w:jc w:val="both"/>
+      </w:pPr>
+      <w:r>
+        <w:t>Выдача данных о наборах областей интереса в табличном формате</w:t>
       </w:r>
     </w:p>
     <w:p>
@@ -956,18 +932,88 @@
           <w:lang w:val="en-US"/>
         </w:rPr>
       </w:pPr>
+      <w:r>
+        <w:rPr>
+          <w:lang w:val="en-US"/>
+        </w:rPr>
+        <w:t>TAS</w:t>
+      </w:r>
+    </w:p>
+    <w:p>
+      <w:pPr>
+        <w:pStyle w:val="a3"/>
+        <w:numPr>
+          <w:ilvl w:val="0"/>
+          <w:numId w:val="15"/>
+        </w:numPr>
+        <w:jc w:val="both"/>
+      </w:pPr>
+      <w:r>
+        <w:t xml:space="preserve">Добавление записи о связи испытания со стимулом и/или набором зон интереса </w:t>
+      </w:r>
+      <w:r>
+        <w:t xml:space="preserve">(с проверкой на </w:t>
+      </w:r>
+      <w:r>
+        <w:t>наличие дубликата</w:t>
+      </w:r>
+      <w:r>
+        <w:t xml:space="preserve"> </w:t>
+      </w:r>
+      <w:r>
+        <w:t>с выдачей кода ошибки</w:t>
+      </w:r>
+      <w:r>
+        <w:t>)</w:t>
+      </w:r>
+    </w:p>
+    <w:p>
+      <w:pPr>
+        <w:pStyle w:val="a3"/>
+        <w:numPr>
+          <w:ilvl w:val="0"/>
+          <w:numId w:val="15"/>
+        </w:numPr>
+        <w:jc w:val="both"/>
+      </w:pPr>
+      <w:r>
+        <w:t>Удаление записи (продумать последствия удаления и минимизировать потенциальный ущерб от них)</w:t>
+      </w:r>
+    </w:p>
+    <w:p>
+      <w:pPr>
+        <w:pStyle w:val="a3"/>
+        <w:numPr>
+          <w:ilvl w:val="0"/>
+          <w:numId w:val="15"/>
+        </w:numPr>
+        <w:jc w:val="both"/>
+      </w:pPr>
+      <w:r>
+        <w:t>Модификация записи (с проверкой на наличие дубликата, продумать последствия изменения и минимизировать потенциальный ущерб от них)</w:t>
+      </w:r>
+    </w:p>
+    <w:p>
+      <w:pPr>
+        <w:pStyle w:val="a3"/>
+        <w:numPr>
+          <w:ilvl w:val="0"/>
+          <w:numId w:val="15"/>
+        </w:numPr>
+        <w:jc w:val="both"/>
+      </w:pPr>
+      <w:r>
+        <w:t>Выдача данных о связях в табличном формате</w:t>
+      </w:r>
+    </w:p>
+    <w:p>
+      <w:pPr>
+        <w:pStyle w:val="2"/>
+        <w:jc w:val="both"/>
+      </w:pPr>
       <w:proofErr w:type="spellStart"/>
       <w:r>
-        <w:rPr>
-          <w:lang w:val="en-US"/>
-        </w:rPr>
-        <w:t>AOISet</w:t>
-      </w:r>
-      <w:r>
-        <w:rPr>
-          <w:lang w:val="en-US"/>
-        </w:rPr>
-        <w:t>s</w:t>
+        <w:t>AvailableFactors</w:t>
       </w:r>
       <w:proofErr w:type="spellEnd"/>
     </w:p>
@@ -976,27 +1022,47 @@
         <w:pStyle w:val="a3"/>
         <w:numPr>
           <w:ilvl w:val="0"/>
-          <w:numId w:val="11"/>
-        </w:numPr>
-        <w:jc w:val="both"/>
-      </w:pPr>
-      <w:r>
-        <w:t xml:space="preserve">Добавление </w:t>
-      </w:r>
-      <w:r>
-        <w:t xml:space="preserve">набора </w:t>
-      </w:r>
-      <w:r>
-        <w:t>област</w:t>
-      </w:r>
-      <w:r>
-        <w:t>ей</w:t>
-      </w:r>
-      <w:r>
-        <w:t xml:space="preserve"> интереса </w:t>
-      </w:r>
-      <w:r>
-        <w:t xml:space="preserve">(с проверкой на </w:t>
+          <w:numId w:val="13"/>
+        </w:numPr>
+        <w:jc w:val="both"/>
+        <w:rPr>
+          <w:highlight w:val="green"/>
+        </w:rPr>
+      </w:pPr>
+      <w:r>
+        <w:rPr>
+          <w:highlight w:val="green"/>
+        </w:rPr>
+        <w:t>Добавление определения фактора в набор (с проверкой на наличие дубликата с выдачей кода ошибки)</w:t>
+      </w:r>
+    </w:p>
+    <w:p>
+      <w:pPr>
+        <w:pStyle w:val="a3"/>
+        <w:numPr>
+          <w:ilvl w:val="0"/>
+          <w:numId w:val="13"/>
+        </w:numPr>
+        <w:jc w:val="both"/>
+      </w:pPr>
+      <w:r>
+        <w:t>Удаление определения фактора (продумать последствия удаления и минимизировать потенциальный ущерб от них)</w:t>
+      </w:r>
+    </w:p>
+    <w:p>
+      <w:pPr>
+        <w:pStyle w:val="a3"/>
+        <w:numPr>
+          <w:ilvl w:val="0"/>
+          <w:numId w:val="13"/>
+        </w:numPr>
+        <w:jc w:val="both"/>
+      </w:pPr>
+      <w:r>
+        <w:t>Модификация определения фактора (</w:t>
+      </w:r>
+      <w:r>
+        <w:t xml:space="preserve">с проверкой на </w:t>
       </w:r>
       <w:r>
         <w:t>наличие дубликата</w:t>
@@ -1005,247 +1071,7 @@
         <w:t xml:space="preserve"> </w:t>
       </w:r>
       <w:r>
-        <w:t>с выдачей кода ошибки</w:t>
-      </w:r>
-      <w:r>
-        <w:t>)</w:t>
-      </w:r>
-    </w:p>
-    <w:p>
-      <w:pPr>
-        <w:pStyle w:val="a3"/>
-        <w:numPr>
-          <w:ilvl w:val="0"/>
-          <w:numId w:val="11"/>
-        </w:numPr>
-        <w:jc w:val="both"/>
-      </w:pPr>
-      <w:r>
-        <w:t>Удаление набора областей интереса (продумать последствия удаления и минимизировать потенциальный ущерб от них)</w:t>
-      </w:r>
-    </w:p>
-    <w:p>
-      <w:pPr>
-        <w:pStyle w:val="a3"/>
-        <w:numPr>
-          <w:ilvl w:val="0"/>
-          <w:numId w:val="11"/>
-        </w:numPr>
-        <w:jc w:val="both"/>
-      </w:pPr>
-      <w:r>
-        <w:t>Модификация содержимого выбранно</w:t>
-      </w:r>
-      <w:r>
-        <w:t>го набора</w:t>
-      </w:r>
-      <w:r>
-        <w:t xml:space="preserve"> област</w:t>
-      </w:r>
-      <w:r>
-        <w:t xml:space="preserve">ей </w:t>
-      </w:r>
-      <w:r>
-        <w:t>интереса (с проверкой на наличие дубликата, продумать последствия изменения и минимизировать потенциальный ущерб от них)</w:t>
-      </w:r>
-    </w:p>
-    <w:p>
-      <w:pPr>
-        <w:pStyle w:val="a3"/>
-        <w:numPr>
-          <w:ilvl w:val="0"/>
-          <w:numId w:val="11"/>
-        </w:numPr>
-        <w:jc w:val="both"/>
-      </w:pPr>
-      <w:r>
-        <w:t>Выдача данных о наборах</w:t>
-      </w:r>
-      <w:r>
-        <w:t xml:space="preserve"> област</w:t>
-      </w:r>
-      <w:r>
-        <w:t>ей</w:t>
-      </w:r>
-      <w:r>
-        <w:t xml:space="preserve"> интереса</w:t>
-      </w:r>
-      <w:r>
-        <w:t xml:space="preserve"> </w:t>
-      </w:r>
-      <w:r>
-        <w:t>в табличном формате</w:t>
-      </w:r>
-    </w:p>
-    <w:p>
-      <w:pPr>
-        <w:pStyle w:val="2"/>
-        <w:jc w:val="both"/>
-        <w:rPr>
-          <w:lang w:val="en-US"/>
-        </w:rPr>
-      </w:pPr>
-      <w:r>
-        <w:rPr>
-          <w:lang w:val="en-US"/>
-        </w:rPr>
-        <w:t>TAS</w:t>
-      </w:r>
-    </w:p>
-    <w:p>
-      <w:pPr>
-        <w:pStyle w:val="a3"/>
-        <w:numPr>
-          <w:ilvl w:val="0"/>
-          <w:numId w:val="15"/>
-        </w:numPr>
-        <w:jc w:val="both"/>
-      </w:pPr>
-      <w:r>
-        <w:t xml:space="preserve">Добавление записи о связи испытания со стимулом и/или набором зон интереса </w:t>
-      </w:r>
-      <w:r>
-        <w:t xml:space="preserve">(с проверкой на </w:t>
-      </w:r>
-      <w:r>
-        <w:t>наличие дубликата</w:t>
-      </w:r>
-      <w:r>
-        <w:t xml:space="preserve"> </w:t>
-      </w:r>
-      <w:r>
-        <w:t>с выдачей кода ошибки</w:t>
-      </w:r>
-      <w:r>
-        <w:t>)</w:t>
-      </w:r>
-    </w:p>
-    <w:p>
-      <w:pPr>
-        <w:pStyle w:val="a3"/>
-        <w:numPr>
-          <w:ilvl w:val="0"/>
-          <w:numId w:val="15"/>
-        </w:numPr>
-        <w:jc w:val="both"/>
-      </w:pPr>
-      <w:r>
-        <w:t xml:space="preserve">Удаление записи </w:t>
-      </w:r>
-      <w:r>
-        <w:t>(продумать последствия удаления и минимизировать потенциальный ущерб от них)</w:t>
-      </w:r>
-    </w:p>
-    <w:p>
-      <w:pPr>
-        <w:pStyle w:val="a3"/>
-        <w:numPr>
-          <w:ilvl w:val="0"/>
-          <w:numId w:val="15"/>
-        </w:numPr>
-        <w:jc w:val="both"/>
-      </w:pPr>
-      <w:r>
-        <w:t xml:space="preserve">Модификация записи </w:t>
-      </w:r>
-      <w:r>
-        <w:t>(с проверкой на наличие дубликата, продумать последствия изменения и минимизировать потенциальный ущерб от них)</w:t>
-      </w:r>
-    </w:p>
-    <w:p>
-      <w:pPr>
-        <w:pStyle w:val="a3"/>
-        <w:numPr>
-          <w:ilvl w:val="0"/>
-          <w:numId w:val="15"/>
-        </w:numPr>
-        <w:jc w:val="both"/>
-      </w:pPr>
-      <w:r>
-        <w:t>Выдача данных о связях в табличном формате</w:t>
-      </w:r>
-    </w:p>
-    <w:p>
-      <w:pPr>
-        <w:pStyle w:val="2"/>
-        <w:jc w:val="both"/>
-      </w:pPr>
-      <w:proofErr w:type="spellStart"/>
-      <w:r>
-        <w:t>AvailableFactors</w:t>
-      </w:r>
-      <w:proofErr w:type="spellEnd"/>
-    </w:p>
-    <w:p>
-      <w:pPr>
-        <w:pStyle w:val="a3"/>
-        <w:numPr>
-          <w:ilvl w:val="0"/>
-          <w:numId w:val="13"/>
-        </w:numPr>
-        <w:jc w:val="both"/>
-        <w:rPr>
-          <w:highlight w:val="green"/>
-        </w:rPr>
-      </w:pPr>
-      <w:r>
-        <w:rPr>
-          <w:highlight w:val="green"/>
-        </w:rPr>
-        <w:t xml:space="preserve">Добавление определения фактора в набор </w:t>
-      </w:r>
-      <w:r>
-        <w:rPr>
-          <w:highlight w:val="green"/>
-        </w:rPr>
-        <w:t>(с проверкой на наличие дубликата с выдачей кода ошибки)</w:t>
-      </w:r>
-    </w:p>
-    <w:p>
-      <w:pPr>
-        <w:pStyle w:val="a3"/>
-        <w:numPr>
-          <w:ilvl w:val="0"/>
-          <w:numId w:val="13"/>
-        </w:numPr>
-        <w:jc w:val="both"/>
-      </w:pPr>
-      <w:r>
-        <w:t xml:space="preserve">Удаление определения фактора </w:t>
-      </w:r>
-      <w:r>
-        <w:t>(продумать последствия удаления и минимизировать потенциальный ущерб от них)</w:t>
-      </w:r>
-    </w:p>
-    <w:p>
-      <w:pPr>
-        <w:pStyle w:val="a3"/>
-        <w:numPr>
-          <w:ilvl w:val="0"/>
-          <w:numId w:val="13"/>
-        </w:numPr>
-        <w:jc w:val="both"/>
-      </w:pPr>
-      <w:r>
-        <w:t>Модификация определения фактора (</w:t>
-      </w:r>
-      <w:r>
-        <w:t xml:space="preserve">с проверкой на </w:t>
-      </w:r>
-      <w:r>
-        <w:t>наличие дубликата</w:t>
-      </w:r>
-      <w:r>
-        <w:t xml:space="preserve"> </w:t>
-      </w:r>
-      <w:r>
-        <w:t>с выдачей кода ошибки</w:t>
-      </w:r>
-      <w:r>
-        <w:t xml:space="preserve">, </w:t>
-      </w:r>
-      <w:r>
-        <w:t>продумать последствия удаления и минимизировать потенциальный ущерб от них)</w:t>
+        <w:t>с выдачей кода ошибки, продумать последствия удаления и минимизировать потенциальный ущерб от них)</w:t>
       </w:r>
     </w:p>
     <w:p>
@@ -1284,58 +1110,518 @@
           <w:numId w:val="16"/>
         </w:numPr>
         <w:jc w:val="both"/>
-      </w:pPr>
-      <w:r>
-        <w:t xml:space="preserve">Добавление в список значений факторов значения нового фактора </w:t>
+        <w:rPr>
+          <w:highlight w:val="green"/>
+        </w:rPr>
+      </w:pPr>
+      <w:r>
+        <w:rPr>
+          <w:highlight w:val="green"/>
+        </w:rPr>
+        <w:t>Добавление в список значений факторов значения нового фактора (с проверкой на наличие дубликата с выдачей кода ошибки)</w:t>
+      </w:r>
+    </w:p>
+    <w:p>
+      <w:pPr>
+        <w:pStyle w:val="a3"/>
+        <w:numPr>
+          <w:ilvl w:val="0"/>
+          <w:numId w:val="16"/>
+        </w:numPr>
+        <w:jc w:val="both"/>
+        <w:rPr>
+          <w:highlight w:val="green"/>
+        </w:rPr>
+      </w:pPr>
+      <w:r>
+        <w:rPr>
+          <w:highlight w:val="green"/>
+        </w:rPr>
+        <w:t xml:space="preserve">Изменение значения фактора в списке по </w:t>
+      </w:r>
+      <w:r>
+        <w:rPr>
+          <w:highlight w:val="green"/>
+          <w:lang w:val="en-US"/>
+        </w:rPr>
+        <w:t>ID</w:t>
+      </w:r>
+    </w:p>
+    <w:p>
+      <w:pPr>
+        <w:pStyle w:val="a3"/>
+        <w:numPr>
+          <w:ilvl w:val="0"/>
+          <w:numId w:val="16"/>
+        </w:numPr>
+        <w:jc w:val="both"/>
+      </w:pPr>
+      <w:r>
+        <w:t>Удаление фактора из списка (продумать последствия удаления и минимизировать потенциальный ущерб от них)</w:t>
+      </w:r>
+    </w:p>
+    <w:p>
+      <w:pPr>
+        <w:pStyle w:val="2"/>
+        <w:jc w:val="both"/>
+      </w:pPr>
+      <w:proofErr w:type="spellStart"/>
+      <w:r>
+        <w:t>FactorsData</w:t>
+      </w:r>
+      <w:proofErr w:type="spellEnd"/>
+    </w:p>
+    <w:p>
+      <w:pPr>
+        <w:pStyle w:val="a3"/>
+        <w:numPr>
+          <w:ilvl w:val="0"/>
+          <w:numId w:val="17"/>
+        </w:numPr>
+        <w:jc w:val="both"/>
+        <w:rPr>
+          <w:highlight w:val="green"/>
+        </w:rPr>
+      </w:pPr>
+      <w:r>
+        <w:rPr>
+          <w:highlight w:val="green"/>
+        </w:rPr>
+        <w:t xml:space="preserve">Добавление набора </w:t>
+      </w:r>
+      <w:r>
+        <w:rPr>
+          <w:highlight w:val="green"/>
+        </w:rPr>
+        <w:t xml:space="preserve">значений </w:t>
+      </w:r>
+      <w:r>
+        <w:rPr>
+          <w:highlight w:val="green"/>
+        </w:rPr>
+        <w:t>факторов для заданного владельца (с проверкой на наличие дубликата с выдачей кода ошибки)</w:t>
+      </w:r>
+    </w:p>
+    <w:p>
+      <w:pPr>
+        <w:pStyle w:val="a3"/>
+        <w:numPr>
+          <w:ilvl w:val="0"/>
+          <w:numId w:val="17"/>
+        </w:numPr>
+        <w:jc w:val="both"/>
+      </w:pPr>
+      <w:r>
+        <w:t>Загрузка значений факторов из внешней таблицы для указанного класса владельца (стимула, испытания или испытуемо</w:t>
+      </w:r>
+      <w:r>
+        <w:t xml:space="preserve">го); если в таблице присутствует поле идентификатора объекта, то создаются соответствующие факторы и данные привязываются к объектам автоматически, если поле идентификатора отсутствует, то привязка осуществляется пользователем (т.е. метод возвращает таблицу, которую можно редактировать через </w:t>
+      </w:r>
+      <w:r>
+        <w:rPr>
+          <w:lang w:val="en-US"/>
+        </w:rPr>
+        <w:t>GUI</w:t>
+      </w:r>
+      <w:r>
+        <w:t>)</w:t>
+      </w:r>
+    </w:p>
+    <w:p>
+      <w:pPr>
+        <w:pStyle w:val="a3"/>
+        <w:numPr>
+          <w:ilvl w:val="0"/>
+          <w:numId w:val="17"/>
+        </w:numPr>
+        <w:jc w:val="both"/>
+      </w:pPr>
+      <w:r>
+        <w:t>Удаление набора</w:t>
+      </w:r>
+      <w:r>
+        <w:t xml:space="preserve"> значений</w:t>
+      </w:r>
+      <w:r>
+        <w:t xml:space="preserve"> факторов для заданного владельца (продумать последствия удаления и минимизировать потенциальный ущерб от них)</w:t>
+      </w:r>
+    </w:p>
+    <w:p>
+      <w:pPr>
+        <w:pStyle w:val="a3"/>
+        <w:numPr>
+          <w:ilvl w:val="0"/>
+          <w:numId w:val="17"/>
+        </w:numPr>
+        <w:jc w:val="both"/>
+      </w:pPr>
+      <w:r>
+        <w:rPr>
+          <w:highlight w:val="green"/>
+        </w:rPr>
+        <w:t>Замена</w:t>
+      </w:r>
+      <w:r>
+        <w:rPr>
+          <w:highlight w:val="green"/>
+        </w:rPr>
+        <w:t xml:space="preserve"> набора</w:t>
+      </w:r>
+      <w:r>
+        <w:rPr>
+          <w:highlight w:val="green"/>
+        </w:rPr>
+        <w:t xml:space="preserve"> значений</w:t>
+      </w:r>
+      <w:r>
+        <w:rPr>
+          <w:highlight w:val="green"/>
+        </w:rPr>
+        <w:t xml:space="preserve"> факторов для заданного владельца</w:t>
+      </w:r>
+      <w:r>
+        <w:t xml:space="preserve"> (продумать последствия </w:t>
+      </w:r>
+      <w:r>
+        <w:t>замены</w:t>
+      </w:r>
+      <w:r>
+        <w:t xml:space="preserve"> и минимизировать потенциальный ущерб от них)</w:t>
+      </w:r>
+    </w:p>
+    <w:p>
+      <w:pPr>
+        <w:pStyle w:val="a3"/>
+        <w:numPr>
+          <w:ilvl w:val="0"/>
+          <w:numId w:val="17"/>
+        </w:numPr>
+        <w:jc w:val="both"/>
+        <w:rPr>
+          <w:highlight w:val="green"/>
+        </w:rPr>
+      </w:pPr>
+      <w:r>
+        <w:rPr>
+          <w:highlight w:val="green"/>
+        </w:rPr>
+        <w:t>Обновление</w:t>
+      </w:r>
+      <w:bookmarkStart w:id="0" w:name="_GoBack"/>
+      <w:bookmarkEnd w:id="0"/>
+      <w:r>
+        <w:rPr>
+          <w:highlight w:val="green"/>
+        </w:rPr>
+        <w:t xml:space="preserve"> значения фактора для заданного владельца</w:t>
+      </w:r>
+    </w:p>
+    <w:p>
+      <w:pPr>
+        <w:pStyle w:val="a3"/>
+        <w:numPr>
+          <w:ilvl w:val="0"/>
+          <w:numId w:val="17"/>
+        </w:numPr>
+        <w:jc w:val="both"/>
+      </w:pPr>
+      <w:r>
+        <w:t>Выдача данных о</w:t>
+      </w:r>
+      <w:r>
+        <w:t xml:space="preserve"> значениях</w:t>
+      </w:r>
+      <w:r>
+        <w:t xml:space="preserve"> фактор</w:t>
+      </w:r>
+      <w:r>
+        <w:t>ов</w:t>
+      </w:r>
+      <w:r>
+        <w:t xml:space="preserve"> в табличном формате</w:t>
+      </w:r>
+      <w:r>
+        <w:t xml:space="preserve"> с адекватной конвертацией переменных факторов в тип, соответствующий типу фактора, указанному в </w:t>
+      </w:r>
+      <w:proofErr w:type="spellStart"/>
+      <w:r>
+        <w:rPr>
+          <w:lang w:val="en-US"/>
+        </w:rPr>
+        <w:t>AvailableFactors</w:t>
+      </w:r>
+      <w:proofErr w:type="spellEnd"/>
+      <w:r>
+        <w:t xml:space="preserve"> </w:t>
+      </w:r>
+    </w:p>
+    <w:p>
+      <w:pPr>
+        <w:pStyle w:val="a3"/>
+        <w:numPr>
+          <w:ilvl w:val="0"/>
+          <w:numId w:val="17"/>
+        </w:numPr>
+        <w:jc w:val="both"/>
+      </w:pPr>
+      <w:r>
+        <w:t>Сканирование табличного представления набора значений факторов и определение факторов, заданных хотя бы для 1 владельца</w:t>
+      </w:r>
+    </w:p>
+    <w:p>
+      <w:pPr>
+        <w:pStyle w:val="a3"/>
+        <w:numPr>
+          <w:ilvl w:val="0"/>
+          <w:numId w:val="17"/>
+        </w:numPr>
+        <w:jc w:val="both"/>
+      </w:pPr>
+      <w:r>
+        <w:t>Сканирование табличного представления набора значений факторов и определение факторов, заданных для всех владельцев</w:t>
+      </w:r>
+    </w:p>
+    <w:p>
+      <w:pPr>
+        <w:pStyle w:val="a3"/>
+        <w:numPr>
+          <w:ilvl w:val="0"/>
+          <w:numId w:val="17"/>
+        </w:numPr>
+        <w:jc w:val="both"/>
+      </w:pPr>
+      <w:r>
+        <w:t>Поиск владельцев по составному условию, налагаемому на значения факторов, используя табличное представление набора значений факторов</w:t>
+      </w:r>
+    </w:p>
+    <w:p>
+      <w:pPr>
+        <w:pStyle w:val="2"/>
+        <w:jc w:val="both"/>
+        <w:rPr>
+          <w:lang w:val="en-US"/>
+        </w:rPr>
+      </w:pPr>
+      <w:r>
+        <w:rPr>
+          <w:lang w:val="en-US"/>
+        </w:rPr>
+        <w:t>RawDataRecord</w:t>
+      </w:r>
+    </w:p>
+    <w:p>
+      <w:pPr>
+        <w:pStyle w:val="a3"/>
+        <w:numPr>
+          <w:ilvl w:val="0"/>
+          <w:numId w:val="19"/>
+        </w:numPr>
+        <w:jc w:val="both"/>
+      </w:pPr>
+      <w:r>
+        <w:t xml:space="preserve">Реализация </w:t>
+      </w:r>
+      <w:proofErr w:type="spellStart"/>
+      <w:r>
+        <w:t>парсера</w:t>
+      </w:r>
+      <w:proofErr w:type="spellEnd"/>
+      <w:r>
+        <w:t xml:space="preserve"> содержимого объекта (</w:t>
+      </w:r>
+      <w:proofErr w:type="spellStart"/>
+      <w:r>
+        <w:rPr>
+          <w:lang w:val="en-US"/>
+        </w:rPr>
+        <w:t>headerLines</w:t>
+      </w:r>
+      <w:proofErr w:type="spellEnd"/>
+      <w:r>
+        <w:t xml:space="preserve"> </w:t>
+      </w:r>
+      <w:r>
+        <w:t xml:space="preserve">и </w:t>
+      </w:r>
+      <w:r>
+        <w:rPr>
+          <w:lang w:val="en-US"/>
+        </w:rPr>
+        <w:t>data</w:t>
+      </w:r>
+      <w:r>
+        <w:t>), который создаёт</w:t>
+      </w:r>
+      <w:r>
+        <w:t xml:space="preserve"> и возвращает</w:t>
+      </w:r>
+      <w:r>
+        <w:t xml:space="preserve"> объект</w:t>
+      </w:r>
+      <w:r>
+        <w:t>ы</w:t>
+      </w:r>
+      <w:r>
+        <w:t xml:space="preserve"> класса </w:t>
+      </w:r>
+      <w:proofErr w:type="spellStart"/>
+      <w:r>
+        <w:rPr>
+          <w:lang w:val="en-US"/>
+        </w:rPr>
+        <w:t>DataRecord</w:t>
+      </w:r>
+      <w:proofErr w:type="spellEnd"/>
+      <w:r>
+        <w:t xml:space="preserve"> (по 1 на испытание), по возможности заполняя некоторые элементы слота </w:t>
+      </w:r>
+      <w:r>
+        <w:rPr>
+          <w:lang w:val="en-US"/>
+        </w:rPr>
+        <w:t>conditions</w:t>
+      </w:r>
+      <w:r>
+        <w:t xml:space="preserve">, возвращает также </w:t>
+      </w:r>
+      <w:r>
+        <w:rPr>
+          <w:lang w:val="en-US"/>
+        </w:rPr>
+        <w:t>code</w:t>
+      </w:r>
+      <w:r>
+        <w:t xml:space="preserve"> испытуемого, </w:t>
+      </w:r>
+      <w:proofErr w:type="spellStart"/>
+      <w:r>
+        <w:t>name</w:t>
+      </w:r>
+      <w:proofErr w:type="spellEnd"/>
+      <w:r>
+        <w:t xml:space="preserve"> стимула, и </w:t>
+      </w:r>
+      <w:proofErr w:type="spellStart"/>
+      <w:r>
+        <w:t>id</w:t>
+      </w:r>
+      <w:proofErr w:type="spellEnd"/>
+      <w:r>
+        <w:t xml:space="preserve"> </w:t>
+      </w:r>
+      <w:r>
+        <w:t>испытания</w:t>
+      </w:r>
+    </w:p>
+    <w:p>
+      <w:pPr>
+        <w:pStyle w:val="2"/>
+        <w:jc w:val="both"/>
+        <w:rPr>
+          <w:lang w:val="en-US"/>
+        </w:rPr>
+      </w:pPr>
+      <w:proofErr w:type="spellStart"/>
+      <w:r>
+        <w:rPr>
+          <w:lang w:val="en-US"/>
+        </w:rPr>
+        <w:t>RawDataRecords</w:t>
+      </w:r>
+      <w:proofErr w:type="spellEnd"/>
+    </w:p>
+    <w:p>
+      <w:pPr>
+        <w:pStyle w:val="a3"/>
+        <w:numPr>
+          <w:ilvl w:val="0"/>
+          <w:numId w:val="10"/>
+        </w:numPr>
+        <w:jc w:val="both"/>
+      </w:pPr>
+      <w:proofErr w:type="gramStart"/>
+      <w:r>
+        <w:rPr>
+          <w:highlight w:val="green"/>
+        </w:rPr>
+        <w:t xml:space="preserve">Добавление </w:t>
+      </w:r>
+      <w:r>
+        <w:rPr>
+          <w:highlight w:val="green"/>
+        </w:rPr>
+        <w:t xml:space="preserve">одной </w:t>
+      </w:r>
+      <w:r>
+        <w:rPr>
+          <w:highlight w:val="green"/>
+        </w:rPr>
+        <w:t>сырой записи</w:t>
+      </w:r>
+      <w:r>
+        <w:t xml:space="preserve"> (с проверкой на </w:t>
+      </w:r>
+      <w:r>
+        <w:t>наличие дубликата с выдачей кода ошибки</w:t>
+      </w:r>
+      <w:r>
+        <w:t>)</w:t>
+      </w:r>
+      <w:r>
+        <w:t>, формируемой для заданного файла данных</w:t>
+      </w:r>
+      <w:r>
+        <w:t>)</w:t>
+      </w:r>
+      <w:proofErr w:type="gramEnd"/>
+    </w:p>
+    <w:p>
+      <w:pPr>
+        <w:pStyle w:val="a3"/>
+        <w:numPr>
+          <w:ilvl w:val="0"/>
+          <w:numId w:val="10"/>
+        </w:numPr>
+        <w:jc w:val="both"/>
+      </w:pPr>
+      <w:r>
+        <w:rPr>
+          <w:highlight w:val="green"/>
+        </w:rPr>
+        <w:t>Добавление нескольких сырых записей</w:t>
+      </w:r>
+      <w:r>
+        <w:t xml:space="preserve"> </w:t>
       </w:r>
       <w:r>
         <w:t xml:space="preserve">(с проверкой на </w:t>
       </w:r>
       <w:r>
-        <w:t>наличие дубликата</w:t>
+        <w:t>наличие дубликатов с выдачей кода ошибки</w:t>
+      </w:r>
+      <w:r>
+        <w:t>)</w:t>
+      </w:r>
+      <w:r>
+        <w:t>, формируемых для набора файлов данных, находящихся в указанной папке</w:t>
+      </w:r>
+    </w:p>
+    <w:p>
+      <w:pPr>
+        <w:pStyle w:val="a3"/>
+        <w:numPr>
+          <w:ilvl w:val="0"/>
+          <w:numId w:val="10"/>
+        </w:numPr>
+        <w:jc w:val="both"/>
+      </w:pPr>
+      <w:r>
+        <w:t>Удаление сырой записи</w:t>
       </w:r>
       <w:r>
         <w:t xml:space="preserve"> </w:t>
       </w:r>
       <w:r>
-        <w:t>с выдачей кода ошибки</w:t>
-      </w:r>
-      <w:r>
-        <w:t>)</w:t>
-      </w:r>
-    </w:p>
-    <w:p>
-      <w:pPr>
-        <w:pStyle w:val="a3"/>
-        <w:numPr>
-          <w:ilvl w:val="0"/>
-          <w:numId w:val="16"/>
-        </w:numPr>
-        <w:jc w:val="both"/>
-      </w:pPr>
-      <w:r>
-        <w:t xml:space="preserve">Изменение значения фактора в списке по </w:t>
-      </w:r>
-      <w:r>
-        <w:rPr>
-          <w:lang w:val="en-US"/>
-        </w:rPr>
-        <w:t>ID</w:t>
-      </w:r>
-    </w:p>
-    <w:p>
-      <w:pPr>
-        <w:pStyle w:val="a3"/>
-        <w:numPr>
-          <w:ilvl w:val="0"/>
-          <w:numId w:val="16"/>
-        </w:numPr>
-        <w:jc w:val="both"/>
-      </w:pPr>
-      <w:r>
-        <w:t xml:space="preserve">Удаление фактора из списка </w:t>
-      </w:r>
-      <w:r>
         <w:t>(продумать последствия удаления и минимизировать потенциальный ущерб от них)</w:t>
       </w:r>
     </w:p>
@@ -1344,419 +1630,27 @@
         <w:pStyle w:val="a3"/>
         <w:numPr>
           <w:ilvl w:val="0"/>
-          <w:numId w:val="16"/>
-        </w:numPr>
-        <w:jc w:val="both"/>
-      </w:pPr>
-      <w:r>
-        <w:t xml:space="preserve">Выдача списка значений </w:t>
-      </w:r>
-      <w:r>
-        <w:t>фактор</w:t>
-      </w:r>
-      <w:r>
-        <w:t>ов</w:t>
-      </w:r>
-      <w:r>
-        <w:t xml:space="preserve"> в табличном формате</w:t>
-      </w:r>
-    </w:p>
-    <w:p>
-      <w:pPr>
-        <w:pStyle w:val="2"/>
-        <w:jc w:val="both"/>
-      </w:pPr>
+          <w:numId w:val="10"/>
+        </w:numPr>
+        <w:jc w:val="both"/>
+      </w:pPr>
+      <w:r>
+        <w:t>Сканирование</w:t>
+      </w:r>
+      <w:r>
+        <w:t xml:space="preserve"> </w:t>
+      </w:r>
+      <w:r>
+        <w:t xml:space="preserve">файлов с помощью </w:t>
+      </w:r>
       <w:proofErr w:type="spellStart"/>
       <w:r>
-        <w:t>FactorsData</w:t>
+        <w:t>парсера</w:t>
       </w:r>
       <w:proofErr w:type="spellEnd"/>
-    </w:p>
-    <w:p>
-      <w:pPr>
-        <w:pStyle w:val="a3"/>
-        <w:numPr>
-          <w:ilvl w:val="0"/>
-          <w:numId w:val="17"/>
-        </w:numPr>
-        <w:jc w:val="both"/>
-      </w:pPr>
-      <w:r>
-        <w:t xml:space="preserve">Добавление набора </w:t>
-      </w:r>
-      <w:r>
-        <w:t xml:space="preserve">значений </w:t>
-      </w:r>
-      <w:r>
-        <w:t xml:space="preserve">факторов для заданного владельца </w:t>
-      </w:r>
-      <w:r>
-        <w:t xml:space="preserve">(с проверкой на </w:t>
-      </w:r>
-      <w:r>
-        <w:t>наличие дубликата</w:t>
-      </w:r>
-      <w:r>
-        <w:t xml:space="preserve"> </w:t>
-      </w:r>
-      <w:r>
-        <w:t>с выдачей кода ошибки</w:t>
-      </w:r>
-      <w:r>
-        <w:t>)</w:t>
-      </w:r>
-    </w:p>
-    <w:p>
-      <w:pPr>
-        <w:pStyle w:val="a3"/>
-        <w:numPr>
-          <w:ilvl w:val="0"/>
-          <w:numId w:val="17"/>
-        </w:numPr>
-        <w:jc w:val="both"/>
-      </w:pPr>
-      <w:r>
-        <w:t>Загрузка значений факторов из внешней таблицы для указанного класса владельца (стимула, испытания или испытуемо</w:t>
-      </w:r>
-      <w:r>
-        <w:t xml:space="preserve">го); если в таблице присутствует </w:t>
-      </w:r>
-      <w:r>
-        <w:t>поле</w:t>
-      </w:r>
-      <w:r>
-        <w:t xml:space="preserve"> </w:t>
-      </w:r>
-      <w:r>
-        <w:t>идентификатор</w:t>
-      </w:r>
-      <w:r>
-        <w:t>а</w:t>
-      </w:r>
-      <w:r>
-        <w:t xml:space="preserve"> объекта</w:t>
-      </w:r>
-      <w:r>
-        <w:t xml:space="preserve">, то </w:t>
-      </w:r>
-      <w:r>
-        <w:t>создаются соответствующие факторы</w:t>
-      </w:r>
-      <w:r>
-        <w:t xml:space="preserve"> и данные привязываются к объектам автоматически, если поле идентификатора отсутствует, то привязка осуществляется пользователем (т.е. метод возвращает таблицу, которую можно редактировать через </w:t>
-      </w:r>
-      <w:r>
-        <w:rPr>
-          <w:lang w:val="en-US"/>
-        </w:rPr>
-        <w:t>GUI</w:t>
-      </w:r>
-      <w:r>
-        <w:t>)</w:t>
-      </w:r>
-    </w:p>
-    <w:p>
-      <w:pPr>
-        <w:pStyle w:val="a3"/>
-        <w:numPr>
-          <w:ilvl w:val="0"/>
-          <w:numId w:val="17"/>
-        </w:numPr>
-        <w:jc w:val="both"/>
-      </w:pPr>
-      <w:r>
-        <w:t>Удаление набора</w:t>
-      </w:r>
-      <w:r>
-        <w:t xml:space="preserve"> </w:t>
-      </w:r>
-      <w:r>
-        <w:t>значений</w:t>
-      </w:r>
-      <w:r>
-        <w:t xml:space="preserve"> факторов для заданного владельца </w:t>
-      </w:r>
-      <w:r>
-        <w:t>(продумать последствия удаления и минимизировать потенциальный ущерб от них)</w:t>
-      </w:r>
-    </w:p>
-    <w:p>
-      <w:pPr>
-        <w:pStyle w:val="a3"/>
-        <w:numPr>
-          <w:ilvl w:val="0"/>
-          <w:numId w:val="17"/>
-        </w:numPr>
-        <w:jc w:val="both"/>
-      </w:pPr>
-      <w:r>
-        <w:t xml:space="preserve">Изменение </w:t>
-      </w:r>
-      <w:r>
-        <w:t>набора</w:t>
-      </w:r>
-      <w:r>
-        <w:t xml:space="preserve"> </w:t>
-      </w:r>
-      <w:r>
-        <w:t>значений</w:t>
-      </w:r>
-      <w:r>
-        <w:t xml:space="preserve"> факторов для заданного владельца</w:t>
-      </w:r>
-      <w:r>
-        <w:t xml:space="preserve"> </w:t>
-      </w:r>
-      <w:r>
-        <w:t>(продумать последствия удаления и минимизировать потенциальный ущерб от них)</w:t>
-      </w:r>
-    </w:p>
-    <w:p>
-      <w:pPr>
-        <w:pStyle w:val="a3"/>
-        <w:numPr>
-          <w:ilvl w:val="0"/>
-          <w:numId w:val="17"/>
-        </w:numPr>
-        <w:jc w:val="both"/>
-      </w:pPr>
-      <w:r>
-        <w:t>Выдача данных о</w:t>
-      </w:r>
-      <w:r>
-        <w:t xml:space="preserve"> значениях</w:t>
-      </w:r>
-      <w:r>
-        <w:t xml:space="preserve"> фактор</w:t>
-      </w:r>
-      <w:r>
-        <w:t>ов</w:t>
-      </w:r>
-      <w:r>
-        <w:t xml:space="preserve"> в табличном формате</w:t>
-      </w:r>
-      <w:r>
-        <w:t xml:space="preserve"> с адекватной конвертацией переменных факторов в тип, соответствующий типу фактора, указанному в </w:t>
-      </w:r>
-      <w:proofErr w:type="spellStart"/>
-      <w:r>
-        <w:rPr>
-          <w:lang w:val="en-US"/>
-        </w:rPr>
-        <w:t>AvailableFactors</w:t>
-      </w:r>
-      <w:proofErr w:type="spellEnd"/>
-      <w:r>
-        <w:t xml:space="preserve"> </w:t>
-      </w:r>
-    </w:p>
-    <w:p>
-      <w:pPr>
-        <w:pStyle w:val="a3"/>
-        <w:numPr>
-          <w:ilvl w:val="0"/>
-          <w:numId w:val="17"/>
-        </w:numPr>
-        <w:jc w:val="both"/>
-      </w:pPr>
-      <w:r>
-        <w:t xml:space="preserve">Сканирование </w:t>
-      </w:r>
-      <w:r>
-        <w:t>табличного представления набора значений факторов</w:t>
-      </w:r>
-      <w:r>
-        <w:t xml:space="preserve"> и определение факторов</w:t>
-      </w:r>
-      <w:r>
-        <w:t xml:space="preserve">, </w:t>
-      </w:r>
-      <w:r>
-        <w:t>з</w:t>
-      </w:r>
-      <w:r>
-        <w:t>аданных хотя бы для 1 владельца</w:t>
-      </w:r>
-    </w:p>
-    <w:p>
-      <w:pPr>
-        <w:pStyle w:val="a3"/>
-        <w:numPr>
-          <w:ilvl w:val="0"/>
-          <w:numId w:val="17"/>
-        </w:numPr>
-        <w:jc w:val="both"/>
-      </w:pPr>
-      <w:r>
-        <w:t>Сканирование табличного представления набора значений факторов и определение факторов, заданных для всех владельцев</w:t>
-      </w:r>
-    </w:p>
-    <w:p>
-      <w:pPr>
-        <w:pStyle w:val="a3"/>
-        <w:numPr>
-          <w:ilvl w:val="0"/>
-          <w:numId w:val="17"/>
-        </w:numPr>
-        <w:jc w:val="both"/>
-      </w:pPr>
-      <w:r>
-        <w:t>Поиск владельцев по составному условию, налагаемому на значения факторов</w:t>
-      </w:r>
-      <w:r>
-        <w:t xml:space="preserve">, используя </w:t>
-      </w:r>
-      <w:r>
-        <w:t>таблично</w:t>
-      </w:r>
-      <w:r>
-        <w:t>е</w:t>
-      </w:r>
-      <w:r>
-        <w:t xml:space="preserve"> представлени</w:t>
-      </w:r>
-      <w:r>
-        <w:t>е</w:t>
-      </w:r>
-      <w:r>
-        <w:t xml:space="preserve"> набора значений факторов</w:t>
-      </w:r>
-    </w:p>
-    <w:p>
-      <w:pPr>
-        <w:pStyle w:val="2"/>
-        <w:jc w:val="both"/>
-        <w:rPr>
-          <w:lang w:val="en-US"/>
-        </w:rPr>
-      </w:pPr>
-      <w:r>
-        <w:rPr>
-          <w:lang w:val="en-US"/>
-        </w:rPr>
-        <w:t>RawDataRecord</w:t>
-      </w:r>
-    </w:p>
-    <w:p>
-      <w:pPr>
-        <w:pStyle w:val="a3"/>
-        <w:numPr>
-          <w:ilvl w:val="0"/>
-          <w:numId w:val="19"/>
-        </w:numPr>
-        <w:jc w:val="both"/>
-      </w:pPr>
-      <w:r>
-        <w:t xml:space="preserve">Реализация </w:t>
-      </w:r>
-      <w:proofErr w:type="spellStart"/>
-      <w:r>
-        <w:t>парсера</w:t>
-      </w:r>
-      <w:proofErr w:type="spellEnd"/>
-      <w:r>
-        <w:t xml:space="preserve"> содержимого объекта (</w:t>
-      </w:r>
-      <w:proofErr w:type="spellStart"/>
-      <w:r>
-        <w:rPr>
-          <w:lang w:val="en-US"/>
-        </w:rPr>
-        <w:t>headerLines</w:t>
-      </w:r>
-      <w:proofErr w:type="spellEnd"/>
-      <w:r>
-        <w:t xml:space="preserve"> </w:t>
-      </w:r>
-      <w:r>
-        <w:t xml:space="preserve">и </w:t>
-      </w:r>
-      <w:r>
-        <w:rPr>
-          <w:lang w:val="en-US"/>
-        </w:rPr>
-        <w:t>data</w:t>
-      </w:r>
-      <w:r>
-        <w:t>), который создаёт</w:t>
-      </w:r>
-      <w:r>
-        <w:t xml:space="preserve"> и возвращает</w:t>
-      </w:r>
-      <w:r>
-        <w:t xml:space="preserve"> объект</w:t>
-      </w:r>
-      <w:r>
-        <w:t>ы</w:t>
-      </w:r>
-      <w:r>
-        <w:t xml:space="preserve"> класса </w:t>
-      </w:r>
-      <w:proofErr w:type="spellStart"/>
-      <w:r>
-        <w:rPr>
-          <w:lang w:val="en-US"/>
-        </w:rPr>
-        <w:t>DataRecord</w:t>
-      </w:r>
-      <w:proofErr w:type="spellEnd"/>
-      <w:r>
-        <w:t xml:space="preserve"> (по 1 на испытание), по возможности заполняя некоторые элементы слота </w:t>
-      </w:r>
-      <w:r>
-        <w:rPr>
-          <w:lang w:val="en-US"/>
-        </w:rPr>
-        <w:t>conditions</w:t>
-      </w:r>
-      <w:r>
-        <w:t xml:space="preserve">, возвращает также </w:t>
-      </w:r>
-      <w:r>
-        <w:rPr>
-          <w:lang w:val="en-US"/>
-        </w:rPr>
-        <w:t>code</w:t>
-      </w:r>
-      <w:r>
-        <w:t xml:space="preserve"> испытуемого, </w:t>
-      </w:r>
-      <w:proofErr w:type="spellStart"/>
-      <w:r>
-        <w:t>name</w:t>
-      </w:r>
-      <w:proofErr w:type="spellEnd"/>
-      <w:r>
-        <w:t xml:space="preserve"> стимула, и </w:t>
-      </w:r>
-      <w:proofErr w:type="spellStart"/>
-      <w:r>
-        <w:t>id</w:t>
-      </w:r>
-      <w:proofErr w:type="spellEnd"/>
-      <w:r>
-        <w:t xml:space="preserve"> </w:t>
-      </w:r>
-      <w:r>
-        <w:t>испытания</w:t>
-      </w:r>
-    </w:p>
-    <w:p>
-      <w:pPr>
-        <w:pStyle w:val="2"/>
-        <w:jc w:val="both"/>
-        <w:rPr>
-          <w:lang w:val="en-US"/>
-        </w:rPr>
-      </w:pPr>
-      <w:proofErr w:type="spellStart"/>
-      <w:r>
-        <w:rPr>
-          <w:lang w:val="en-US"/>
-        </w:rPr>
-        <w:t>RawDataRecords</w:t>
-      </w:r>
-      <w:proofErr w:type="spellEnd"/>
+      <w:r>
+        <w:t xml:space="preserve"> и выдача списка обнаруженных испытаний, стимулов, испытуемых для дальнейшей проверки, модификации и использования при создании списка испытания, стимулов и испытуемых</w:t>
+      </w:r>
     </w:p>
     <w:p>
       <w:pPr>
@@ -1767,151 +1661,8 @@
         </w:numPr>
         <w:jc w:val="both"/>
       </w:pPr>
-      <w:proofErr w:type="gramStart"/>
-      <w:r>
-        <w:rPr>
-          <w:highlight w:val="green"/>
-        </w:rPr>
-        <w:t xml:space="preserve">Добавление </w:t>
-      </w:r>
-      <w:r>
-        <w:rPr>
-          <w:highlight w:val="green"/>
-        </w:rPr>
-        <w:t xml:space="preserve">одной </w:t>
-      </w:r>
-      <w:r>
-        <w:rPr>
-          <w:highlight w:val="green"/>
-        </w:rPr>
-        <w:t>сырой записи</w:t>
-      </w:r>
-      <w:r>
-        <w:t xml:space="preserve"> (с проверкой на </w:t>
-      </w:r>
-      <w:r>
-        <w:t>наличие дубликата с выдачей кода ошибки</w:t>
-      </w:r>
-      <w:r>
-        <w:t>)</w:t>
-      </w:r>
-      <w:r>
-        <w:t>, формируемой для заданного файла данных</w:t>
-      </w:r>
-      <w:r>
-        <w:t>)</w:t>
-      </w:r>
-      <w:proofErr w:type="gramEnd"/>
-    </w:p>
-    <w:p>
-      <w:pPr>
-        <w:pStyle w:val="a3"/>
-        <w:numPr>
-          <w:ilvl w:val="0"/>
-          <w:numId w:val="10"/>
-        </w:numPr>
-        <w:jc w:val="both"/>
-      </w:pPr>
-      <w:r>
-        <w:rPr>
-          <w:highlight w:val="green"/>
-        </w:rPr>
-        <w:t>Добавление нескольких сырых записей</w:t>
-      </w:r>
-      <w:r>
-        <w:t xml:space="preserve"> </w:t>
-      </w:r>
-      <w:r>
-        <w:t xml:space="preserve">(с проверкой на </w:t>
-      </w:r>
-      <w:r>
-        <w:t>наличие дубликат</w:t>
-      </w:r>
-      <w:r>
-        <w:t>ов</w:t>
-      </w:r>
-      <w:r>
-        <w:t xml:space="preserve"> с выдачей кода ошибки</w:t>
-      </w:r>
-      <w:r>
-        <w:t>)</w:t>
-      </w:r>
-      <w:r>
-        <w:t xml:space="preserve">, формируемых </w:t>
-      </w:r>
-      <w:r>
-        <w:t xml:space="preserve">для </w:t>
-      </w:r>
-      <w:r>
-        <w:t>набора файлов</w:t>
-      </w:r>
-      <w:r>
-        <w:t xml:space="preserve"> данных</w:t>
-      </w:r>
-      <w:r>
-        <w:t>, находящихся в указанной папке</w:t>
-      </w:r>
-    </w:p>
-    <w:p>
-      <w:pPr>
-        <w:pStyle w:val="a3"/>
-        <w:numPr>
-          <w:ilvl w:val="0"/>
-          <w:numId w:val="10"/>
-        </w:numPr>
-        <w:jc w:val="both"/>
-      </w:pPr>
-      <w:r>
-        <w:t>Удаление сырой записи</w:t>
-      </w:r>
-      <w:r>
-        <w:t xml:space="preserve"> </w:t>
-      </w:r>
-      <w:r>
-        <w:t>(продумать последствия удаления и минимизировать потенциальный ущерб от них)</w:t>
-      </w:r>
-    </w:p>
-    <w:p>
-      <w:pPr>
-        <w:pStyle w:val="a3"/>
-        <w:numPr>
-          <w:ilvl w:val="0"/>
-          <w:numId w:val="10"/>
-        </w:numPr>
-        <w:jc w:val="both"/>
-      </w:pPr>
-      <w:r>
-        <w:t>Сканирование</w:t>
-      </w:r>
-      <w:r>
-        <w:t xml:space="preserve"> </w:t>
-      </w:r>
-      <w:r>
-        <w:t xml:space="preserve">файлов с помощью </w:t>
-      </w:r>
-      <w:proofErr w:type="spellStart"/>
-      <w:r>
-        <w:t>парсера</w:t>
-      </w:r>
-      <w:proofErr w:type="spellEnd"/>
-      <w:r>
-        <w:t xml:space="preserve"> и выдача списка обнаруженных испытаний, стимулов, испытуемых для дальнейшей проверки, модификации и использования при создании списка испытания, стимулов и испытуемых</w:t>
-      </w:r>
-    </w:p>
-    <w:p>
-      <w:pPr>
-        <w:pStyle w:val="a3"/>
-        <w:numPr>
-          <w:ilvl w:val="0"/>
-          <w:numId w:val="10"/>
-        </w:numPr>
-        <w:jc w:val="both"/>
-      </w:pPr>
-      <w:r>
-        <w:t xml:space="preserve">Выдача данных о сырых записях </w:t>
-      </w:r>
-      <w:r>
-        <w:t>в табличном формате</w:t>
+      <w:r>
+        <w:t>Выдача данных о сырых записях в табличном формате</w:t>
       </w:r>
     </w:p>
     <w:p>
@@ -2002,19 +1753,7 @@
         <w:jc w:val="both"/>
       </w:pPr>
       <w:r>
-        <w:t xml:space="preserve">Анализ </w:t>
-      </w:r>
-      <w:r>
-        <w:t>выбранной траектории или её производн</w:t>
-      </w:r>
-      <w:r>
-        <w:t xml:space="preserve">ого объекта </w:t>
-      </w:r>
-      <w:r>
-        <w:t xml:space="preserve">с использованием </w:t>
-      </w:r>
-      <w:r>
-        <w:t>выбранного метода, соответствующего классу выбранного анализируемого объекта</w:t>
+        <w:t>Анализ выбранной траектории или её производного объекта с использованием выбранного метода, соответствующего классу выбранного анализируемого объекта</w:t>
       </w:r>
     </w:p>
     <w:p>
@@ -2027,13 +1766,7 @@
         <w:jc w:val="both"/>
       </w:pPr>
       <w:r>
-        <w:t xml:space="preserve">Анализ выбранной </w:t>
-      </w:r>
-      <w:r>
-        <w:t xml:space="preserve">группы </w:t>
-      </w:r>
-      <w:r>
-        <w:t xml:space="preserve">траектории или </w:t>
+        <w:t xml:space="preserve">Анализ выбранной группы траектории или </w:t>
       </w:r>
       <w:r>
         <w:t>их</w:t>
@@ -2077,31 +1810,7 @@
         <w:jc w:val="both"/>
       </w:pPr>
       <w:r>
-        <w:t>Визуализация выбранно</w:t>
-      </w:r>
-      <w:r>
-        <w:t>й группы</w:t>
-      </w:r>
-      <w:r>
-        <w:t xml:space="preserve"> объект</w:t>
-      </w:r>
-      <w:r>
-        <w:t xml:space="preserve">ов </w:t>
-      </w:r>
-      <w:r>
-        <w:t xml:space="preserve">выбранной траектории или </w:t>
-      </w:r>
-      <w:r>
-        <w:t>их</w:t>
-      </w:r>
-      <w:r>
-        <w:t xml:space="preserve"> производных с использованием метода</w:t>
-      </w:r>
-      <w:r>
-        <w:t xml:space="preserve"> групповой</w:t>
-      </w:r>
-      <w:r>
-        <w:t xml:space="preserve"> визуализации</w:t>
+        <w:t>Визуализация выбранной группы объектов выбранной траектории или их производных с использованием метода групповой визуализации</w:t>
       </w:r>
     </w:p>
     <w:p>
@@ -2110,10 +1819,7 @@
         <w:jc w:val="both"/>
       </w:pPr>
       <w:r>
-        <w:t>Методы классов ядра (</w:t>
-      </w:r>
-      <w:r>
-        <w:t>анализ данных</w:t>
+        <w:t>Методы классов ядра (анализ данных</w:t>
       </w:r>
       <w:r>
         <w:t xml:space="preserve"> и визуализация</w:t>
@@ -2434,10 +2140,165 @@
         <w:jc w:val="both"/>
       </w:pPr>
       <w:r>
+        <w:t>Визуализация «карты нагрева» (</w:t>
+      </w:r>
+      <w:proofErr w:type="spellStart"/>
+      <w:r>
+        <w:rPr>
+          <w:lang w:val="en-US"/>
+        </w:rPr>
+        <w:t>heatmap</w:t>
+      </w:r>
+      <w:proofErr w:type="spellEnd"/>
+      <w:r>
+        <w:rPr>
+          <w:lang w:val="en-US"/>
+        </w:rPr>
+        <w:t>)</w:t>
+      </w:r>
+    </w:p>
+    <w:p>
+      <w:pPr>
+        <w:pStyle w:val="a3"/>
+        <w:numPr>
+          <w:ilvl w:val="0"/>
+          <w:numId w:val="1"/>
+        </w:numPr>
+        <w:jc w:val="both"/>
+      </w:pPr>
+      <w:r>
+        <w:t>Визуализация гистограммы распределения скорости/ускорения</w:t>
+      </w:r>
+    </w:p>
+    <w:p>
+      <w:pPr>
+        <w:pStyle w:val="2"/>
+      </w:pPr>
+      <w:r>
+        <w:rPr>
+          <w:lang w:val="en-US"/>
+        </w:rPr>
+        <w:t>E</w:t>
+      </w:r>
+      <w:r>
+        <w:rPr>
+          <w:lang w:val="en-US"/>
+        </w:rPr>
+        <w:t>vent</w:t>
+      </w:r>
+      <w:r>
+        <w:rPr>
+          <w:lang w:val="en-US"/>
+        </w:rPr>
+        <w:t>Data</w:t>
+      </w:r>
+    </w:p>
+    <w:p>
+      <w:pPr>
+        <w:pStyle w:val="a3"/>
+        <w:numPr>
+          <w:ilvl w:val="0"/>
+          <w:numId w:val="20"/>
+        </w:numPr>
+        <w:jc w:val="both"/>
+      </w:pPr>
+      <w:r>
+        <w:t xml:space="preserve">Построение последовательности </w:t>
+      </w:r>
+      <w:r>
+        <w:rPr>
+          <w:lang w:val="en-US"/>
+        </w:rPr>
+        <w:t>AOISequence</w:t>
+      </w:r>
+    </w:p>
+    <w:p>
+      <w:pPr>
+        <w:pStyle w:val="a3"/>
+        <w:numPr>
+          <w:ilvl w:val="0"/>
+          <w:numId w:val="20"/>
+        </w:numPr>
+        <w:jc w:val="both"/>
+      </w:pPr>
+      <w:r>
+        <w:t xml:space="preserve">Построение матрицы </w:t>
+      </w:r>
+      <w:proofErr w:type="spellStart"/>
+      <w:r>
+        <w:rPr>
+          <w:lang w:val="en-US"/>
+        </w:rPr>
+        <w:t>AOIMatrix</w:t>
+      </w:r>
+      <w:proofErr w:type="spellEnd"/>
+    </w:p>
+    <w:p>
+      <w:pPr>
+        <w:pStyle w:val="a3"/>
+        <w:numPr>
+          <w:ilvl w:val="0"/>
+          <w:numId w:val="20"/>
+        </w:numPr>
+        <w:jc w:val="both"/>
+      </w:pPr>
+      <w:r>
+        <w:t xml:space="preserve">Построение вектора </w:t>
+      </w:r>
+      <w:r>
+        <w:rPr>
+          <w:lang w:val="en-US"/>
+        </w:rPr>
+        <w:t>AOIStatsVector</w:t>
+      </w:r>
+      <w:r>
+        <w:t xml:space="preserve"> </w:t>
+      </w:r>
+    </w:p>
+    <w:p>
+      <w:pPr>
+        <w:pStyle w:val="a3"/>
+        <w:numPr>
+          <w:ilvl w:val="0"/>
+          <w:numId w:val="20"/>
+        </w:numPr>
+        <w:jc w:val="both"/>
+      </w:pPr>
+      <w:r>
+        <w:t>Визуализация «пути сканирования» (</w:t>
+      </w:r>
+      <w:proofErr w:type="spellStart"/>
+      <w:r>
+        <w:rPr>
+          <w:lang w:val="en-US"/>
+        </w:rPr>
+        <w:t>scanpath</w:t>
+      </w:r>
+      <w:proofErr w:type="spellEnd"/>
+      <w:r>
+        <w:t>)</w:t>
+      </w:r>
+    </w:p>
+    <w:p>
+      <w:pPr>
+        <w:pStyle w:val="a3"/>
+        <w:numPr>
+          <w:ilvl w:val="0"/>
+          <w:numId w:val="20"/>
+        </w:numPr>
+        <w:jc w:val="both"/>
+      </w:pPr>
+      <w:r>
         <w:t>Визуализация «карты нагрева»</w:t>
       </w:r>
       <w:r>
-        <w:t xml:space="preserve"> (</w:t>
+        <w:rPr>
+          <w:lang w:val="en-US"/>
+        </w:rPr>
+        <w:t xml:space="preserve"> </w:t>
+      </w:r>
+      <w:r>
+        <w:t>(</w:t>
       </w:r>
       <w:proofErr w:type="spellStart"/>
       <w:r>
@@ -2448,85 +2309,17 @@
       </w:r>
       <w:proofErr w:type="spellEnd"/>
       <w:r>
-        <w:rPr>
-          <w:lang w:val="en-US"/>
-        </w:rPr>
         <w:t>)</w:t>
       </w:r>
     </w:p>
     <w:p>
       <w:pPr>
-        <w:pStyle w:val="a3"/>
-        <w:numPr>
-          <w:ilvl w:val="0"/>
-          <w:numId w:val="1"/>
-        </w:numPr>
-        <w:jc w:val="both"/>
-      </w:pPr>
-      <w:r>
-        <w:t>Визуализация гистограммы распределения скорости/ускорения</w:t>
-      </w:r>
-    </w:p>
-    <w:p>
-      <w:pPr>
         <w:pStyle w:val="2"/>
-      </w:pPr>
-      <w:r>
-        <w:rPr>
-          <w:lang w:val="en-US"/>
-        </w:rPr>
-        <w:t>E</w:t>
-      </w:r>
-      <w:r>
-        <w:rPr>
-          <w:lang w:val="en-US"/>
-        </w:rPr>
-        <w:t>vent</w:t>
-      </w:r>
-      <w:r>
-        <w:rPr>
-          <w:lang w:val="en-US"/>
-        </w:rPr>
-        <w:t>Data</w:t>
-      </w:r>
-    </w:p>
-    <w:p>
-      <w:pPr>
-        <w:pStyle w:val="a3"/>
-        <w:numPr>
-          <w:ilvl w:val="0"/>
-          <w:numId w:val="20"/>
-        </w:numPr>
-        <w:jc w:val="both"/>
-      </w:pPr>
-      <w:r>
-        <w:t xml:space="preserve">Построение последовательности </w:t>
-      </w:r>
-      <w:r>
-        <w:rPr>
-          <w:lang w:val="en-US"/>
-        </w:rPr>
-        <w:t>AOISequence</w:t>
-      </w:r>
-    </w:p>
-    <w:p>
-      <w:pPr>
-        <w:pStyle w:val="a3"/>
-        <w:numPr>
-          <w:ilvl w:val="0"/>
-          <w:numId w:val="20"/>
-        </w:numPr>
-        <w:jc w:val="both"/>
-      </w:pPr>
-      <w:r>
-        <w:t xml:space="preserve">Построение матрицы </w:t>
-      </w:r>
+        <w:jc w:val="both"/>
+      </w:pPr>
       <w:proofErr w:type="spellStart"/>
       <w:r>
-        <w:rPr>
-          <w:lang w:val="en-US"/>
-        </w:rPr>
-        <w:t>AOIMatrix</w:t>
+        <w:t>DataSample</w:t>
       </w:r>
       <w:proofErr w:type="spellEnd"/>
     </w:p>
@@ -2535,90 +2328,34 @@
         <w:pStyle w:val="a3"/>
         <w:numPr>
           <w:ilvl w:val="0"/>
-          <w:numId w:val="20"/>
-        </w:numPr>
-        <w:jc w:val="both"/>
-      </w:pPr>
-      <w:r>
-        <w:t xml:space="preserve">Построение вектора </w:t>
-      </w:r>
-      <w:r>
-        <w:rPr>
-          <w:lang w:val="en-US"/>
-        </w:rPr>
-        <w:t>AOIStatsVector</w:t>
-      </w:r>
-      <w:r>
-        <w:t xml:space="preserve"> </w:t>
-      </w:r>
-    </w:p>
-    <w:p>
-      <w:pPr>
-        <w:pStyle w:val="a3"/>
-        <w:numPr>
-          <w:ilvl w:val="0"/>
-          <w:numId w:val="20"/>
-        </w:numPr>
-        <w:jc w:val="both"/>
-      </w:pPr>
-      <w:r>
-        <w:t>Визуализация «пути сканирования» (</w:t>
+          <w:numId w:val="21"/>
+        </w:numPr>
+        <w:jc w:val="both"/>
+      </w:pPr>
+      <w:r>
+        <w:t>Кластерный анализ по траекториям, её производным или привязанным статистикам</w:t>
+      </w:r>
+    </w:p>
+    <w:p>
+      <w:pPr>
+        <w:pStyle w:val="a3"/>
+        <w:numPr>
+          <w:ilvl w:val="0"/>
+          <w:numId w:val="21"/>
+        </w:numPr>
+        <w:jc w:val="both"/>
+      </w:pPr>
+      <w:r>
+        <w:t xml:space="preserve">Анализ различий </w:t>
       </w:r>
       <w:proofErr w:type="spellStart"/>
       <w:r>
-        <w:rPr>
-          <w:lang w:val="en-US"/>
-        </w:rPr>
-        <w:t>scanpath</w:t>
+        <w:t>подвыборок</w:t>
       </w:r>
       <w:proofErr w:type="spellEnd"/>
       <w:r>
-        <w:t>)</w:t>
-      </w:r>
-    </w:p>
-    <w:p>
-      <w:pPr>
-        <w:pStyle w:val="a3"/>
-        <w:numPr>
-          <w:ilvl w:val="0"/>
-          <w:numId w:val="20"/>
-        </w:numPr>
-        <w:jc w:val="both"/>
-      </w:pPr>
-      <w:r>
-        <w:t>Визуализация «карты нагрева»</w:t>
-      </w:r>
-      <w:r>
-        <w:rPr>
-          <w:lang w:val="en-US"/>
-        </w:rPr>
-        <w:t xml:space="preserve"> </w:t>
-      </w:r>
-      <w:r>
-        <w:t>(</w:t>
-      </w:r>
-      <w:proofErr w:type="spellStart"/>
-      <w:r>
-        <w:rPr>
-          <w:lang w:val="en-US"/>
-        </w:rPr>
-        <w:t>heatmap</w:t>
-      </w:r>
-      <w:proofErr w:type="spellEnd"/>
-      <w:r>
-        <w:t>)</w:t>
-      </w:r>
-    </w:p>
-    <w:p>
-      <w:pPr>
-        <w:pStyle w:val="2"/>
-        <w:jc w:val="both"/>
-      </w:pPr>
-      <w:proofErr w:type="spellStart"/>
-      <w:r>
-        <w:t>DataSample</w:t>
-      </w:r>
-      <w:proofErr w:type="spellEnd"/>
+        <w:t xml:space="preserve"> значений статистик (т-тесты, дисперсионный анализ и непараметрические аналоги)</w:t>
+      </w:r>
     </w:p>
     <w:p>
       <w:pPr>
@@ -2630,7 +2367,7 @@
         <w:jc w:val="both"/>
       </w:pPr>
       <w:r>
-        <w:t>Кластерный анализ по траекториям, её производным или привязанным статистикам</w:t>
+        <w:t>Анализ корреляций статистик</w:t>
       </w:r>
     </w:p>
     <w:p>
@@ -2643,50 +2380,8 @@
         <w:jc w:val="both"/>
       </w:pPr>
       <w:r>
-        <w:t xml:space="preserve">Анализ различий </w:t>
-      </w:r>
-      <w:proofErr w:type="spellStart"/>
-      <w:r>
-        <w:t>подвыборок</w:t>
-      </w:r>
-      <w:proofErr w:type="spellEnd"/>
-      <w:r>
-        <w:t xml:space="preserve"> значений статистик (т-тесты, дисперсионный анализ и непараметрические аналоги)</w:t>
-      </w:r>
-    </w:p>
-    <w:p>
-      <w:pPr>
-        <w:pStyle w:val="a3"/>
-        <w:numPr>
-          <w:ilvl w:val="0"/>
-          <w:numId w:val="21"/>
-        </w:numPr>
-        <w:jc w:val="both"/>
-      </w:pPr>
-      <w:r>
-        <w:t xml:space="preserve">Анализ </w:t>
-      </w:r>
-      <w:r>
-        <w:t>корреляций</w:t>
-      </w:r>
-      <w:r>
-        <w:t xml:space="preserve"> статистик</w:t>
-      </w:r>
-    </w:p>
-    <w:p>
-      <w:pPr>
-        <w:pStyle w:val="a3"/>
-        <w:numPr>
-          <w:ilvl w:val="0"/>
-          <w:numId w:val="21"/>
-        </w:numPr>
-        <w:jc w:val="both"/>
-      </w:pPr>
-      <w:r>
         <w:t>Экспорт траекторий, их производных, статистик</w:t>
       </w:r>
-      <w:bookmarkStart w:id="0" w:name="_GoBack"/>
-      <w:bookmarkEnd w:id="0"/>
     </w:p>
     <w:sectPr>
       <w:pgSz w:w="11906" w:h="16838"/>

</xml_diff>